<commit_message>
version used for dry ryn
</commit_message>
<xml_diff>
--- a/instructors/07-files-organization_Notebook.docx
+++ b/instructors/07-files-organization_Notebook.docx
@@ -1,6 +1,6 @@
 
 <file path=word/document.xml><?xml version="1.0" encoding="utf-8"?>
-<w:document xmlns:wpc="http://schemas.microsoft.com/office/word/2010/wordprocessingCanvas" xmlns:cx="http://schemas.microsoft.com/office/drawing/2014/chartex" xmlns:cx1="http://schemas.microsoft.com/office/drawing/2015/9/8/chartex" xmlns:cx2="http://schemas.microsoft.com/office/drawing/2015/10/21/chartex" xmlns:cx3="http://schemas.microsoft.com/office/drawing/2016/5/9/chartex" xmlns:cx4="http://schemas.microsoft.com/office/drawing/2016/5/10/chartex" xmlns:cx5="http://schemas.microsoft.com/office/drawing/2016/5/11/chartex" xmlns:cx6="http://schemas.microsoft.com/office/drawing/2016/5/12/chartex" xmlns:cx7="http://schemas.microsoft.com/office/drawing/2016/5/13/chartex" xmlns:cx8="http://schemas.microsoft.com/office/drawing/2016/5/14/chartex" xmlns:mc="http://schemas.openxmlformats.org/markup-compatibility/2006" xmlns:aink="http://schemas.microsoft.com/office/drawing/2016/ink" xmlns:am3d="http://schemas.microsoft.com/office/drawing/2017/model3d" xmlns:o="urn:schemas-microsoft-com:office:office" xmlns:r="http://schemas.openxmlformats.org/officeDocument/2006/relationships" xmlns:m="http://schemas.openxmlformats.org/officeDocument/2006/math" xmlns:v="urn:schemas-microsoft-com:vml" xmlns:wp14="http://schemas.microsoft.com/office/word/2010/wordprocessingDrawing" xmlns:wp="http://schemas.openxmlformats.org/drawingml/2006/wordprocessingDrawing" xmlns:w10="urn:schemas-microsoft-com:office:word" xmlns:w="http://schemas.openxmlformats.org/wordprocessingml/2006/main" xmlns:w14="http://schemas.microsoft.com/office/word/2010/wordml" xmlns:w15="http://schemas.microsoft.com/office/word/2012/wordml" xmlns:w16cex="http://schemas.microsoft.com/office/word/2018/wordml/cex" xmlns:w16cid="http://schemas.microsoft.com/office/word/2016/wordml/cid" xmlns:w16="http://schemas.microsoft.com/office/word/2018/wordml" xmlns:w16sdtdh="http://schemas.microsoft.com/office/word/2020/wordml/sdtdatahash" xmlns:w16se="http://schemas.microsoft.com/office/word/2015/wordml/symex" xmlns:wpg="http://schemas.microsoft.com/office/word/2010/wordprocessingGroup" xmlns:wpi="http://schemas.microsoft.com/office/word/2010/wordprocessingInk" xmlns:wne="http://schemas.microsoft.com/office/word/2006/wordml" xmlns:wps="http://schemas.microsoft.com/office/word/2010/wordprocessingShape" mc:Ignorable="w14 w15 w16se w16cid w16 w16cex w16sdtdh wp14">
+<w:document xmlns:wpc="http://schemas.microsoft.com/office/word/2010/wordprocessingCanvas" xmlns:cx="http://schemas.microsoft.com/office/drawing/2014/chartex" xmlns:cx1="http://schemas.microsoft.com/office/drawing/2015/9/8/chartex" xmlns:mc="http://schemas.openxmlformats.org/markup-compatibility/2006" xmlns:o="urn:schemas-microsoft-com:office:office" xmlns:r="http://schemas.openxmlformats.org/officeDocument/2006/relationships" xmlns:m="http://schemas.openxmlformats.org/officeDocument/2006/math" xmlns:v="urn:schemas-microsoft-com:vml" xmlns:wp14="http://schemas.microsoft.com/office/word/2010/wordprocessingDrawing" xmlns:wp="http://schemas.openxmlformats.org/drawingml/2006/wordprocessingDrawing" xmlns:w10="urn:schemas-microsoft-com:office:word" xmlns:w="http://schemas.openxmlformats.org/wordprocessingml/2006/main" xmlns:w14="http://schemas.microsoft.com/office/word/2010/wordml" xmlns:w15="http://schemas.microsoft.com/office/word/2012/wordml" xmlns:w16se="http://schemas.microsoft.com/office/word/2015/wordml/symex" xmlns:wpg="http://schemas.microsoft.com/office/word/2010/wordprocessingGroup" xmlns:wpi="http://schemas.microsoft.com/office/word/2010/wordprocessingInk" xmlns:wne="http://schemas.microsoft.com/office/word/2006/wordml" xmlns:wps="http://schemas.microsoft.com/office/word/2010/wordprocessingShape" mc:Ignorable="w14 w15 w16se wp14">
   <w:body>
     <w:p>
       <w:pPr>
@@ -98,15 +98,7 @@
         <w:jc w:val="both"/>
       </w:pPr>
       <w:r>
-        <w:t xml:space="preserve">Have a look at the example files from a project, </w:t>
-      </w:r>
-      <w:proofErr w:type="gramStart"/>
-      <w:r>
-        <w:t>similar to</w:t>
-      </w:r>
-      <w:proofErr w:type="gramEnd"/>
-      <w:r>
-        <w:t xml:space="preserve"> the one from the previous metadata episode. All the files have been sorted by name and demonstrate consequences of different naming strategies.</w:t>
+        <w:t>Have a look at the example files from a project, similar to the one from the previous metadata episode. All the files have been sorted by name and demonstrate consequences of different naming strategies.</w:t>
       </w:r>
     </w:p>
     <w:p>
@@ -532,85 +524,340 @@
     <w:p>
       <w:pPr>
         <w:rPr>
-          <w:b/>
-          <w:bCs/>
-        </w:rPr>
-      </w:pPr>
-      <w:r>
-        <w:rPr>
-          <w:b/>
-          <w:bCs/>
-        </w:rPr>
-        <w:t>Folders vs Files</w:t>
-      </w:r>
-    </w:p>
-    <w:p/>
-    <w:p>
-      <w:r>
-        <w:t>Have a look as these two different organization strategies:</w:t>
-      </w:r>
-    </w:p>
-    <w:p/>
-    <w:p>
-      <w:r>
-        <w:t>(1) |-- Project</w:t>
-      </w:r>
-    </w:p>
-    <w:p>
-      <w:r>
-        <w:t>|-- |-- arab_LD_phyA_off_t04_2020-08-12.metab.xlsx</w:t>
-      </w:r>
-    </w:p>
-    <w:p/>
-    <w:p>
-      <w:r>
-        <w:t>(2) |-- Project</w:t>
-      </w:r>
-    </w:p>
-    <w:p>
-      <w:r>
-        <w:t xml:space="preserve">|-- |-- </w:t>
+          <w:rFonts w:ascii="Times New Roman" w:eastAsia="Times New Roman" w:hAnsi="Times New Roman" w:cs="Times New Roman"/>
+          <w:lang w:eastAsia="en-GB"/>
+        </w:rPr>
+      </w:pPr>
+      <w:r>
+        <w:rPr>
+          <w:rFonts w:ascii="Times New Roman" w:eastAsia="Times New Roman" w:hAnsi="Times New Roman" w:cs="Times New Roman"/>
+          <w:lang w:eastAsia="en-GB"/>
+        </w:rPr>
+        <w:t>A good name</w:t>
+      </w:r>
+    </w:p>
+    <w:p>
+      <w:pPr>
+        <w:rPr>
+          <w:rFonts w:ascii="Times New Roman" w:eastAsia="Times New Roman" w:hAnsi="Times New Roman" w:cs="Times New Roman"/>
+          <w:lang w:eastAsia="en-GB"/>
+        </w:rPr>
+      </w:pPr>
+      <w:r>
+        <w:rPr>
+          <w:rFonts w:ascii="Times New Roman" w:eastAsia="Times New Roman" w:hAnsi="Times New Roman" w:cs="Times New Roman"/>
+          <w:lang w:eastAsia="en-GB"/>
+        </w:rPr>
+        <w:t xml:space="preserve">Select which file options adhere the best to the presented </w:t>
       </w:r>
       <w:proofErr w:type="spellStart"/>
       <w:r>
-        <w:t>arabidopsis</w:t>
+        <w:rPr>
+          <w:rFonts w:ascii="Times New Roman" w:eastAsia="Times New Roman" w:hAnsi="Times New Roman" w:cs="Times New Roman"/>
+          <w:lang w:eastAsia="en-GB"/>
+        </w:rPr>
+        <w:t>recommendtations</w:t>
       </w:r>
       <w:proofErr w:type="spellEnd"/>
-    </w:p>
-    <w:p>
-      <w:r>
-        <w:t xml:space="preserve">|-- |-- |-- </w:t>
+      <w:r>
+        <w:rPr>
+          <w:rFonts w:ascii="Times New Roman" w:eastAsia="Times New Roman" w:hAnsi="Times New Roman" w:cs="Times New Roman"/>
+          <w:lang w:eastAsia="en-GB"/>
+        </w:rPr>
+        <w:t>:</w:t>
+      </w:r>
+    </w:p>
+    <w:p>
+      <w:pPr>
+        <w:rPr>
+          <w:rFonts w:ascii="Times New Roman" w:eastAsia="Times New Roman" w:hAnsi="Times New Roman" w:cs="Times New Roman"/>
+          <w:lang w:eastAsia="en-GB"/>
+        </w:rPr>
+      </w:pPr>
+    </w:p>
+    <w:p>
+      <w:pPr>
+        <w:rPr>
+          <w:rFonts w:ascii="Times New Roman" w:eastAsia="Times New Roman" w:hAnsi="Times New Roman" w:cs="Times New Roman"/>
+          <w:lang w:eastAsia="en-GB"/>
+        </w:rPr>
+      </w:pPr>
+      <w:r>
+        <w:rPr>
+          <w:rFonts w:ascii="Times New Roman" w:eastAsia="Times New Roman" w:hAnsi="Times New Roman" w:cs="Times New Roman"/>
+          <w:lang w:eastAsia="en-GB"/>
+        </w:rPr>
+        <w:t>1.</w:t>
+      </w:r>
+    </w:p>
+    <w:p>
+      <w:pPr>
+        <w:rPr>
+          <w:rFonts w:ascii="Times New Roman" w:eastAsia="Times New Roman" w:hAnsi="Times New Roman" w:cs="Times New Roman"/>
+          <w:lang w:eastAsia="en-GB"/>
+        </w:rPr>
+      </w:pPr>
+      <w:r>
+        <w:rPr>
+          <w:rFonts w:ascii="Courier New" w:eastAsia="Times New Roman" w:hAnsi="Courier New" w:cs="Courier New"/>
+          <w:sz w:val="20"/>
+          <w:szCs w:val="20"/>
+          <w:lang w:eastAsia="en-GB"/>
+        </w:rPr>
+        <w:t>a) analysis-20210906.xlsx</w:t>
+      </w:r>
+    </w:p>
+    <w:p>
+      <w:pPr>
+        <w:rPr>
+          <w:rFonts w:ascii="Times New Roman" w:eastAsia="Times New Roman" w:hAnsi="Times New Roman" w:cs="Times New Roman"/>
+          <w:lang w:eastAsia="en-GB"/>
+        </w:rPr>
+      </w:pPr>
+      <w:r>
+        <w:rPr>
+          <w:rFonts w:ascii="Courier New" w:eastAsia="Times New Roman" w:hAnsi="Courier New" w:cs="Courier New"/>
+          <w:sz w:val="20"/>
+          <w:szCs w:val="20"/>
+          <w:lang w:eastAsia="en-GB"/>
+        </w:rPr>
+        <w:t>b) rna-levels-by-site.v002.xlsx</w:t>
+      </w:r>
+    </w:p>
+    <w:p>
+      <w:pPr>
+        <w:rPr>
+          <w:rFonts w:ascii="Times New Roman" w:eastAsia="Times New Roman" w:hAnsi="Times New Roman" w:cs="Times New Roman"/>
+          <w:lang w:eastAsia="en-GB"/>
+        </w:rPr>
+      </w:pPr>
+      <w:r>
+        <w:rPr>
+          <w:rFonts w:ascii="Courier New" w:eastAsia="Times New Roman" w:hAnsi="Courier New" w:cs="Courier New"/>
+          <w:sz w:val="20"/>
+          <w:szCs w:val="20"/>
+          <w:lang w:eastAsia="en-GB"/>
+        </w:rPr>
+        <w:t xml:space="preserve">c) </w:t>
+      </w:r>
+      <w:proofErr w:type="gramStart"/>
+      <w:r>
+        <w:rPr>
+          <w:rFonts w:ascii="Courier New" w:eastAsia="Times New Roman" w:hAnsi="Courier New" w:cs="Courier New"/>
+          <w:sz w:val="20"/>
+          <w:szCs w:val="20"/>
+          <w:lang w:eastAsia="en-GB"/>
+        </w:rPr>
+        <w:t>analysis</w:t>
+      </w:r>
+      <w:proofErr w:type="gramEnd"/>
+      <w:r>
+        <w:rPr>
+          <w:rFonts w:ascii="Courier New" w:eastAsia="Times New Roman" w:hAnsi="Courier New" w:cs="Courier New"/>
+          <w:sz w:val="20"/>
+          <w:szCs w:val="20"/>
+          <w:lang w:eastAsia="en-GB"/>
+        </w:rPr>
+        <w:t xml:space="preserve"> of </w:t>
       </w:r>
       <w:proofErr w:type="spellStart"/>
       <w:r>
-        <w:t>long_day</w:t>
+        <w:rPr>
+          <w:rFonts w:ascii="Courier New" w:eastAsia="Times New Roman" w:hAnsi="Courier New" w:cs="Courier New"/>
+          <w:sz w:val="20"/>
+          <w:szCs w:val="20"/>
+          <w:lang w:eastAsia="en-GB"/>
+        </w:rPr>
+        <w:t>rna</w:t>
       </w:r>
       <w:proofErr w:type="spellEnd"/>
-    </w:p>
-    <w:p>
-      <w:r>
-        <w:t xml:space="preserve">|-- |-- |-- |-- </w:t>
+      <w:r>
+        <w:rPr>
+          <w:rFonts w:ascii="Courier New" w:eastAsia="Times New Roman" w:hAnsi="Courier New" w:cs="Courier New"/>
+          <w:sz w:val="20"/>
+          <w:szCs w:val="20"/>
+          <w:lang w:eastAsia="en-GB"/>
+        </w:rPr>
+        <w:t xml:space="preserve"> levels from 5Aug2021.xlsx</w:t>
+      </w:r>
+    </w:p>
+    <w:p>
+      <w:pPr>
+        <w:rPr>
+          <w:rFonts w:ascii="Times New Roman" w:eastAsia="Times New Roman" w:hAnsi="Times New Roman" w:cs="Times New Roman"/>
+          <w:lang w:eastAsia="en-GB"/>
+        </w:rPr>
+      </w:pPr>
+    </w:p>
+    <w:p>
+      <w:pPr>
+        <w:rPr>
+          <w:rFonts w:ascii="Times New Roman" w:eastAsia="Times New Roman" w:hAnsi="Times New Roman" w:cs="Times New Roman"/>
+          <w:lang w:eastAsia="en-GB"/>
+        </w:rPr>
+      </w:pPr>
+      <w:r>
+        <w:rPr>
+          <w:rFonts w:ascii="Times New Roman" w:eastAsia="Times New Roman" w:hAnsi="Times New Roman" w:cs="Times New Roman"/>
+          <w:lang w:eastAsia="en-GB"/>
+        </w:rPr>
+        <w:t>2. </w:t>
+      </w:r>
+    </w:p>
+    <w:p>
+      <w:pPr>
+        <w:rPr>
+          <w:rFonts w:ascii="Times New Roman" w:eastAsia="Times New Roman" w:hAnsi="Times New Roman" w:cs="Times New Roman"/>
+          <w:lang w:eastAsia="en-GB"/>
+        </w:rPr>
+      </w:pPr>
+      <w:r>
+        <w:rPr>
+          <w:rFonts w:ascii="Courier New" w:eastAsia="Times New Roman" w:hAnsi="Courier New" w:cs="Courier New"/>
+          <w:sz w:val="20"/>
+          <w:szCs w:val="20"/>
+          <w:lang w:eastAsia="en-GB"/>
+        </w:rPr>
+        <w:t>a) 20210906-birds-count-EDI.csv</w:t>
+      </w:r>
+    </w:p>
+    <w:p>
+      <w:pPr>
+        <w:rPr>
+          <w:rFonts w:ascii="Times New Roman" w:eastAsia="Times New Roman" w:hAnsi="Times New Roman" w:cs="Times New Roman"/>
+          <w:lang w:eastAsia="en-GB"/>
+        </w:rPr>
+      </w:pPr>
+      <w:r>
+        <w:rPr>
+          <w:rFonts w:ascii="Courier New" w:eastAsia="Times New Roman" w:hAnsi="Courier New" w:cs="Courier New"/>
+          <w:sz w:val="20"/>
+          <w:szCs w:val="20"/>
+          <w:lang w:eastAsia="en-GB"/>
+        </w:rPr>
+        <w:t xml:space="preserve">b) </w:t>
+      </w:r>
+      <w:proofErr w:type="gramStart"/>
+      <w:r>
+        <w:rPr>
+          <w:rFonts w:ascii="Courier New" w:eastAsia="Times New Roman" w:hAnsi="Courier New" w:cs="Courier New"/>
+          <w:sz w:val="20"/>
+          <w:szCs w:val="20"/>
+          <w:lang w:eastAsia="en-GB"/>
+        </w:rPr>
+        <w:t>birds.csv</w:t>
+      </w:r>
+      <w:proofErr w:type="gramEnd"/>
+    </w:p>
+    <w:p>
+      <w:pPr>
+        <w:rPr>
+          <w:rFonts w:ascii="Times New Roman" w:eastAsia="Times New Roman" w:hAnsi="Times New Roman" w:cs="Times New Roman"/>
+          <w:lang w:eastAsia="en-GB"/>
+        </w:rPr>
+      </w:pPr>
+      <w:r>
+        <w:rPr>
+          <w:rFonts w:ascii="Courier New" w:eastAsia="Times New Roman" w:hAnsi="Courier New" w:cs="Courier New"/>
+          <w:sz w:val="20"/>
+          <w:szCs w:val="20"/>
+          <w:lang w:eastAsia="en-GB"/>
+        </w:rPr>
+        <w:t xml:space="preserve">c) </w:t>
       </w:r>
       <w:proofErr w:type="spellStart"/>
       <w:r>
-        <w:t>phyA</w:t>
+        <w:rPr>
+          <w:rFonts w:ascii="Courier New" w:eastAsia="Times New Roman" w:hAnsi="Courier New" w:cs="Courier New"/>
+          <w:sz w:val="20"/>
+          <w:szCs w:val="20"/>
+          <w:lang w:eastAsia="en-GB"/>
+        </w:rPr>
+        <w:t>birds-count&amp;diversity</w:t>
       </w:r>
       <w:proofErr w:type="spellEnd"/>
-    </w:p>
-    <w:p>
-      <w:r>
-        <w:t>|-- |-- |-- |-- |-- off_sucrose_2020-08-12</w:t>
-      </w:r>
-    </w:p>
-    <w:p>
-      <w:r>
-        <w:t>|-- |-- |-- |-- |-- |-- t04.metab.xlsx</w:t>
-      </w:r>
-    </w:p>
-    <w:p/>
-    <w:p>
-      <w:r>
-        <w:t>Can you think of scenarios in which one is better suited than other? Hint: think of other files that could be present as well.</w:t>
+      <w:r>
+        <w:rPr>
+          <w:rFonts w:ascii="Courier New" w:eastAsia="Times New Roman" w:hAnsi="Courier New" w:cs="Courier New"/>
+          <w:sz w:val="20"/>
+          <w:szCs w:val="20"/>
+          <w:lang w:eastAsia="en-GB"/>
+        </w:rPr>
+        <w:t xml:space="preserve"> EDI 2021-09-06.csv</w:t>
+      </w:r>
+    </w:p>
+    <w:p>
+      <w:pPr>
+        <w:rPr>
+          <w:rFonts w:ascii="Times New Roman" w:eastAsia="Times New Roman" w:hAnsi="Times New Roman" w:cs="Times New Roman"/>
+          <w:lang w:eastAsia="en-GB"/>
+        </w:rPr>
+      </w:pPr>
+    </w:p>
+    <w:p>
+      <w:pPr>
+        <w:rPr>
+          <w:rFonts w:ascii="Times New Roman" w:eastAsia="Times New Roman" w:hAnsi="Times New Roman" w:cs="Times New Roman"/>
+          <w:lang w:eastAsia="en-GB"/>
+        </w:rPr>
+      </w:pPr>
+      <w:r>
+        <w:rPr>
+          <w:rFonts w:ascii="Times New Roman" w:eastAsia="Times New Roman" w:hAnsi="Times New Roman" w:cs="Times New Roman"/>
+          <w:lang w:eastAsia="en-GB"/>
+        </w:rPr>
+        <w:t>3. </w:t>
+      </w:r>
+    </w:p>
+    <w:p>
+      <w:pPr>
+        <w:rPr>
+          <w:rFonts w:ascii="Times New Roman" w:eastAsia="Times New Roman" w:hAnsi="Times New Roman" w:cs="Times New Roman"/>
+          <w:lang w:eastAsia="en-GB"/>
+        </w:rPr>
+      </w:pPr>
+      <w:r>
+        <w:rPr>
+          <w:rFonts w:ascii="Courier New" w:eastAsia="Times New Roman" w:hAnsi="Courier New" w:cs="Courier New"/>
+          <w:sz w:val="20"/>
+          <w:szCs w:val="20"/>
+          <w:lang w:eastAsia="en-GB"/>
+        </w:rPr>
+        <w:t>a) 2020-7-12_s2_phyB_+_SD_t01.raw.xlsx</w:t>
+      </w:r>
+    </w:p>
+    <w:p>
+      <w:pPr>
+        <w:rPr>
+          <w:rFonts w:ascii="Times New Roman" w:eastAsia="Times New Roman" w:hAnsi="Times New Roman" w:cs="Times New Roman"/>
+          <w:lang w:eastAsia="en-GB"/>
+        </w:rPr>
+      </w:pPr>
+      <w:r>
+        <w:rPr>
+          <w:rFonts w:ascii="Courier New" w:eastAsia="Times New Roman" w:hAnsi="Courier New" w:cs="Courier New"/>
+          <w:sz w:val="20"/>
+          <w:szCs w:val="20"/>
+          <w:lang w:eastAsia="en-GB"/>
+        </w:rPr>
+        <w:t>b) ld_phyA_on_s02-t01_2020-07-12.norm.xlsx</w:t>
+      </w:r>
+    </w:p>
+    <w:p>
+      <w:pPr>
+        <w:rPr>
+          <w:rFonts w:ascii="Times New Roman" w:eastAsia="Times New Roman" w:hAnsi="Times New Roman" w:cs="Times New Roman"/>
+          <w:lang w:eastAsia="en-GB"/>
+        </w:rPr>
+      </w:pPr>
+      <w:r>
+        <w:rPr>
+          <w:rFonts w:ascii="Courier New" w:eastAsia="Times New Roman" w:hAnsi="Courier New" w:cs="Courier New"/>
+          <w:sz w:val="20"/>
+          <w:szCs w:val="20"/>
+          <w:lang w:eastAsia="en-GB"/>
+        </w:rPr>
+        <w:t>c) ld_phya_ons_02-01_2020-07-12.norm.xlsx</w:t>
       </w:r>
     </w:p>
     <w:p/>
@@ -622,6 +869,10 @@
       </w:pPr>
     </w:p>
     <w:p/>
+    <w:p>
+      <w:bookmarkStart w:id="0" w:name="_GoBack"/>
+      <w:bookmarkEnd w:id="0"/>
+    </w:p>
     <w:p/>
     <w:p>
       <w:pPr>
@@ -635,18 +886,107 @@
           <w:b/>
           <w:bCs/>
         </w:rPr>
+        <w:t>Folders vs Files</w:t>
+      </w:r>
+    </w:p>
+    <w:p/>
+    <w:p>
+      <w:r>
+        <w:t>Have a look as these two different organization strategies:</w:t>
+      </w:r>
+    </w:p>
+    <w:p/>
+    <w:p>
+      <w:r>
+        <w:t>(1) |-- Project</w:t>
+      </w:r>
+    </w:p>
+    <w:p>
+      <w:r>
+        <w:t>|-- |-- arab_LD_phyA_off_t04_2020-08-12.metab.xlsx</w:t>
+      </w:r>
+    </w:p>
+    <w:p/>
+    <w:p>
+      <w:r>
+        <w:t>(2) |-- Project</w:t>
+      </w:r>
+    </w:p>
+    <w:p>
+      <w:r>
+        <w:t xml:space="preserve">|-- |-- </w:t>
+      </w:r>
+      <w:proofErr w:type="spellStart"/>
+      <w:r>
+        <w:t>arabidopsis</w:t>
+      </w:r>
+      <w:proofErr w:type="spellEnd"/>
+    </w:p>
+    <w:p>
+      <w:r>
+        <w:t xml:space="preserve">|-- |-- |-- </w:t>
+      </w:r>
+      <w:proofErr w:type="spellStart"/>
+      <w:r>
+        <w:t>long_day</w:t>
+      </w:r>
+      <w:proofErr w:type="spellEnd"/>
+    </w:p>
+    <w:p>
+      <w:r>
+        <w:t xml:space="preserve">|-- |-- |-- |-- </w:t>
+      </w:r>
+      <w:proofErr w:type="spellStart"/>
+      <w:r>
+        <w:t>phyA</w:t>
+      </w:r>
+      <w:proofErr w:type="spellEnd"/>
+    </w:p>
+    <w:p>
+      <w:r>
+        <w:t>|-- |-- |-- |-- |-- off_sucrose_2020-08-12</w:t>
+      </w:r>
+    </w:p>
+    <w:p>
+      <w:r>
+        <w:t>|-- |-- |-- |-- |-- |-- t04.metab.xlsx</w:t>
+      </w:r>
+    </w:p>
+    <w:p/>
+    <w:p>
+      <w:r>
+        <w:t>Can you think of scenarios in which one is better suited than other? Hint: think of other files that could be present as well.</w:t>
+      </w:r>
+    </w:p>
+    <w:p/>
+    <w:p>
+      <w:pPr>
+        <w:pBdr>
+          <w:bottom w:val="single" w:sz="6" w:space="1" w:color="auto"/>
+        </w:pBdr>
+      </w:pPr>
+    </w:p>
+    <w:p/>
+    <w:p/>
+    <w:p>
+      <w:pPr>
+        <w:rPr>
+          <w:b/>
+          <w:bCs/>
+        </w:rPr>
+      </w:pPr>
+      <w:r>
+        <w:rPr>
+          <w:b/>
+          <w:bCs/>
+        </w:rPr>
         <w:t>Organization for computing</w:t>
       </w:r>
     </w:p>
     <w:p/>
     <w:p>
-      <w:proofErr w:type="gramStart"/>
-      <w:r>
-        <w:t>Take a look</w:t>
-      </w:r>
-      <w:proofErr w:type="gramEnd"/>
-      <w:r>
-        <w:t xml:space="preserve"> at the folder structure recommended by the Good enough practices in scientific computing paper.</w:t>
+      <w:r>
+        <w:t>Take a look at the folder structure recommended by the Good enough practices in scientific computing paper.</w:t>
       </w:r>
     </w:p>
     <w:p/>
@@ -703,7 +1043,6 @@
     </w:p>
     <w:p>
       <w:r>
-        <w:lastRenderedPageBreak/>
         <w:t>|-- doc</w:t>
       </w:r>
     </w:p>
@@ -880,6 +1219,7 @@
           <w:rFonts w:ascii="Times New Roman" w:eastAsia="Times New Roman" w:hAnsi="Times New Roman" w:cs="Times New Roman"/>
           <w:lang w:eastAsia="en-GB"/>
         </w:rPr>
+        <w:lastRenderedPageBreak/>
         <w:t>1.      How do you feel about the presented topics after this session (type</w:t>
       </w:r>
     </w:p>
@@ -989,22 +1329,22 @@
           <w:lang w:eastAsia="en-GB"/>
         </w:rPr>
       </w:pPr>
-      <w:r>
-        <w:rPr>
-          <w:rFonts w:ascii="Times New Roman" w:eastAsia="Times New Roman" w:hAnsi="Times New Roman" w:cs="Times New Roman"/>
-          <w:lang w:eastAsia="en-GB"/>
-        </w:rPr>
-        <w:t xml:space="preserve">which one of the statements best characterize your </w:t>
-      </w:r>
       <w:proofErr w:type="gramStart"/>
       <w:r>
         <w:rPr>
           <w:rFonts w:ascii="Times New Roman" w:eastAsia="Times New Roman" w:hAnsi="Times New Roman" w:cs="Times New Roman"/>
           <w:lang w:eastAsia="en-GB"/>
         </w:rPr>
-        <w:t>experience (type +1</w:t>
+        <w:t>which</w:t>
       </w:r>
       <w:proofErr w:type="gramEnd"/>
+      <w:r>
+        <w:rPr>
+          <w:rFonts w:ascii="Times New Roman" w:eastAsia="Times New Roman" w:hAnsi="Times New Roman" w:cs="Times New Roman"/>
+          <w:lang w:eastAsia="en-GB"/>
+        </w:rPr>
+        <w:t xml:space="preserve"> one of the statements best characterize your experience (type +1</w:t>
+      </w:r>
     </w:p>
     <w:p>
       <w:pPr>
@@ -1211,7 +1551,6 @@
           <w:rFonts w:ascii="Times New Roman" w:eastAsia="Times New Roman" w:hAnsi="Times New Roman" w:cs="Times New Roman"/>
           <w:lang w:eastAsia="en-GB"/>
         </w:rPr>
-        <w:lastRenderedPageBreak/>
         <w:t>•       Too slow:</w:t>
       </w:r>
     </w:p>
@@ -1425,7 +1764,7 @@
 </file>
 
 <file path=word/numbering.xml><?xml version="1.0" encoding="utf-8"?>
-<w:numbering xmlns:wpc="http://schemas.microsoft.com/office/word/2010/wordprocessingCanvas" xmlns:cx="http://schemas.microsoft.com/office/drawing/2014/chartex" xmlns:cx1="http://schemas.microsoft.com/office/drawing/2015/9/8/chartex" xmlns:cx2="http://schemas.microsoft.com/office/drawing/2015/10/21/chartex" xmlns:cx3="http://schemas.microsoft.com/office/drawing/2016/5/9/chartex" xmlns:cx4="http://schemas.microsoft.com/office/drawing/2016/5/10/chartex" xmlns:cx5="http://schemas.microsoft.com/office/drawing/2016/5/11/chartex" xmlns:cx6="http://schemas.microsoft.com/office/drawing/2016/5/12/chartex" xmlns:cx7="http://schemas.microsoft.com/office/drawing/2016/5/13/chartex" xmlns:cx8="http://schemas.microsoft.com/office/drawing/2016/5/14/chartex" xmlns:mc="http://schemas.openxmlformats.org/markup-compatibility/2006" xmlns:aink="http://schemas.microsoft.com/office/drawing/2016/ink" xmlns:am3d="http://schemas.microsoft.com/office/drawing/2017/model3d" xmlns:o="urn:schemas-microsoft-com:office:office" xmlns:r="http://schemas.openxmlformats.org/officeDocument/2006/relationships" xmlns:m="http://schemas.openxmlformats.org/officeDocument/2006/math" xmlns:v="urn:schemas-microsoft-com:vml" xmlns:wp14="http://schemas.microsoft.com/office/word/2010/wordprocessingDrawing" xmlns:wp="http://schemas.openxmlformats.org/drawingml/2006/wordprocessingDrawing" xmlns:w10="urn:schemas-microsoft-com:office:word" xmlns:w="http://schemas.openxmlformats.org/wordprocessingml/2006/main" xmlns:w14="http://schemas.microsoft.com/office/word/2010/wordml" xmlns:w15="http://schemas.microsoft.com/office/word/2012/wordml" xmlns:w16cex="http://schemas.microsoft.com/office/word/2018/wordml/cex" xmlns:w16cid="http://schemas.microsoft.com/office/word/2016/wordml/cid" xmlns:w16="http://schemas.microsoft.com/office/word/2018/wordml" xmlns:w16sdtdh="http://schemas.microsoft.com/office/word/2020/wordml/sdtdatahash" xmlns:w16se="http://schemas.microsoft.com/office/word/2015/wordml/symex" xmlns:wpg="http://schemas.microsoft.com/office/word/2010/wordprocessingGroup" xmlns:wpi="http://schemas.microsoft.com/office/word/2010/wordprocessingInk" xmlns:wne="http://schemas.microsoft.com/office/word/2006/wordml" xmlns:wps="http://schemas.microsoft.com/office/word/2010/wordprocessingShape" mc:Ignorable="w14 w15 w16se w16cid w16 w16cex w16sdtdh wp14">
+<w:numbering xmlns:wpc="http://schemas.microsoft.com/office/word/2010/wordprocessingCanvas" xmlns:cx="http://schemas.microsoft.com/office/drawing/2014/chartex" xmlns:cx1="http://schemas.microsoft.com/office/drawing/2015/9/8/chartex" xmlns:mc="http://schemas.openxmlformats.org/markup-compatibility/2006" xmlns:o="urn:schemas-microsoft-com:office:office" xmlns:r="http://schemas.openxmlformats.org/officeDocument/2006/relationships" xmlns:m="http://schemas.openxmlformats.org/officeDocument/2006/math" xmlns:v="urn:schemas-microsoft-com:vml" xmlns:wp14="http://schemas.microsoft.com/office/word/2010/wordprocessingDrawing" xmlns:wp="http://schemas.openxmlformats.org/drawingml/2006/wordprocessingDrawing" xmlns:w10="urn:schemas-microsoft-com:office:word" xmlns:w="http://schemas.openxmlformats.org/wordprocessingml/2006/main" xmlns:w14="http://schemas.microsoft.com/office/word/2010/wordml" xmlns:w15="http://schemas.microsoft.com/office/word/2012/wordml" xmlns:w16se="http://schemas.microsoft.com/office/word/2015/wordml/symex" xmlns:wpg="http://schemas.microsoft.com/office/word/2010/wordprocessingGroup" xmlns:wpi="http://schemas.microsoft.com/office/word/2010/wordprocessingInk" xmlns:wne="http://schemas.microsoft.com/office/word/2006/wordml" xmlns:wps="http://schemas.microsoft.com/office/word/2010/wordprocessingShape" mc:Ignorable="w14 w15 w16se wp14">
   <w:abstractNum w:abstractNumId="0" w15:restartNumberingAfterBreak="0">
     <w:nsid w:val="19AD48B8"/>
     <w:multiLevelType w:val="hybridMultilevel"/>
@@ -1662,7 +2001,7 @@
 </file>
 
 <file path=word/styles.xml><?xml version="1.0" encoding="utf-8"?>
-<w:styles xmlns:mc="http://schemas.openxmlformats.org/markup-compatibility/2006" xmlns:r="http://schemas.openxmlformats.org/officeDocument/2006/relationships" xmlns:w="http://schemas.openxmlformats.org/wordprocessingml/2006/main" xmlns:w14="http://schemas.microsoft.com/office/word/2010/wordml" xmlns:w15="http://schemas.microsoft.com/office/word/2012/wordml" xmlns:w16cex="http://schemas.microsoft.com/office/word/2018/wordml/cex" xmlns:w16cid="http://schemas.microsoft.com/office/word/2016/wordml/cid" xmlns:w16="http://schemas.microsoft.com/office/word/2018/wordml" xmlns:w16sdtdh="http://schemas.microsoft.com/office/word/2020/wordml/sdtdatahash" xmlns:w16se="http://schemas.microsoft.com/office/word/2015/wordml/symex" mc:Ignorable="w14 w15 w16se w16cid w16 w16cex w16sdtdh">
+<w:styles xmlns:mc="http://schemas.openxmlformats.org/markup-compatibility/2006" xmlns:r="http://schemas.openxmlformats.org/officeDocument/2006/relationships" xmlns:w="http://schemas.openxmlformats.org/wordprocessingml/2006/main" xmlns:w14="http://schemas.microsoft.com/office/word/2010/wordml" xmlns:w15="http://schemas.microsoft.com/office/word/2012/wordml" xmlns:w16se="http://schemas.microsoft.com/office/word/2015/wordml/symex" mc:Ignorable="w14 w15 w16se">
   <w:docDefaults>
     <w:rPrDefault>
       <w:rPr>
@@ -1674,7 +2013,7 @@
     </w:rPrDefault>
     <w:pPrDefault/>
   </w:docDefaults>
-  <w:latentStyles w:defLockedState="0" w:defUIPriority="99" w:defSemiHidden="0" w:defUnhideWhenUsed="0" w:defQFormat="0" w:count="376">
+  <w:latentStyles w:defLockedState="0" w:defUIPriority="99" w:defSemiHidden="0" w:defUnhideWhenUsed="0" w:defQFormat="0" w:count="371">
     <w:lsdException w:name="Normal" w:uiPriority="0" w:qFormat="1"/>
     <w:lsdException w:name="heading 1" w:uiPriority="9" w:qFormat="1"/>
     <w:lsdException w:name="heading 2" w:semiHidden="1" w:uiPriority="9" w:unhideWhenUsed="1" w:qFormat="1"/>
@@ -2046,11 +2385,6 @@
     <w:lsdException w:name="List Table 5 Dark Accent 6" w:uiPriority="50"/>
     <w:lsdException w:name="List Table 6 Colorful Accent 6" w:uiPriority="51"/>
     <w:lsdException w:name="List Table 7 Colorful Accent 6" w:uiPriority="52"/>
-    <w:lsdException w:name="Mention" w:semiHidden="1" w:unhideWhenUsed="1"/>
-    <w:lsdException w:name="Smart Hyperlink" w:semiHidden="1" w:unhideWhenUsed="1"/>
-    <w:lsdException w:name="Hashtag" w:semiHidden="1" w:unhideWhenUsed="1"/>
-    <w:lsdException w:name="Unresolved Mention" w:semiHidden="1" w:unhideWhenUsed="1"/>
-    <w:lsdException w:name="Smart Link" w:semiHidden="1" w:unhideWhenUsed="1"/>
   </w:latentStyles>
   <w:style w:type="paragraph" w:default="1" w:styleId="Normal">
     <w:name w:val="Normal"/>
@@ -2103,6 +2437,19 @@
     <w:rPr>
       <w:color w:val="0563C1" w:themeColor="hyperlink"/>
       <w:u w:val="single"/>
+    </w:rPr>
+  </w:style>
+  <w:style w:type="character" w:styleId="HTMLCode">
+    <w:name w:val="HTML Code"/>
+    <w:basedOn w:val="DefaultParagraphFont"/>
+    <w:uiPriority w:val="99"/>
+    <w:semiHidden/>
+    <w:unhideWhenUsed/>
+    <w:rsid w:val="004807C9"/>
+    <w:rPr>
+      <w:rFonts w:ascii="Courier New" w:eastAsia="Times New Roman" w:hAnsi="Courier New" w:cs="Courier New"/>
+      <w:sz w:val="20"/>
+      <w:szCs w:val="20"/>
     </w:rPr>
   </w:style>
 </w:styles>

</xml_diff>

<commit_message>
Improved exercises after test run
</commit_message>
<xml_diff>
--- a/instructors/07-files-organization_Notebook.docx
+++ b/instructors/07-files-organization_Notebook.docx
@@ -98,16 +98,146 @@
         <w:jc w:val="both"/>
       </w:pPr>
       <w:r>
-        <w:t>Have a look at the example files from a project, similar to the one from the previous metadata episode. All the files have been sorted by name and demonstrate consequences of different naming strategies.</w:t>
-      </w:r>
-    </w:p>
-    <w:p>
-      <w:pPr>
-        <w:jc w:val="both"/>
-      </w:pPr>
-      <w:r>
-        <w:t>For your information, to encode experimental details the following conventions were taken</w:t>
-      </w:r>
+        <w:t xml:space="preserve">Have a look at the example files from a project, similar to the one from the previous metadata episode. </w:t>
+      </w:r>
+    </w:p>
+    <w:p>
+      <w:pPr>
+        <w:jc w:val="both"/>
+      </w:pPr>
+    </w:p>
+    <w:p>
+      <w:pPr>
+        <w:jc w:val="both"/>
+      </w:pPr>
+      <w:r>
+        <w:t>For example,</w:t>
+      </w:r>
+    </w:p>
+    <w:p>
+      <w:pPr>
+        <w:jc w:val="both"/>
+      </w:pPr>
+    </w:p>
+    <w:p>
+      <w:pPr>
+        <w:jc w:val="both"/>
+        <w:rPr>
+          <w:rFonts w:ascii="RobotoMono" w:eastAsia="RobotoMono" w:hAnsi="RobotoMono" w:cs="RobotoMono"/>
+        </w:rPr>
+      </w:pPr>
+      <w:r>
+        <w:rPr>
+          <w:rFonts w:ascii="RobotoMono" w:eastAsia="RobotoMono" w:hAnsi="RobotoMono" w:cs="RobotoMono"/>
+        </w:rPr>
+        <w:t>LD_phyA_off_t04_2020-08-12.norm.xlsx</w:t>
+      </w:r>
+    </w:p>
+    <w:p>
+      <w:pPr>
+        <w:jc w:val="both"/>
+        <w:rPr>
+          <w:rFonts w:ascii="RobotoMono" w:eastAsia="RobotoMono" w:hAnsi="RobotoMono" w:cs="RobotoMono"/>
+        </w:rPr>
+      </w:pPr>
+    </w:p>
+    <w:p>
+      <w:pPr>
+        <w:jc w:val="both"/>
+        <w:rPr>
+          <w:rFonts w:ascii="RobotoMono" w:eastAsia="RobotoMono" w:hAnsi="RobotoMono" w:cs="RobotoMono"/>
+        </w:rPr>
+      </w:pPr>
+      <w:proofErr w:type="gramStart"/>
+      <w:r>
+        <w:rPr>
+          <w:rFonts w:ascii="RobotoMono" w:eastAsia="RobotoMono" w:hAnsi="RobotoMono" w:cs="RobotoMono"/>
+        </w:rPr>
+        <w:t>is</w:t>
+      </w:r>
+      <w:proofErr w:type="gramEnd"/>
+      <w:r>
+        <w:rPr>
+          <w:rFonts w:ascii="RobotoMono" w:eastAsia="RobotoMono" w:hAnsi="RobotoMono" w:cs="RobotoMono"/>
+        </w:rPr>
+        <w:t xml:space="preserve"> a file that contains normalized data (norm), from experiment in long day (LD) for genotype</w:t>
+      </w:r>
+    </w:p>
+    <w:p>
+      <w:pPr>
+        <w:jc w:val="both"/>
+        <w:rPr>
+          <w:rFonts w:ascii="RobotoMono" w:eastAsia="RobotoMono" w:hAnsi="RobotoMono" w:cs="RobotoMono"/>
+        </w:rPr>
+      </w:pPr>
+      <w:proofErr w:type="spellStart"/>
+      <w:proofErr w:type="gramStart"/>
+      <w:r>
+        <w:rPr>
+          <w:rFonts w:ascii="RobotoMono" w:eastAsia="RobotoMono" w:hAnsi="RobotoMono" w:cs="RobotoMono"/>
+        </w:rPr>
+        <w:t>phyA</w:t>
+      </w:r>
+      <w:proofErr w:type="spellEnd"/>
+      <w:proofErr w:type="gramEnd"/>
+      <w:r>
+        <w:rPr>
+          <w:rFonts w:ascii="RobotoMono" w:eastAsia="RobotoMono" w:hAnsi="RobotoMono" w:cs="RobotoMono"/>
+        </w:rPr>
+        <w:t>, with media off sucrose (off).</w:t>
+      </w:r>
+    </w:p>
+    <w:p>
+      <w:pPr>
+        <w:jc w:val="both"/>
+        <w:rPr>
+          <w:rFonts w:ascii="RobotoMono" w:eastAsia="RobotoMono" w:hAnsi="RobotoMono" w:cs="RobotoMono"/>
+        </w:rPr>
+      </w:pPr>
+    </w:p>
+    <w:p>
+      <w:pPr>
+        <w:jc w:val="both"/>
+      </w:pPr>
+    </w:p>
+    <w:p>
+      <w:pPr>
+        <w:jc w:val="both"/>
+      </w:pPr>
+    </w:p>
+    <w:p>
+      <w:pPr>
+        <w:jc w:val="both"/>
+      </w:pPr>
+      <w:r>
+        <w:t xml:space="preserve">All the files </w:t>
+      </w:r>
+      <w:proofErr w:type="gramStart"/>
+      <w:r>
+        <w:t>have been sorted</w:t>
+      </w:r>
+      <w:proofErr w:type="gramEnd"/>
+      <w:r>
+        <w:t xml:space="preserve"> by name and demonstrate consequences of different naming strategies.</w:t>
+      </w:r>
+    </w:p>
+    <w:p>
+      <w:pPr>
+        <w:jc w:val="both"/>
+      </w:pPr>
+    </w:p>
+    <w:p>
+      <w:pPr>
+        <w:jc w:val="both"/>
+      </w:pPr>
+      <w:r>
+        <w:t xml:space="preserve">For your information, to encode experimental details the following conventions </w:t>
+      </w:r>
+      <w:proofErr w:type="gramStart"/>
+      <w:r>
+        <w:t>were taken</w:t>
+      </w:r>
+      <w:proofErr w:type="gramEnd"/>
     </w:p>
     <w:p>
       <w:pPr>
@@ -204,14 +334,1656 @@
     <w:p/>
     <w:p>
       <w:pPr>
+        <w:rPr>
+          <w:rFonts w:ascii="RobotoMono" w:eastAsia="RobotoMono" w:hAnsi="RobotoMono" w:cs="RobotoMono"/>
+        </w:rPr>
+      </w:pPr>
+      <w:r>
+        <w:rPr>
+          <w:rFonts w:ascii="RobotoMono" w:eastAsia="RobotoMono" w:hAnsi="RobotoMono" w:cs="RobotoMono"/>
+        </w:rPr>
+        <w:t xml:space="preserve">       </w:t>
+      </w:r>
+      <w:proofErr w:type="gramStart"/>
+      <w:r>
+        <w:rPr>
+          <w:rFonts w:ascii="RobotoMono" w:eastAsia="RobotoMono" w:hAnsi="RobotoMono" w:cs="RobotoMono"/>
+        </w:rPr>
+        <w:t>2020-07-14_s12_phyB_on_SD_t04.raw.xlsx</w:t>
+      </w:r>
+      <w:r>
+        <w:rPr>
+          <w:rFonts w:ascii="RobotoMono" w:eastAsia="RobotoMono" w:hAnsi="RobotoMono" w:cs="RobotoMono"/>
+        </w:rPr>
+        <w:tab/>
+        <w:t>(1)</w:t>
+      </w:r>
+      <w:r>
+        <w:rPr>
+          <w:rFonts w:ascii="RobotoMono" w:eastAsia="RobotoMono" w:hAnsi="RobotoMono" w:cs="RobotoMono"/>
+        </w:rPr>
+        <w:t>  </w:t>
+      </w:r>
+      <w:r>
+        <w:rPr>
+          <w:rFonts w:ascii="Calibri" w:eastAsia="Calibri" w:hAnsi="Calibri" w:cs="Times New Roman"/>
+        </w:rPr>
+        <w:br/>
+      </w:r>
+      <w:r>
+        <w:rPr>
+          <w:rFonts w:ascii="RobotoMono" w:eastAsia="RobotoMono" w:hAnsi="RobotoMono" w:cs="RobotoMono"/>
+        </w:rPr>
+        <w:t>       2020-07-14_s1_phyA_on_LD_t05.raw.xlsx</w:t>
+      </w:r>
+      <w:r>
+        <w:rPr>
+          <w:rFonts w:ascii="RobotoMono" w:eastAsia="RobotoMono" w:hAnsi="RobotoMono" w:cs="RobotoMono"/>
+        </w:rPr>
+        <w:tab/>
+        <w:t>(2)</w:t>
+      </w:r>
+      <w:r>
+        <w:rPr>
+          <w:rFonts w:ascii="RobotoMono" w:eastAsia="RobotoMono" w:hAnsi="RobotoMono" w:cs="RobotoMono"/>
+        </w:rPr>
+        <w:t>  </w:t>
+      </w:r>
+      <w:r>
+        <w:rPr>
+          <w:rFonts w:ascii="Calibri" w:eastAsia="Calibri" w:hAnsi="Calibri" w:cs="Times New Roman"/>
+        </w:rPr>
+        <w:br/>
+      </w:r>
+      <w:r>
+        <w:rPr>
+          <w:rFonts w:ascii="RobotoMono" w:eastAsia="RobotoMono" w:hAnsi="RobotoMono" w:cs="RobotoMono"/>
+        </w:rPr>
+        <w:t>       2020-07</w:t>
+      </w:r>
+      <w:r>
+        <w:rPr>
+          <w:rFonts w:ascii="RobotoMono" w:eastAsia="RobotoMono" w:hAnsi="RobotoMono" w:cs="RobotoMono"/>
+        </w:rPr>
+        <w:t>-14_s2_phyB_on_SD_t11.raw.xlsx</w:t>
+      </w:r>
+      <w:r>
+        <w:rPr>
+          <w:rFonts w:ascii="RobotoMono" w:eastAsia="RobotoMono" w:hAnsi="RobotoMono" w:cs="RobotoMono"/>
+        </w:rPr>
+        <w:tab/>
+        <w:t>(3)</w:t>
+      </w:r>
+      <w:r>
+        <w:rPr>
+          <w:rFonts w:ascii="Calibri" w:eastAsia="Calibri" w:hAnsi="Calibri" w:cs="Times New Roman"/>
+        </w:rPr>
+        <w:br/>
+      </w:r>
+      <w:r>
+        <w:rPr>
+          <w:rFonts w:ascii="RobotoMono" w:eastAsia="RobotoMono" w:hAnsi="RobotoMono" w:cs="RobotoMono"/>
+        </w:rPr>
+        <w:t>       2020-08-12_s03_phyA_on_LD_t03.raw.xlsx</w:t>
+      </w:r>
+      <w:r>
+        <w:rPr>
+          <w:rFonts w:ascii="RobotoMono" w:eastAsia="RobotoMono" w:hAnsi="RobotoMono" w:cs="RobotoMono"/>
+        </w:rPr>
+        <w:tab/>
+        <w:t>(4)</w:t>
+      </w:r>
+      <w:r>
+        <w:rPr>
+          <w:rFonts w:ascii="RobotoMono" w:eastAsia="RobotoMono" w:hAnsi="RobotoMono" w:cs="RobotoMono"/>
+        </w:rPr>
+        <w:t>  </w:t>
+      </w:r>
+      <w:r>
+        <w:rPr>
+          <w:rFonts w:ascii="Calibri" w:eastAsia="Calibri" w:hAnsi="Calibri" w:cs="Times New Roman"/>
+        </w:rPr>
+        <w:br/>
+      </w:r>
+      <w:r>
+        <w:rPr>
+          <w:rFonts w:ascii="RobotoMono" w:eastAsia="RobotoMono" w:hAnsi="RobotoMono" w:cs="RobotoMono"/>
+        </w:rPr>
+        <w:t>       2020-08-12_s12_phyB_on_LD_t01.raw.xlsx</w:t>
+      </w:r>
+      <w:r>
+        <w:rPr>
+          <w:rFonts w:ascii="RobotoMono" w:eastAsia="RobotoMono" w:hAnsi="RobotoMono" w:cs="RobotoMono"/>
+        </w:rPr>
+        <w:tab/>
+        <w:t>(5)</w:t>
+      </w:r>
+      <w:r>
+        <w:rPr>
+          <w:rFonts w:ascii="RobotoMono" w:eastAsia="RobotoMono" w:hAnsi="RobotoMono" w:cs="RobotoMono"/>
+        </w:rPr>
+        <w:t>  </w:t>
+      </w:r>
+      <w:r>
+        <w:rPr>
+          <w:rFonts w:ascii="Calibri" w:eastAsia="Calibri" w:hAnsi="Calibri" w:cs="Times New Roman"/>
+        </w:rPr>
+        <w:br/>
+      </w:r>
+      <w:r>
+        <w:rPr>
+          <w:rFonts w:ascii="RobotoMono" w:eastAsia="RobotoMono" w:hAnsi="RobotoMono" w:cs="RobotoMono"/>
+        </w:rPr>
+        <w:t>       2020-08-13_s01_phyB_on_SD_t02.raw.xlsx</w:t>
+      </w:r>
+      <w:r>
+        <w:rPr>
+          <w:rFonts w:ascii="RobotoMono" w:eastAsia="RobotoMono" w:hAnsi="RobotoMono" w:cs="RobotoMono"/>
+        </w:rPr>
+        <w:tab/>
+        <w:t>(6)</w:t>
+      </w:r>
+      <w:r>
+        <w:rPr>
+          <w:rFonts w:ascii="RobotoMono" w:eastAsia="RobotoMono" w:hAnsi="RobotoMono" w:cs="RobotoMono"/>
+        </w:rPr>
+        <w:t>  </w:t>
+      </w:r>
+      <w:r>
+        <w:rPr>
+          <w:rFonts w:ascii="Calibri" w:eastAsia="Calibri" w:hAnsi="Calibri" w:cs="Times New Roman"/>
+        </w:rPr>
+        <w:br/>
+      </w:r>
+      <w:r>
+        <w:rPr>
+          <w:rFonts w:ascii="RobotoMono" w:eastAsia="RobotoMono" w:hAnsi="RobotoMono" w:cs="RobotoMono"/>
+        </w:rPr>
+        <w:t>       2020-7-12_s2_phyB_on_SD_t01.raw.xlsx</w:t>
+      </w:r>
+      <w:r>
+        <w:rPr>
+          <w:rFonts w:ascii="RobotoMono" w:eastAsia="RobotoMono" w:hAnsi="RobotoMono" w:cs="RobotoMono"/>
+        </w:rPr>
+        <w:tab/>
+        <w:t>(7)</w:t>
+      </w:r>
+      <w:r>
+        <w:rPr>
+          <w:rFonts w:ascii="RobotoMono" w:eastAsia="RobotoMono" w:hAnsi="RobotoMono" w:cs="RobotoMono"/>
+        </w:rPr>
+        <w:t>  </w:t>
+      </w:r>
+      <w:r>
+        <w:rPr>
+          <w:rFonts w:ascii="Calibri" w:eastAsia="Calibri" w:hAnsi="Calibri" w:cs="Times New Roman"/>
+        </w:rPr>
+        <w:br/>
+      </w:r>
+      <w:r>
+        <w:rPr>
+          <w:rFonts w:ascii="RobotoMono" w:eastAsia="RobotoMono" w:hAnsi="RobotoMono" w:cs="RobotoMono"/>
+        </w:rPr>
+        <w:t>       AUG-13_phyB_on_LD_s1_t11.raw.xlsx</w:t>
+      </w:r>
+      <w:r>
+        <w:rPr>
+          <w:rFonts w:ascii="RobotoMono" w:eastAsia="RobotoMono" w:hAnsi="RobotoMono" w:cs="RobotoMono"/>
+        </w:rPr>
+        <w:tab/>
+        <w:t>(8)</w:t>
+      </w:r>
+      <w:r>
+        <w:rPr>
+          <w:rFonts w:ascii="RobotoMono" w:eastAsia="RobotoMono" w:hAnsi="RobotoMono" w:cs="RobotoMono"/>
+        </w:rPr>
+        <w:t>  </w:t>
+      </w:r>
+      <w:r>
+        <w:rPr>
+          <w:rFonts w:ascii="Calibri" w:eastAsia="Calibri" w:hAnsi="Calibri" w:cs="Times New Roman"/>
+        </w:rPr>
+        <w:br/>
+      </w:r>
+      <w:r>
+        <w:rPr>
+          <w:rFonts w:ascii="RobotoMono" w:eastAsia="RobotoMono" w:hAnsi="RobotoMono" w:cs="RobotoMono"/>
+        </w:rPr>
+        <w:t>       JUL-31_phyB_on_LD_s1_t03.raw.xlsx</w:t>
+      </w:r>
+      <w:r>
+        <w:rPr>
+          <w:rFonts w:ascii="RobotoMono" w:eastAsia="RobotoMono" w:hAnsi="RobotoMono" w:cs="RobotoMono"/>
+        </w:rPr>
+        <w:tab/>
+      </w:r>
+      <w:r>
+        <w:rPr>
+          <w:rFonts w:ascii="RobotoMono" w:eastAsia="RobotoMono" w:hAnsi="RobotoMono" w:cs="RobotoMono"/>
+        </w:rPr>
+        <w:tab/>
+        <w:t>(9)</w:t>
+      </w:r>
+      <w:r>
+        <w:rPr>
+          <w:rFonts w:ascii="RobotoMono" w:eastAsia="RobotoMono" w:hAnsi="RobotoMono" w:cs="RobotoMono"/>
+        </w:rPr>
+        <w:t>  </w:t>
+      </w:r>
+      <w:r>
+        <w:rPr>
+          <w:rFonts w:ascii="Calibri" w:eastAsia="Calibri" w:hAnsi="Calibri" w:cs="Times New Roman"/>
+        </w:rPr>
+        <w:br/>
+      </w:r>
+      <w:r>
+        <w:rPr>
+          <w:rFonts w:ascii="RobotoMono" w:eastAsia="RobotoMono" w:hAnsi="RobotoMono" w:cs="RobotoMono"/>
+        </w:rPr>
+        <w:t>       LD_phyA_off_t04_2020-08-12.norm.xlsx</w:t>
+      </w:r>
+      <w:r>
+        <w:rPr>
+          <w:rFonts w:ascii="RobotoMono" w:eastAsia="RobotoMono" w:hAnsi="RobotoMono" w:cs="RobotoMono"/>
+        </w:rPr>
+        <w:tab/>
+        <w:t>(10)</w:t>
+      </w:r>
+      <w:r>
+        <w:rPr>
+          <w:rFonts w:ascii="RobotoMono" w:eastAsia="RobotoMono" w:hAnsi="RobotoMono" w:cs="RobotoMono"/>
+        </w:rPr>
+        <w:t>  </w:t>
+      </w:r>
+      <w:r>
+        <w:rPr>
+          <w:rFonts w:ascii="Calibri" w:eastAsia="Calibri" w:hAnsi="Calibri" w:cs="Times New Roman"/>
+        </w:rPr>
+        <w:br/>
+      </w:r>
+      <w:r>
+        <w:rPr>
+          <w:rFonts w:ascii="RobotoMono" w:eastAsia="RobotoMono" w:hAnsi="RobotoMono" w:cs="RobotoMono"/>
+        </w:rPr>
+        <w:t>       LD_phyA_on_t04_2020-07-14.norm.xlsx</w:t>
+      </w:r>
+      <w:r>
+        <w:rPr>
+          <w:rFonts w:ascii="RobotoMono" w:eastAsia="RobotoMono" w:hAnsi="RobotoMono" w:cs="RobotoMono"/>
+        </w:rPr>
+        <w:tab/>
+        <w:t>(11)</w:t>
+      </w:r>
+      <w:r>
+        <w:rPr>
+          <w:rFonts w:ascii="RobotoMono" w:eastAsia="RobotoMono" w:hAnsi="RobotoMono" w:cs="RobotoMono"/>
+        </w:rPr>
+        <w:t>  </w:t>
+      </w:r>
+      <w:r>
+        <w:rPr>
+          <w:rFonts w:ascii="Calibri" w:eastAsia="Calibri" w:hAnsi="Calibri" w:cs="Times New Roman"/>
+        </w:rPr>
+        <w:br/>
+      </w:r>
+      <w:r>
+        <w:rPr>
+          <w:rFonts w:ascii="RobotoMono" w:eastAsia="RobotoMono" w:hAnsi="RobotoMono" w:cs="RobotoMono"/>
+        </w:rPr>
+        <w:t>       LD_phyB_off_t04_2020-08-12.norm.xlsx</w:t>
+      </w:r>
+      <w:r>
+        <w:rPr>
+          <w:rFonts w:ascii="RobotoMono" w:eastAsia="RobotoMono" w:hAnsi="RobotoMono" w:cs="RobotoMono"/>
+        </w:rPr>
+        <w:tab/>
+        <w:t>(12)</w:t>
+      </w:r>
+      <w:r>
+        <w:rPr>
+          <w:rFonts w:ascii="RobotoMono" w:eastAsia="RobotoMono" w:hAnsi="RobotoMono" w:cs="RobotoMono"/>
+        </w:rPr>
+        <w:t>  </w:t>
+      </w:r>
+      <w:r>
+        <w:rPr>
+          <w:rFonts w:ascii="Calibri" w:eastAsia="Calibri" w:hAnsi="Calibri" w:cs="Times New Roman"/>
+        </w:rPr>
+        <w:br/>
+      </w:r>
+      <w:r>
+        <w:rPr>
+          <w:rFonts w:ascii="RobotoMono" w:eastAsia="RobotoMono" w:hAnsi="RobotoMono" w:cs="RobotoMono"/>
+        </w:rPr>
+        <w:lastRenderedPageBreak/>
+        <w:t>       LD_phyB_on_t04_2020-07-14.norm.xlsx</w:t>
+      </w:r>
+      <w:r>
+        <w:rPr>
+          <w:rFonts w:ascii="RobotoMono" w:eastAsia="RobotoMono" w:hAnsi="RobotoMono" w:cs="RobotoMono"/>
+        </w:rPr>
+        <w:tab/>
+        <w:t>(13)</w:t>
+      </w:r>
+      <w:r>
+        <w:rPr>
+          <w:rFonts w:ascii="RobotoMono" w:eastAsia="RobotoMono" w:hAnsi="RobotoMono" w:cs="RobotoMono"/>
+        </w:rPr>
+        <w:t>  </w:t>
+      </w:r>
+      <w:r>
+        <w:rPr>
+          <w:rFonts w:ascii="Calibri" w:eastAsia="Calibri" w:hAnsi="Calibri" w:cs="Times New Roman"/>
+        </w:rPr>
+        <w:br/>
+      </w:r>
+      <w:r>
+        <w:rPr>
+          <w:rFonts w:ascii="RobotoMono" w:eastAsia="RobotoMono" w:hAnsi="RobotoMono" w:cs="RobotoMono"/>
+        </w:rPr>
+        <w:t>       SD_phyB_off_t04_2020-08-13.norm.xlsx</w:t>
+      </w:r>
+      <w:r>
+        <w:rPr>
+          <w:rFonts w:ascii="RobotoMono" w:eastAsia="RobotoMono" w:hAnsi="RobotoMono" w:cs="RobotoMono"/>
+        </w:rPr>
+        <w:tab/>
+        <w:t>(14)</w:t>
+      </w:r>
+      <w:r>
+        <w:rPr>
+          <w:rFonts w:ascii="RobotoMono" w:eastAsia="RobotoMono" w:hAnsi="RobotoMono" w:cs="RobotoMono"/>
+        </w:rPr>
+        <w:t>  </w:t>
+      </w:r>
+      <w:r>
+        <w:rPr>
+          <w:rFonts w:ascii="Calibri" w:eastAsia="Calibri" w:hAnsi="Calibri" w:cs="Times New Roman"/>
+        </w:rPr>
+        <w:br/>
+      </w:r>
+      <w:r>
+        <w:rPr>
+          <w:rFonts w:ascii="RobotoMono" w:eastAsia="RobotoMono" w:hAnsi="RobotoMono" w:cs="RobotoMono"/>
+        </w:rPr>
+        <w:t>       SD_phyB_on_t04_2020-07-12.norm.xlsx</w:t>
+      </w:r>
+      <w:r>
+        <w:rPr>
+          <w:rFonts w:ascii="RobotoMono" w:eastAsia="RobotoMono" w:hAnsi="RobotoMono" w:cs="RobotoMono"/>
+        </w:rPr>
+        <w:tab/>
+        <w:t>(15)</w:t>
+      </w:r>
+      <w:r>
+        <w:rPr>
+          <w:rFonts w:ascii="RobotoMono" w:eastAsia="RobotoMono" w:hAnsi="RobotoMono" w:cs="RobotoMono"/>
+        </w:rPr>
+        <w:t>  </w:t>
+      </w:r>
+      <w:r>
+        <w:rPr>
+          <w:rFonts w:ascii="Calibri" w:eastAsia="Calibri" w:hAnsi="Calibri" w:cs="Times New Roman"/>
+        </w:rPr>
+        <w:br/>
+      </w:r>
+      <w:r>
+        <w:rPr>
+          <w:rFonts w:ascii="RobotoMono" w:eastAsia="RobotoMono" w:hAnsi="RobotoMono" w:cs="RobotoMono"/>
+        </w:rPr>
+        <w:t>       SD_phya_off_t04_2020-08-13.norm.xlsx</w:t>
+      </w:r>
+      <w:r>
+        <w:rPr>
+          <w:rFonts w:ascii="RobotoMono" w:eastAsia="RobotoMono" w:hAnsi="RobotoMono" w:cs="RobotoMono"/>
+        </w:rPr>
+        <w:tab/>
+        <w:t>(16)</w:t>
+      </w:r>
+      <w:r>
+        <w:rPr>
+          <w:rFonts w:ascii="RobotoMono" w:eastAsia="RobotoMono" w:hAnsi="RobotoMono" w:cs="RobotoMono"/>
+        </w:rPr>
+        <w:t>  </w:t>
+      </w:r>
+      <w:r>
+        <w:rPr>
+          <w:rFonts w:ascii="Calibri" w:eastAsia="Calibri" w:hAnsi="Calibri" w:cs="Times New Roman"/>
+        </w:rPr>
+        <w:br/>
+      </w:r>
+      <w:r>
+        <w:rPr>
+          <w:rFonts w:ascii="RobotoMono" w:eastAsia="RobotoMono" w:hAnsi="RobotoMono" w:cs="RobotoMono"/>
+        </w:rPr>
+        <w:t>       SD_phya_ons_t04_2020-07-12.norm.xlsx</w:t>
+      </w:r>
+      <w:r>
+        <w:rPr>
+          <w:rFonts w:ascii="RobotoMono" w:eastAsia="RobotoMono" w:hAnsi="RobotoMono" w:cs="RobotoMono"/>
+        </w:rPr>
+        <w:tab/>
+        <w:t>(17)</w:t>
+      </w:r>
+      <w:r>
+        <w:rPr>
+          <w:rFonts w:ascii="RobotoMono" w:eastAsia="RobotoMono" w:hAnsi="RobotoMono" w:cs="RobotoMono"/>
+        </w:rPr>
+        <w:t>  </w:t>
+      </w:r>
+      <w:r>
+        <w:rPr>
+          <w:rFonts w:ascii="Calibri" w:eastAsia="Calibri" w:hAnsi="Calibri" w:cs="Times New Roman"/>
+        </w:rPr>
+        <w:br/>
+      </w:r>
+      <w:r>
+        <w:rPr>
+          <w:rFonts w:ascii="RobotoMono" w:eastAsia="RobotoMono" w:hAnsi="RobotoMono" w:cs="RobotoMono"/>
+        </w:rPr>
+        <w:t>       ld_phyA_ons_t04_2020-08-12.norm.xlsx</w:t>
+      </w:r>
+      <w:r>
+        <w:rPr>
+          <w:rFonts w:ascii="RobotoMono" w:eastAsia="RobotoMono" w:hAnsi="RobotoMono" w:cs="RobotoMono"/>
+        </w:rPr>
+        <w:tab/>
+        <w:t>(18)</w:t>
+      </w:r>
+      <w:r>
+        <w:rPr>
+          <w:rFonts w:ascii="RobotoMono" w:eastAsia="RobotoMono" w:hAnsi="RobotoMono" w:cs="RobotoMono"/>
+        </w:rPr>
+        <w:t>  </w:t>
+      </w:r>
+      <w:proofErr w:type="gramEnd"/>
+    </w:p>
+    <w:p/>
+    <w:p/>
+    <w:p>
+      <w:r>
+        <w:t>Blue room:</w:t>
+      </w:r>
+    </w:p>
+    <w:p>
+      <w:r>
+        <w:t>Focus on the data with date first:</w:t>
+      </w:r>
+    </w:p>
+    <w:p/>
+    <w:p>
+      <w:pPr>
+        <w:rPr>
+          <w:rFonts w:ascii="RobotoMono" w:eastAsia="RobotoMono" w:hAnsi="RobotoMono" w:cs="RobotoMono"/>
+        </w:rPr>
+      </w:pPr>
+      <w:r>
+        <w:rPr>
+          <w:rFonts w:ascii="RobotoMono" w:eastAsia="RobotoMono" w:hAnsi="RobotoMono" w:cs="RobotoMono"/>
+        </w:rPr>
+        <w:t xml:space="preserve">       </w:t>
+      </w:r>
+      <w:proofErr w:type="gramStart"/>
+      <w:r>
+        <w:rPr>
+          <w:rFonts w:ascii="RobotoMono" w:eastAsia="RobotoMono" w:hAnsi="RobotoMono" w:cs="RobotoMono"/>
+        </w:rPr>
+        <w:t>2020-07-14_s12_phyB_on_SD_t04.raw.xlsx</w:t>
+      </w:r>
+      <w:r>
+        <w:rPr>
+          <w:rFonts w:ascii="RobotoMono" w:eastAsia="RobotoMono" w:hAnsi="RobotoMono" w:cs="RobotoMono"/>
+        </w:rPr>
+        <w:tab/>
+        <w:t>(1)</w:t>
+      </w:r>
+      <w:r>
+        <w:rPr>
+          <w:rFonts w:ascii="RobotoMono" w:eastAsia="RobotoMono" w:hAnsi="RobotoMono" w:cs="RobotoMono"/>
+        </w:rPr>
+        <w:t>  </w:t>
+      </w:r>
+      <w:r>
+        <w:rPr>
+          <w:rFonts w:ascii="Calibri" w:eastAsia="Calibri" w:hAnsi="Calibri" w:cs="Times New Roman"/>
+        </w:rPr>
+        <w:br/>
+      </w:r>
+      <w:r>
+        <w:rPr>
+          <w:rFonts w:ascii="RobotoMono" w:eastAsia="RobotoMono" w:hAnsi="RobotoMono" w:cs="RobotoMono"/>
+        </w:rPr>
+        <w:t>       2020-07-14_s1_phyA_on_LD_t05.raw.xlsx</w:t>
+      </w:r>
+      <w:r>
+        <w:rPr>
+          <w:rFonts w:ascii="RobotoMono" w:eastAsia="RobotoMono" w:hAnsi="RobotoMono" w:cs="RobotoMono"/>
+        </w:rPr>
+        <w:tab/>
+        <w:t>(2)</w:t>
+      </w:r>
+      <w:r>
+        <w:rPr>
+          <w:rFonts w:ascii="RobotoMono" w:eastAsia="RobotoMono" w:hAnsi="RobotoMono" w:cs="RobotoMono"/>
+        </w:rPr>
+        <w:t>  </w:t>
+      </w:r>
+      <w:r>
+        <w:rPr>
+          <w:rFonts w:ascii="Calibri" w:eastAsia="Calibri" w:hAnsi="Calibri" w:cs="Times New Roman"/>
+        </w:rPr>
+        <w:br/>
+      </w:r>
+      <w:r>
+        <w:rPr>
+          <w:rFonts w:ascii="RobotoMono" w:eastAsia="RobotoMono" w:hAnsi="RobotoMono" w:cs="RobotoMono"/>
+        </w:rPr>
+        <w:t>       2020-07</w:t>
+      </w:r>
+      <w:r>
+        <w:rPr>
+          <w:rFonts w:ascii="RobotoMono" w:eastAsia="RobotoMono" w:hAnsi="RobotoMono" w:cs="RobotoMono"/>
+        </w:rPr>
+        <w:t>-14_s2_phyB_on_SD_t11.raw.xlsx</w:t>
+      </w:r>
+      <w:r>
+        <w:rPr>
+          <w:rFonts w:ascii="RobotoMono" w:eastAsia="RobotoMono" w:hAnsi="RobotoMono" w:cs="RobotoMono"/>
+        </w:rPr>
+        <w:tab/>
+        <w:t>(3)</w:t>
+      </w:r>
+      <w:r>
+        <w:rPr>
+          <w:rFonts w:ascii="Calibri" w:eastAsia="Calibri" w:hAnsi="Calibri" w:cs="Times New Roman"/>
+        </w:rPr>
+        <w:br/>
+      </w:r>
+      <w:r>
+        <w:rPr>
+          <w:rFonts w:ascii="RobotoMono" w:eastAsia="RobotoMono" w:hAnsi="RobotoMono" w:cs="RobotoMono"/>
+        </w:rPr>
+        <w:t>       2020-08-12_s03_phyA_on_LD_t03.raw.xlsx</w:t>
+      </w:r>
+      <w:r>
+        <w:rPr>
+          <w:rFonts w:ascii="RobotoMono" w:eastAsia="RobotoMono" w:hAnsi="RobotoMono" w:cs="RobotoMono"/>
+        </w:rPr>
+        <w:tab/>
+        <w:t>(4)</w:t>
+      </w:r>
+      <w:r>
+        <w:rPr>
+          <w:rFonts w:ascii="RobotoMono" w:eastAsia="RobotoMono" w:hAnsi="RobotoMono" w:cs="RobotoMono"/>
+        </w:rPr>
+        <w:t>  </w:t>
+      </w:r>
+      <w:r>
+        <w:rPr>
+          <w:rFonts w:ascii="Calibri" w:eastAsia="Calibri" w:hAnsi="Calibri" w:cs="Times New Roman"/>
+        </w:rPr>
+        <w:br/>
+      </w:r>
+      <w:r>
+        <w:rPr>
+          <w:rFonts w:ascii="RobotoMono" w:eastAsia="RobotoMono" w:hAnsi="RobotoMono" w:cs="RobotoMono"/>
+        </w:rPr>
+        <w:t>       2020-08-12_s12_phyB_on_LD_t01.raw.xlsx</w:t>
+      </w:r>
+      <w:r>
+        <w:rPr>
+          <w:rFonts w:ascii="RobotoMono" w:eastAsia="RobotoMono" w:hAnsi="RobotoMono" w:cs="RobotoMono"/>
+        </w:rPr>
+        <w:tab/>
+        <w:t>(5)</w:t>
+      </w:r>
+      <w:r>
+        <w:rPr>
+          <w:rFonts w:ascii="RobotoMono" w:eastAsia="RobotoMono" w:hAnsi="RobotoMono" w:cs="RobotoMono"/>
+        </w:rPr>
+        <w:t>  </w:t>
+      </w:r>
+      <w:r>
+        <w:rPr>
+          <w:rFonts w:ascii="Calibri" w:eastAsia="Calibri" w:hAnsi="Calibri" w:cs="Times New Roman"/>
+        </w:rPr>
+        <w:br/>
+      </w:r>
+      <w:r>
+        <w:rPr>
+          <w:rFonts w:ascii="RobotoMono" w:eastAsia="RobotoMono" w:hAnsi="RobotoMono" w:cs="RobotoMono"/>
+        </w:rPr>
+        <w:t>       2020-08-13_s01_phyB_on_SD_t02.raw.xlsx</w:t>
+      </w:r>
+      <w:r>
+        <w:rPr>
+          <w:rFonts w:ascii="RobotoMono" w:eastAsia="RobotoMono" w:hAnsi="RobotoMono" w:cs="RobotoMono"/>
+        </w:rPr>
+        <w:tab/>
+        <w:t>(6)</w:t>
+      </w:r>
+      <w:r>
+        <w:rPr>
+          <w:rFonts w:ascii="RobotoMono" w:eastAsia="RobotoMono" w:hAnsi="RobotoMono" w:cs="RobotoMono"/>
+        </w:rPr>
+        <w:t>  </w:t>
+      </w:r>
+      <w:r>
+        <w:rPr>
+          <w:rFonts w:ascii="Calibri" w:eastAsia="Calibri" w:hAnsi="Calibri" w:cs="Times New Roman"/>
+        </w:rPr>
+        <w:br/>
+      </w:r>
+      <w:r>
+        <w:rPr>
+          <w:rFonts w:ascii="RobotoMono" w:eastAsia="RobotoMono" w:hAnsi="RobotoMono" w:cs="RobotoMono"/>
+        </w:rPr>
+        <w:t>       2020-7-12_s2_phyB_on_SD_t01.raw.xlsx</w:t>
+      </w:r>
+      <w:r>
+        <w:rPr>
+          <w:rFonts w:ascii="RobotoMono" w:eastAsia="RobotoMono" w:hAnsi="RobotoMono" w:cs="RobotoMono"/>
+        </w:rPr>
+        <w:tab/>
+        <w:t>(7)</w:t>
+      </w:r>
+      <w:r>
+        <w:rPr>
+          <w:rFonts w:ascii="RobotoMono" w:eastAsia="RobotoMono" w:hAnsi="RobotoMono" w:cs="RobotoMono"/>
+        </w:rPr>
+        <w:t>  </w:t>
+      </w:r>
+      <w:r>
+        <w:rPr>
+          <w:rFonts w:ascii="Calibri" w:eastAsia="Calibri" w:hAnsi="Calibri" w:cs="Times New Roman"/>
+        </w:rPr>
+        <w:br/>
+      </w:r>
+      <w:r>
+        <w:rPr>
+          <w:rFonts w:ascii="RobotoMono" w:eastAsia="RobotoMono" w:hAnsi="RobotoMono" w:cs="RobotoMono"/>
+        </w:rPr>
+        <w:t>       AUG-13_phyB_on_LD_s1_t11.raw.xlsx</w:t>
+      </w:r>
+      <w:r>
+        <w:rPr>
+          <w:rFonts w:ascii="RobotoMono" w:eastAsia="RobotoMono" w:hAnsi="RobotoMono" w:cs="RobotoMono"/>
+        </w:rPr>
+        <w:tab/>
+        <w:t>(8)</w:t>
+      </w:r>
+      <w:r>
+        <w:rPr>
+          <w:rFonts w:ascii="RobotoMono" w:eastAsia="RobotoMono" w:hAnsi="RobotoMono" w:cs="RobotoMono"/>
+        </w:rPr>
+        <w:t>  </w:t>
+      </w:r>
+      <w:r>
+        <w:rPr>
+          <w:rFonts w:ascii="Calibri" w:eastAsia="Calibri" w:hAnsi="Calibri" w:cs="Times New Roman"/>
+        </w:rPr>
+        <w:br/>
+      </w:r>
+      <w:r>
+        <w:rPr>
+          <w:rFonts w:ascii="RobotoMono" w:eastAsia="RobotoMono" w:hAnsi="RobotoMono" w:cs="RobotoMono"/>
+        </w:rPr>
+        <w:t>       JUL-31_phyB_on_LD_s1_t03.raw.xlsx</w:t>
+      </w:r>
+      <w:r>
+        <w:rPr>
+          <w:rFonts w:ascii="RobotoMono" w:eastAsia="RobotoMono" w:hAnsi="RobotoMono" w:cs="RobotoMono"/>
+        </w:rPr>
+        <w:tab/>
+      </w:r>
+      <w:r>
+        <w:rPr>
+          <w:rFonts w:ascii="RobotoMono" w:eastAsia="RobotoMono" w:hAnsi="RobotoMono" w:cs="RobotoMono"/>
+        </w:rPr>
+        <w:tab/>
+        <w:t>(9)</w:t>
+      </w:r>
+      <w:r>
+        <w:rPr>
+          <w:rFonts w:ascii="RobotoMono" w:eastAsia="RobotoMono" w:hAnsi="RobotoMono" w:cs="RobotoMono"/>
+        </w:rPr>
+        <w:t>  </w:t>
+      </w:r>
+      <w:proofErr w:type="gramEnd"/>
+    </w:p>
+    <w:p/>
+    <w:p>
+      <w:r>
+        <w:t>·         What are the problems</w:t>
+      </w:r>
+      <w:r>
+        <w:t xml:space="preserve"> with having the date first?</w:t>
+      </w:r>
+      <w:r>
+        <w:br/>
+        <w:t>·         How do different date formats behave once sorted</w:t>
+      </w:r>
+      <w:r>
+        <w:t xml:space="preserve"> (</w:t>
+      </w:r>
+      <w:proofErr w:type="spellStart"/>
+      <w:r>
+        <w:t>eg</w:t>
+      </w:r>
+      <w:proofErr w:type="spellEnd"/>
+      <w:r>
+        <w:t xml:space="preserve"> 1</w:t>
+      </w:r>
+      <w:proofErr w:type="gramStart"/>
+      <w:r>
+        <w:t>,2</w:t>
+      </w:r>
+      <w:proofErr w:type="gramEnd"/>
+      <w:r>
+        <w:t xml:space="preserve"> vs 8,9)</w:t>
+      </w:r>
+      <w:r>
+        <w:t>?</w:t>
+      </w:r>
+      <w:r>
+        <w:br/>
+        <w:t>·         Do you see what happens when you mix conventions?</w:t>
+      </w:r>
+    </w:p>
+    <w:p>
+      <w:r>
+        <w:t xml:space="preserve">·         Can you tell the importance of a leading </w:t>
+      </w:r>
+      <w:proofErr w:type="gramStart"/>
+      <w:r>
+        <w:t>0</w:t>
+      </w:r>
+      <w:proofErr w:type="gramEnd"/>
+      <w:r>
+        <w:t xml:space="preserve"> (zeros)?</w:t>
+      </w:r>
+      <w:r>
+        <w:br/>
+      </w:r>
+    </w:p>
+    <w:p>
+      <w:r>
+        <w:t>Green room:</w:t>
+      </w:r>
+    </w:p>
+    <w:p>
+      <w:r>
+        <w:t>Focus on the other half of files:</w:t>
+      </w:r>
+    </w:p>
+    <w:p>
+      <w:r>
+        <w:rPr>
+          <w:rFonts w:ascii="RobotoMono" w:eastAsia="RobotoMono" w:hAnsi="RobotoMono" w:cs="RobotoMono"/>
+        </w:rPr>
+        <w:t xml:space="preserve">       </w:t>
+      </w:r>
+      <w:proofErr w:type="gramStart"/>
+      <w:r>
+        <w:rPr>
+          <w:rFonts w:ascii="RobotoMono" w:eastAsia="RobotoMono" w:hAnsi="RobotoMono" w:cs="RobotoMono"/>
+        </w:rPr>
+        <w:t>LD_phyA_off_t04_2020-08-12.norm.xlsx</w:t>
+      </w:r>
+      <w:r>
+        <w:rPr>
+          <w:rFonts w:ascii="RobotoMono" w:eastAsia="RobotoMono" w:hAnsi="RobotoMono" w:cs="RobotoMono"/>
+        </w:rPr>
+        <w:tab/>
+        <w:t>(10)</w:t>
+      </w:r>
+      <w:r>
+        <w:rPr>
+          <w:rFonts w:ascii="RobotoMono" w:eastAsia="RobotoMono" w:hAnsi="RobotoMono" w:cs="RobotoMono"/>
+        </w:rPr>
+        <w:t>  </w:t>
+      </w:r>
+      <w:r>
+        <w:rPr>
+          <w:rFonts w:ascii="Calibri" w:eastAsia="Calibri" w:hAnsi="Calibri" w:cs="Times New Roman"/>
+        </w:rPr>
+        <w:br/>
+      </w:r>
+      <w:r>
+        <w:rPr>
+          <w:rFonts w:ascii="RobotoMono" w:eastAsia="RobotoMono" w:hAnsi="RobotoMono" w:cs="RobotoMono"/>
+        </w:rPr>
+        <w:t>       LD_phyA_on_t04_2020-07-14.norm.xlsx</w:t>
+      </w:r>
+      <w:r>
+        <w:rPr>
+          <w:rFonts w:ascii="RobotoMono" w:eastAsia="RobotoMono" w:hAnsi="RobotoMono" w:cs="RobotoMono"/>
+        </w:rPr>
+        <w:tab/>
+        <w:t>(11)</w:t>
+      </w:r>
+      <w:r>
+        <w:rPr>
+          <w:rFonts w:ascii="RobotoMono" w:eastAsia="RobotoMono" w:hAnsi="RobotoMono" w:cs="RobotoMono"/>
+        </w:rPr>
+        <w:t>  </w:t>
+      </w:r>
+      <w:r>
+        <w:rPr>
+          <w:rFonts w:ascii="Calibri" w:eastAsia="Calibri" w:hAnsi="Calibri" w:cs="Times New Roman"/>
+        </w:rPr>
+        <w:br/>
+      </w:r>
+      <w:r>
+        <w:rPr>
+          <w:rFonts w:ascii="RobotoMono" w:eastAsia="RobotoMono" w:hAnsi="RobotoMono" w:cs="RobotoMono"/>
+        </w:rPr>
+        <w:t>       LD_phyB_off_t04_2020-08-12.norm.xlsx</w:t>
+      </w:r>
+      <w:r>
+        <w:rPr>
+          <w:rFonts w:ascii="RobotoMono" w:eastAsia="RobotoMono" w:hAnsi="RobotoMono" w:cs="RobotoMono"/>
+        </w:rPr>
+        <w:tab/>
+        <w:t>(12)</w:t>
+      </w:r>
+      <w:r>
+        <w:rPr>
+          <w:rFonts w:ascii="RobotoMono" w:eastAsia="RobotoMono" w:hAnsi="RobotoMono" w:cs="RobotoMono"/>
+        </w:rPr>
+        <w:t>  </w:t>
+      </w:r>
+      <w:r>
+        <w:rPr>
+          <w:rFonts w:ascii="Calibri" w:eastAsia="Calibri" w:hAnsi="Calibri" w:cs="Times New Roman"/>
+        </w:rPr>
+        <w:br/>
+      </w:r>
+      <w:r>
+        <w:rPr>
+          <w:rFonts w:ascii="RobotoMono" w:eastAsia="RobotoMono" w:hAnsi="RobotoMono" w:cs="RobotoMono"/>
+        </w:rPr>
+        <w:t>       LD_phyB_on_t04_2020-07-14.norm.xlsx</w:t>
+      </w:r>
+      <w:r>
+        <w:rPr>
+          <w:rFonts w:ascii="RobotoMono" w:eastAsia="RobotoMono" w:hAnsi="RobotoMono" w:cs="RobotoMono"/>
+        </w:rPr>
+        <w:tab/>
+        <w:t>(13)</w:t>
+      </w:r>
+      <w:r>
+        <w:rPr>
+          <w:rFonts w:ascii="RobotoMono" w:eastAsia="RobotoMono" w:hAnsi="RobotoMono" w:cs="RobotoMono"/>
+        </w:rPr>
+        <w:t>  </w:t>
+      </w:r>
+      <w:r>
+        <w:rPr>
+          <w:rFonts w:ascii="Calibri" w:eastAsia="Calibri" w:hAnsi="Calibri" w:cs="Times New Roman"/>
+        </w:rPr>
+        <w:br/>
+      </w:r>
+      <w:r>
+        <w:rPr>
+          <w:rFonts w:ascii="RobotoMono" w:eastAsia="RobotoMono" w:hAnsi="RobotoMono" w:cs="RobotoMono"/>
+        </w:rPr>
+        <w:t>       SD_phyB_off_t04_2020-08-13.norm.xlsx</w:t>
+      </w:r>
+      <w:r>
+        <w:rPr>
+          <w:rFonts w:ascii="RobotoMono" w:eastAsia="RobotoMono" w:hAnsi="RobotoMono" w:cs="RobotoMono"/>
+        </w:rPr>
+        <w:tab/>
+        <w:t>(14)</w:t>
+      </w:r>
+      <w:r>
+        <w:rPr>
+          <w:rFonts w:ascii="RobotoMono" w:eastAsia="RobotoMono" w:hAnsi="RobotoMono" w:cs="RobotoMono"/>
+        </w:rPr>
+        <w:t>  </w:t>
+      </w:r>
+      <w:r>
+        <w:rPr>
+          <w:rFonts w:ascii="Calibri" w:eastAsia="Calibri" w:hAnsi="Calibri" w:cs="Times New Roman"/>
+        </w:rPr>
+        <w:br/>
+      </w:r>
+      <w:r>
+        <w:rPr>
+          <w:rFonts w:ascii="RobotoMono" w:eastAsia="RobotoMono" w:hAnsi="RobotoMono" w:cs="RobotoMono"/>
+        </w:rPr>
+        <w:t>       SD_phyB_on_t04_2020-07-12.norm.xlsx</w:t>
+      </w:r>
+      <w:r>
+        <w:rPr>
+          <w:rFonts w:ascii="RobotoMono" w:eastAsia="RobotoMono" w:hAnsi="RobotoMono" w:cs="RobotoMono"/>
+        </w:rPr>
+        <w:tab/>
+        <w:t>(15)</w:t>
+      </w:r>
+      <w:r>
+        <w:rPr>
+          <w:rFonts w:ascii="RobotoMono" w:eastAsia="RobotoMono" w:hAnsi="RobotoMono" w:cs="RobotoMono"/>
+        </w:rPr>
+        <w:t>  </w:t>
+      </w:r>
+      <w:r>
+        <w:rPr>
+          <w:rFonts w:ascii="Calibri" w:eastAsia="Calibri" w:hAnsi="Calibri" w:cs="Times New Roman"/>
+        </w:rPr>
+        <w:br/>
+      </w:r>
+      <w:r>
+        <w:rPr>
+          <w:rFonts w:ascii="RobotoMono" w:eastAsia="RobotoMono" w:hAnsi="RobotoMono" w:cs="RobotoMono"/>
+        </w:rPr>
+        <w:t>       SD_phya_off_t04_2020-08-13.norm.xlsx</w:t>
+      </w:r>
+      <w:r>
+        <w:rPr>
+          <w:rFonts w:ascii="RobotoMono" w:eastAsia="RobotoMono" w:hAnsi="RobotoMono" w:cs="RobotoMono"/>
+        </w:rPr>
+        <w:tab/>
+        <w:t>(16)</w:t>
+      </w:r>
+      <w:r>
+        <w:rPr>
+          <w:rFonts w:ascii="RobotoMono" w:eastAsia="RobotoMono" w:hAnsi="RobotoMono" w:cs="RobotoMono"/>
+        </w:rPr>
+        <w:t>  </w:t>
+      </w:r>
+      <w:r>
+        <w:rPr>
+          <w:rFonts w:ascii="Calibri" w:eastAsia="Calibri" w:hAnsi="Calibri" w:cs="Times New Roman"/>
+        </w:rPr>
+        <w:br/>
+      </w:r>
+      <w:r>
+        <w:rPr>
+          <w:rFonts w:ascii="RobotoMono" w:eastAsia="RobotoMono" w:hAnsi="RobotoMono" w:cs="RobotoMono"/>
+        </w:rPr>
+        <w:t>       SD_phya_ons_t04_2020-07-12.norm.xlsx</w:t>
+      </w:r>
+      <w:r>
+        <w:rPr>
+          <w:rFonts w:ascii="RobotoMono" w:eastAsia="RobotoMono" w:hAnsi="RobotoMono" w:cs="RobotoMono"/>
+        </w:rPr>
+        <w:tab/>
+        <w:t>(17)</w:t>
+      </w:r>
+      <w:r>
+        <w:rPr>
+          <w:rFonts w:ascii="RobotoMono" w:eastAsia="RobotoMono" w:hAnsi="RobotoMono" w:cs="RobotoMono"/>
+        </w:rPr>
+        <w:t>  </w:t>
+      </w:r>
+      <w:r>
+        <w:rPr>
+          <w:rFonts w:ascii="Calibri" w:eastAsia="Calibri" w:hAnsi="Calibri" w:cs="Times New Roman"/>
+        </w:rPr>
+        <w:br/>
+      </w:r>
+      <w:r>
+        <w:rPr>
+          <w:rFonts w:ascii="RobotoMono" w:eastAsia="RobotoMono" w:hAnsi="RobotoMono" w:cs="RobotoMono"/>
+        </w:rPr>
+        <w:t>       ld_phyA_ons_t04_2020-08-12.norm.xlsx</w:t>
+      </w:r>
+      <w:r>
+        <w:rPr>
+          <w:rFonts w:ascii="RobotoMono" w:eastAsia="RobotoMono" w:hAnsi="RobotoMono" w:cs="RobotoMono"/>
+        </w:rPr>
+        <w:tab/>
+        <w:t>(18)</w:t>
+      </w:r>
+      <w:r>
+        <w:rPr>
+          <w:rFonts w:ascii="RobotoMono" w:eastAsia="RobotoMono" w:hAnsi="RobotoMono" w:cs="RobotoMono"/>
+        </w:rPr>
+        <w:t>  </w:t>
+      </w:r>
+      <w:proofErr w:type="gramEnd"/>
+    </w:p>
+    <w:p/>
+    <w:p/>
+    <w:p>
+      <w:r>
+        <w:t>Questions:</w:t>
+      </w:r>
+    </w:p>
+    <w:p>
+      <w:pPr>
+        <w:pBdr>
+          <w:bottom w:val="single" w:sz="6" w:space="1" w:color="auto"/>
+        </w:pBdr>
+      </w:pPr>
+      <w:r>
+        <w:t xml:space="preserve">·         Is it equally easy to find all data </w:t>
+      </w:r>
+      <w:r>
+        <w:t>from LD conditions as ON media?</w:t>
+      </w:r>
+      <w:r>
+        <w:br/>
+        <w:t>·         Can you spot the problem when using different cases (upper/lower)</w:t>
+      </w:r>
+      <w:r>
+        <w:t xml:space="preserve"> </w:t>
+      </w:r>
+      <w:proofErr w:type="spellStart"/>
+      <w:r>
+        <w:t>eg</w:t>
+      </w:r>
+      <w:proofErr w:type="spellEnd"/>
+      <w:r>
+        <w:t xml:space="preserve"> 15, 16, 17, 18</w:t>
+      </w:r>
+      <w:r>
+        <w:t>?</w:t>
+      </w:r>
+      <w:r>
+        <w:br/>
+        <w:t>·         Do you see benefits of keeping consistent lengths of the naming conventions</w:t>
+      </w:r>
+      <w:r>
+        <w:t xml:space="preserve"> (10-12 vs 16-17)</w:t>
+      </w:r>
+      <w:r>
+        <w:t>?</w:t>
+      </w:r>
+    </w:p>
+    <w:p>
+      <w:pPr>
+        <w:pBdr>
+          <w:bottom w:val="single" w:sz="6" w:space="1" w:color="auto"/>
+        </w:pBdr>
+      </w:pPr>
+      <w:r>
+        <w:rPr>
+          <w:rStyle w:val="author-a-z84zz67zz77zz83zz72zz88zaz67zz65z5z68zz90zlz69zdp"/>
+        </w:rPr>
+        <w:t xml:space="preserve">·         Can you tell the importance of a leading </w:t>
+      </w:r>
+      <w:proofErr w:type="gramStart"/>
+      <w:r>
+        <w:rPr>
+          <w:rStyle w:val="author-a-z84zz67zz77zz83zz72zz88zaz67zz65z5z68zz90zlz69zdp"/>
+        </w:rPr>
+        <w:t>0</w:t>
+      </w:r>
+      <w:proofErr w:type="gramEnd"/>
+      <w:r>
+        <w:rPr>
+          <w:rStyle w:val="author-a-z84zz67zz77zz83zz72zz88zaz67zz65z5z68zz90zlz69zdp"/>
+        </w:rPr>
+        <w:t xml:space="preserve"> (zeros)</w:t>
+      </w:r>
+      <w:r>
+        <w:rPr>
+          <w:rStyle w:val="author-a-z84zz67zz77zz83zz72zz88zaz67zz65z5z68zz90zlz69zdp"/>
+        </w:rPr>
+        <w:t xml:space="preserve"> (dated sample 1-3)</w:t>
+      </w:r>
+      <w:r>
+        <w:rPr>
+          <w:rStyle w:val="author-a-z84zz67zz77zz83zz72zz88zaz67zz65z5z68zz90zlz69zdp"/>
+        </w:rPr>
+        <w:t>?</w:t>
+      </w:r>
+    </w:p>
+    <w:p/>
+    <w:p/>
+    <w:p>
+      <w:pPr>
+        <w:rPr>
+          <w:rFonts w:ascii="Times New Roman" w:eastAsia="Times New Roman" w:hAnsi="Times New Roman" w:cs="Times New Roman"/>
+          <w:lang w:eastAsia="en-GB"/>
+        </w:rPr>
+      </w:pPr>
+      <w:r>
+        <w:rPr>
+          <w:rFonts w:ascii="Times New Roman" w:eastAsia="Times New Roman" w:hAnsi="Times New Roman" w:cs="Times New Roman"/>
+          <w:lang w:eastAsia="en-GB"/>
+        </w:rPr>
+        <w:t>A good name</w:t>
+      </w:r>
+    </w:p>
+    <w:p>
+      <w:pPr>
+        <w:rPr>
+          <w:rFonts w:ascii="Times New Roman" w:eastAsia="Times New Roman" w:hAnsi="Times New Roman" w:cs="Times New Roman"/>
+          <w:lang w:eastAsia="en-GB"/>
+        </w:rPr>
+      </w:pPr>
+      <w:r>
+        <w:rPr>
+          <w:rFonts w:ascii="Times New Roman" w:eastAsia="Times New Roman" w:hAnsi="Times New Roman" w:cs="Times New Roman"/>
+          <w:lang w:eastAsia="en-GB"/>
+        </w:rPr>
+        <w:t xml:space="preserve">Select which file options adhere the best to the presented </w:t>
+      </w:r>
+      <w:r>
+        <w:rPr>
+          <w:rFonts w:ascii="Times New Roman" w:eastAsia="Times New Roman" w:hAnsi="Times New Roman" w:cs="Times New Roman"/>
+          <w:lang w:eastAsia="en-GB"/>
+        </w:rPr>
+        <w:t>recommendations</w:t>
+      </w:r>
+      <w:r>
+        <w:rPr>
+          <w:rFonts w:ascii="Times New Roman" w:eastAsia="Times New Roman" w:hAnsi="Times New Roman" w:cs="Times New Roman"/>
+          <w:lang w:eastAsia="en-GB"/>
+        </w:rPr>
+        <w:t>:</w:t>
+      </w:r>
+    </w:p>
+    <w:p>
+      <w:pPr>
+        <w:rPr>
+          <w:rFonts w:ascii="Times New Roman" w:eastAsia="Times New Roman" w:hAnsi="Times New Roman" w:cs="Times New Roman"/>
+          <w:lang w:eastAsia="en-GB"/>
+        </w:rPr>
+      </w:pPr>
+    </w:p>
+    <w:p>
+      <w:pPr>
+        <w:rPr>
+          <w:rFonts w:ascii="Times New Roman" w:eastAsia="Times New Roman" w:hAnsi="Times New Roman" w:cs="Times New Roman"/>
+          <w:lang w:eastAsia="en-GB"/>
+        </w:rPr>
+      </w:pPr>
+      <w:r>
+        <w:rPr>
+          <w:rFonts w:ascii="Times New Roman" w:eastAsia="Times New Roman" w:hAnsi="Times New Roman" w:cs="Times New Roman"/>
+          <w:lang w:eastAsia="en-GB"/>
+        </w:rPr>
+        <w:t>1.</w:t>
+      </w:r>
+    </w:p>
+    <w:p>
+      <w:pPr>
+        <w:rPr>
+          <w:rFonts w:ascii="Times New Roman" w:eastAsia="Times New Roman" w:hAnsi="Times New Roman" w:cs="Times New Roman"/>
+          <w:lang w:eastAsia="en-GB"/>
+        </w:rPr>
+      </w:pPr>
+      <w:r>
+        <w:rPr>
+          <w:rFonts w:ascii="Courier New" w:eastAsia="Times New Roman" w:hAnsi="Courier New" w:cs="Courier New"/>
+          <w:sz w:val="20"/>
+          <w:szCs w:val="20"/>
+          <w:lang w:eastAsia="en-GB"/>
+        </w:rPr>
+        <w:t>a) analysis-20210906.xlsx</w:t>
+      </w:r>
+    </w:p>
+    <w:p>
+      <w:pPr>
+        <w:rPr>
+          <w:rFonts w:ascii="Times New Roman" w:eastAsia="Times New Roman" w:hAnsi="Times New Roman" w:cs="Times New Roman"/>
+          <w:lang w:eastAsia="en-GB"/>
+        </w:rPr>
+      </w:pPr>
+      <w:r>
+        <w:rPr>
+          <w:rFonts w:ascii="Courier New" w:eastAsia="Times New Roman" w:hAnsi="Courier New" w:cs="Courier New"/>
+          <w:sz w:val="20"/>
+          <w:szCs w:val="20"/>
+          <w:lang w:eastAsia="en-GB"/>
+        </w:rPr>
+        <w:t>b) rna-levels-by-site.v002.xlsx</w:t>
+      </w:r>
+    </w:p>
+    <w:p>
+      <w:pPr>
+        <w:rPr>
+          <w:rFonts w:ascii="Times New Roman" w:eastAsia="Times New Roman" w:hAnsi="Times New Roman" w:cs="Times New Roman"/>
+          <w:lang w:eastAsia="en-GB"/>
+        </w:rPr>
+      </w:pPr>
+      <w:r>
+        <w:rPr>
+          <w:rFonts w:ascii="Courier New" w:eastAsia="Times New Roman" w:hAnsi="Courier New" w:cs="Courier New"/>
+          <w:sz w:val="20"/>
+          <w:szCs w:val="20"/>
+          <w:lang w:eastAsia="en-GB"/>
+        </w:rPr>
+        <w:t xml:space="preserve">c) </w:t>
+      </w:r>
+      <w:proofErr w:type="gramStart"/>
+      <w:r>
+        <w:rPr>
+          <w:rFonts w:ascii="Courier New" w:eastAsia="Times New Roman" w:hAnsi="Courier New" w:cs="Courier New"/>
+          <w:sz w:val="20"/>
+          <w:szCs w:val="20"/>
+          <w:lang w:eastAsia="en-GB"/>
+        </w:rPr>
+        <w:t>analysis</w:t>
+      </w:r>
+      <w:proofErr w:type="gramEnd"/>
+      <w:r>
+        <w:rPr>
+          <w:rFonts w:ascii="Courier New" w:eastAsia="Times New Roman" w:hAnsi="Courier New" w:cs="Courier New"/>
+          <w:sz w:val="20"/>
+          <w:szCs w:val="20"/>
+          <w:lang w:eastAsia="en-GB"/>
+        </w:rPr>
+        <w:t xml:space="preserve"> of </w:t>
+      </w:r>
+      <w:proofErr w:type="spellStart"/>
+      <w:r>
+        <w:rPr>
+          <w:rFonts w:ascii="Courier New" w:eastAsia="Times New Roman" w:hAnsi="Courier New" w:cs="Courier New"/>
+          <w:sz w:val="20"/>
+          <w:szCs w:val="20"/>
+          <w:lang w:eastAsia="en-GB"/>
+        </w:rPr>
+        <w:t>rna</w:t>
+      </w:r>
+      <w:proofErr w:type="spellEnd"/>
+      <w:r>
+        <w:rPr>
+          <w:rFonts w:ascii="Courier New" w:eastAsia="Times New Roman" w:hAnsi="Courier New" w:cs="Courier New"/>
+          <w:sz w:val="20"/>
+          <w:szCs w:val="20"/>
+          <w:lang w:eastAsia="en-GB"/>
+        </w:rPr>
+        <w:t xml:space="preserve"> levels from 5Aug2021.xlsx</w:t>
+      </w:r>
+    </w:p>
+    <w:p>
+      <w:pPr>
+        <w:rPr>
+          <w:rFonts w:ascii="Times New Roman" w:eastAsia="Times New Roman" w:hAnsi="Times New Roman" w:cs="Times New Roman"/>
+          <w:lang w:eastAsia="en-GB"/>
+        </w:rPr>
+      </w:pPr>
+    </w:p>
+    <w:p>
+      <w:pPr>
+        <w:rPr>
+          <w:rFonts w:ascii="Times New Roman" w:eastAsia="Times New Roman" w:hAnsi="Times New Roman" w:cs="Times New Roman"/>
+          <w:lang w:eastAsia="en-GB"/>
+        </w:rPr>
+      </w:pPr>
+      <w:r>
+        <w:rPr>
+          <w:rFonts w:ascii="Times New Roman" w:eastAsia="Times New Roman" w:hAnsi="Times New Roman" w:cs="Times New Roman"/>
+          <w:lang w:eastAsia="en-GB"/>
+        </w:rPr>
+        <w:t>2. </w:t>
+      </w:r>
+    </w:p>
+    <w:p>
+      <w:pPr>
+        <w:rPr>
+          <w:rFonts w:ascii="Times New Roman" w:eastAsia="Times New Roman" w:hAnsi="Times New Roman" w:cs="Times New Roman"/>
+          <w:lang w:eastAsia="en-GB"/>
+        </w:rPr>
+      </w:pPr>
+      <w:r>
+        <w:rPr>
+          <w:rFonts w:ascii="Courier New" w:eastAsia="Times New Roman" w:hAnsi="Courier New" w:cs="Courier New"/>
+          <w:sz w:val="20"/>
+          <w:szCs w:val="20"/>
+          <w:lang w:eastAsia="en-GB"/>
+        </w:rPr>
+        <w:t>a) 20210906-birds-count-EDI.csv</w:t>
+      </w:r>
+    </w:p>
+    <w:p>
+      <w:pPr>
+        <w:rPr>
+          <w:rFonts w:ascii="Times New Roman" w:eastAsia="Times New Roman" w:hAnsi="Times New Roman" w:cs="Times New Roman"/>
+          <w:lang w:eastAsia="en-GB"/>
+        </w:rPr>
+      </w:pPr>
+      <w:r>
+        <w:rPr>
+          <w:rFonts w:ascii="Courier New" w:eastAsia="Times New Roman" w:hAnsi="Courier New" w:cs="Courier New"/>
+          <w:sz w:val="20"/>
+          <w:szCs w:val="20"/>
+          <w:lang w:eastAsia="en-GB"/>
+        </w:rPr>
+        <w:t xml:space="preserve">b) </w:t>
+      </w:r>
+      <w:proofErr w:type="gramStart"/>
+      <w:r>
+        <w:rPr>
+          <w:rFonts w:ascii="Courier New" w:eastAsia="Times New Roman" w:hAnsi="Courier New" w:cs="Courier New"/>
+          <w:sz w:val="20"/>
+          <w:szCs w:val="20"/>
+          <w:lang w:eastAsia="en-GB"/>
+        </w:rPr>
+        <w:t>birds.csv</w:t>
+      </w:r>
+      <w:proofErr w:type="gramEnd"/>
+    </w:p>
+    <w:p>
+      <w:pPr>
+        <w:rPr>
+          <w:rFonts w:ascii="Times New Roman" w:eastAsia="Times New Roman" w:hAnsi="Times New Roman" w:cs="Times New Roman"/>
+          <w:lang w:eastAsia="en-GB"/>
+        </w:rPr>
+      </w:pPr>
+      <w:r>
+        <w:rPr>
+          <w:rFonts w:ascii="Courier New" w:eastAsia="Times New Roman" w:hAnsi="Courier New" w:cs="Courier New"/>
+          <w:sz w:val="20"/>
+          <w:szCs w:val="20"/>
+          <w:lang w:eastAsia="en-GB"/>
+        </w:rPr>
+        <w:t xml:space="preserve">c) </w:t>
+      </w:r>
+      <w:proofErr w:type="spellStart"/>
+      <w:r>
+        <w:rPr>
+          <w:rFonts w:ascii="Courier New" w:eastAsia="Times New Roman" w:hAnsi="Courier New" w:cs="Courier New"/>
+          <w:sz w:val="20"/>
+          <w:szCs w:val="20"/>
+          <w:lang w:eastAsia="en-GB"/>
+        </w:rPr>
+        <w:t>birds-count&amp;diversity</w:t>
+      </w:r>
+      <w:proofErr w:type="spellEnd"/>
+      <w:r>
+        <w:rPr>
+          <w:rFonts w:ascii="Courier New" w:eastAsia="Times New Roman" w:hAnsi="Courier New" w:cs="Courier New"/>
+          <w:sz w:val="20"/>
+          <w:szCs w:val="20"/>
+          <w:lang w:eastAsia="en-GB"/>
+        </w:rPr>
+        <w:t xml:space="preserve"> EDI 2021-09-06.csv</w:t>
+      </w:r>
+    </w:p>
+    <w:p>
+      <w:pPr>
+        <w:rPr>
+          <w:rFonts w:ascii="Times New Roman" w:eastAsia="Times New Roman" w:hAnsi="Times New Roman" w:cs="Times New Roman"/>
+          <w:lang w:eastAsia="en-GB"/>
+        </w:rPr>
+      </w:pPr>
+    </w:p>
+    <w:p>
+      <w:pPr>
+        <w:rPr>
+          <w:rFonts w:ascii="Times New Roman" w:eastAsia="Times New Roman" w:hAnsi="Times New Roman" w:cs="Times New Roman"/>
+          <w:lang w:eastAsia="en-GB"/>
+        </w:rPr>
+      </w:pPr>
+      <w:r>
+        <w:rPr>
+          <w:rFonts w:ascii="Times New Roman" w:eastAsia="Times New Roman" w:hAnsi="Times New Roman" w:cs="Times New Roman"/>
+          <w:lang w:eastAsia="en-GB"/>
+        </w:rPr>
+        <w:t>3. </w:t>
+      </w:r>
+    </w:p>
+    <w:p>
+      <w:pPr>
+        <w:rPr>
+          <w:rFonts w:ascii="Times New Roman" w:eastAsia="Times New Roman" w:hAnsi="Times New Roman" w:cs="Times New Roman"/>
+          <w:lang w:eastAsia="en-GB"/>
+        </w:rPr>
+      </w:pPr>
+      <w:r>
+        <w:rPr>
+          <w:rFonts w:ascii="Courier New" w:eastAsia="Times New Roman" w:hAnsi="Courier New" w:cs="Courier New"/>
+          <w:sz w:val="20"/>
+          <w:szCs w:val="20"/>
+          <w:lang w:eastAsia="en-GB"/>
+        </w:rPr>
+        <w:t>a) 2020-7-12_s2_phyB_+_SD_t01.raw.xlsx</w:t>
+      </w:r>
+    </w:p>
+    <w:p>
+      <w:pPr>
+        <w:rPr>
+          <w:rFonts w:ascii="Times New Roman" w:eastAsia="Times New Roman" w:hAnsi="Times New Roman" w:cs="Times New Roman"/>
+          <w:lang w:eastAsia="en-GB"/>
+        </w:rPr>
+      </w:pPr>
+      <w:r>
+        <w:rPr>
+          <w:rFonts w:ascii="Courier New" w:eastAsia="Times New Roman" w:hAnsi="Courier New" w:cs="Courier New"/>
+          <w:sz w:val="20"/>
+          <w:szCs w:val="20"/>
+          <w:lang w:eastAsia="en-GB"/>
+        </w:rPr>
+        <w:t>b) ld_phyA_on_s02-t01_2020-07-12.norm.xlsx</w:t>
+      </w:r>
+    </w:p>
+    <w:p>
+      <w:pPr>
+        <w:rPr>
+          <w:rFonts w:ascii="Courier New" w:eastAsia="Times New Roman" w:hAnsi="Courier New" w:cs="Courier New"/>
+          <w:sz w:val="20"/>
+          <w:szCs w:val="20"/>
+          <w:lang w:eastAsia="en-GB"/>
+        </w:rPr>
+      </w:pPr>
+      <w:r>
+        <w:rPr>
+          <w:rFonts w:ascii="Courier New" w:eastAsia="Times New Roman" w:hAnsi="Courier New" w:cs="Courier New"/>
+          <w:sz w:val="20"/>
+          <w:szCs w:val="20"/>
+          <w:lang w:eastAsia="en-GB"/>
+        </w:rPr>
+        <w:t>c) ld_phya_ons_02-01_2020-07-12.norm.xlsx</w:t>
+      </w:r>
+    </w:p>
+    <w:p>
+      <w:pPr>
+        <w:rPr>
+          <w:rFonts w:ascii="Courier New" w:eastAsia="Times New Roman" w:hAnsi="Courier New" w:cs="Courier New"/>
+          <w:sz w:val="20"/>
+          <w:szCs w:val="20"/>
+          <w:lang w:eastAsia="en-GB"/>
+        </w:rPr>
+      </w:pPr>
+    </w:p>
+    <w:p/>
+    <w:p>
+      <w:pPr>
+        <w:pBdr>
+          <w:bottom w:val="single" w:sz="6" w:space="1" w:color="auto"/>
+        </w:pBdr>
+      </w:pPr>
+    </w:p>
+    <w:p/>
+    <w:p/>
+    <w:p/>
+    <w:p>
+      <w:pPr>
+        <w:rPr>
+          <w:b/>
+          <w:bCs/>
+        </w:rPr>
+      </w:pPr>
+      <w:r>
+        <w:rPr>
+          <w:b/>
+          <w:bCs/>
+        </w:rPr>
+        <w:t>Folders vs Files</w:t>
+      </w:r>
+    </w:p>
+    <w:p/>
+    <w:p>
+      <w:r>
+        <w:t>Have a look as these two different organization strategies:</w:t>
+      </w:r>
+    </w:p>
+    <w:p/>
+    <w:p>
+      <w:r>
+        <w:t>(1) |-- Project</w:t>
+      </w:r>
+    </w:p>
+    <w:p>
+      <w:r>
+        <w:t>|-- |-- arab_LD_phyA_off_t04_2020-08-12.metab.xlsx</w:t>
+      </w:r>
+    </w:p>
+    <w:p/>
+    <w:p>
+      <w:r>
+        <w:t>(2) |-- Project</w:t>
+      </w:r>
+    </w:p>
+    <w:p>
+      <w:r>
+        <w:t xml:space="preserve">|-- |-- </w:t>
+      </w:r>
+      <w:proofErr w:type="spellStart"/>
+      <w:r>
+        <w:t>arabidopsis</w:t>
+      </w:r>
+      <w:proofErr w:type="spellEnd"/>
+    </w:p>
+    <w:p>
+      <w:r>
+        <w:t xml:space="preserve">|-- |-- |-- </w:t>
+      </w:r>
+      <w:proofErr w:type="spellStart"/>
+      <w:r>
+        <w:t>long_day</w:t>
+      </w:r>
+      <w:proofErr w:type="spellEnd"/>
+    </w:p>
+    <w:p>
+      <w:r>
+        <w:t xml:space="preserve">|-- |-- |-- |-- </w:t>
+      </w:r>
+      <w:proofErr w:type="spellStart"/>
+      <w:r>
+        <w:t>phyA</w:t>
+      </w:r>
+      <w:proofErr w:type="spellEnd"/>
+    </w:p>
+    <w:p>
+      <w:r>
+        <w:t>|-- |-- |-- |-- |-- off_sucrose_2020-08-12</w:t>
+      </w:r>
+    </w:p>
+    <w:p>
+      <w:r>
+        <w:t>|-- |-- |-- |-- |-- |-- t04.metab.xlsx</w:t>
+      </w:r>
+    </w:p>
+    <w:p/>
+    <w:p>
+      <w:r>
+        <w:t>Can you think of scenarios in which one is better suited than other? Hint: think of other files that could be present as well.</w:t>
+      </w:r>
+    </w:p>
+    <w:p/>
+    <w:p>
+      <w:pPr>
+        <w:pBdr>
+          <w:bottom w:val="single" w:sz="6" w:space="1" w:color="auto"/>
+        </w:pBdr>
+      </w:pPr>
+      <w:r>
+        <w:t>-</w:t>
+      </w:r>
+    </w:p>
+    <w:p>
+      <w:pPr>
+        <w:pBdr>
+          <w:bottom w:val="single" w:sz="6" w:space="1" w:color="auto"/>
+        </w:pBdr>
+      </w:pPr>
+      <w:r>
+        <w:t>-</w:t>
+      </w:r>
+    </w:p>
+    <w:p>
+      <w:pPr>
+        <w:pBdr>
+          <w:bottom w:val="single" w:sz="6" w:space="1" w:color="auto"/>
+        </w:pBdr>
+      </w:pPr>
+      <w:r>
+        <w:t>-</w:t>
+      </w:r>
+    </w:p>
+    <w:p/>
+    <w:p/>
+    <w:p>
+      <w:r>
+        <w:t>Typical folder organizations</w:t>
+      </w:r>
+    </w:p>
+    <w:p/>
+    <w:p>
+      <w:r>
+        <w:t xml:space="preserve">Have a look at the four different folder structures. </w:t>
+      </w:r>
+    </w:p>
+    <w:p>
+      <w:r>
+        <w:t>The first two</w:t>
+      </w:r>
+      <w:r>
+        <w:t>”</w:t>
+      </w:r>
+      <w:r>
+        <w:t xml:space="preserve"> a) b) are recommended for computing, the other two</w:t>
+      </w:r>
+      <w:r>
+        <w:t>:</w:t>
+      </w:r>
+      <w:r>
+        <w:t xml:space="preserve"> c) d) are for more wet/biological projects.</w:t>
+      </w:r>
+    </w:p>
+    <w:p/>
+    <w:p>
+      <w:pPr>
         <w:pStyle w:val="ListParagraph"/>
         <w:numPr>
           <w:ilvl w:val="0"/>
-          <w:numId w:val="1"/>
+          <w:numId w:val="2"/>
         </w:numPr>
       </w:pPr>
       <w:r>
-        <w:t xml:space="preserve">2020-07-14_s12_phyB_on_SD_t04.raw.xlsx  </w:t>
+        <w:lastRenderedPageBreak/>
+        <w:t xml:space="preserve">Which </w:t>
+      </w:r>
+      <w:r>
+        <w:t>one is the most similar to your project structure</w:t>
+      </w:r>
+      <w:r>
+        <w:br/>
+        <w:t xml:space="preserve">a) </w:t>
+      </w:r>
+      <w:r>
+        <w:tab/>
+        <w:t>b)</w:t>
+      </w:r>
+      <w:r>
+        <w:tab/>
+        <w:t>c)</w:t>
+      </w:r>
+      <w:r>
+        <w:tab/>
+        <w:t>d)</w:t>
+      </w:r>
+    </w:p>
+    <w:p>
+      <w:pPr>
+        <w:pStyle w:val="ListParagraph"/>
+      </w:pPr>
+    </w:p>
+    <w:p>
+      <w:pPr>
+        <w:pStyle w:val="ListParagraph"/>
+        <w:ind w:left="0"/>
+      </w:pPr>
+      <w:r>
+        <w:t>Blue room:</w:t>
       </w:r>
     </w:p>
     <w:p>
@@ -219,11 +1991,37 @@
         <w:pStyle w:val="ListParagraph"/>
         <w:numPr>
           <w:ilvl w:val="0"/>
-          <w:numId w:val="1"/>
+          <w:numId w:val="2"/>
         </w:numPr>
       </w:pPr>
       <w:r>
-        <w:t xml:space="preserve">2020-07-14_s1_phyA_on_LD_t05.raw.xlsx  </w:t>
+        <w:t>When</w:t>
+      </w:r>
+      <w:r>
+        <w:t>/why</w:t>
+      </w:r>
+      <w:r>
+        <w:t xml:space="preserve"> would you use a) and when</w:t>
+      </w:r>
+      <w:r>
+        <w:t>/why</w:t>
+      </w:r>
+      <w:r>
+        <w:t xml:space="preserve"> b)</w:t>
+      </w:r>
+    </w:p>
+    <w:p>
+      <w:pPr>
+        <w:pStyle w:val="ListParagraph"/>
+      </w:pPr>
+    </w:p>
+    <w:p>
+      <w:pPr>
+        <w:pStyle w:val="ListParagraph"/>
+        <w:ind w:left="0"/>
+      </w:pPr>
+      <w:r>
+        <w:t>Green room:</w:t>
       </w:r>
     </w:p>
     <w:p>
@@ -231,285 +2029,209 @@
         <w:pStyle w:val="ListParagraph"/>
         <w:numPr>
           <w:ilvl w:val="0"/>
-          <w:numId w:val="1"/>
+          <w:numId w:val="2"/>
         </w:numPr>
       </w:pPr>
       <w:r>
-        <w:t xml:space="preserve">2020-07-14_s2_phyB_on_SD_t11.raw.xlsx  </w:t>
+        <w:t>When</w:t>
+      </w:r>
+      <w:r>
+        <w:t>/why</w:t>
+      </w:r>
+      <w:r>
+        <w:t xml:space="preserve"> would you use </w:t>
+      </w:r>
+      <w:r>
+        <w:t>c</w:t>
+      </w:r>
+      <w:r>
+        <w:t xml:space="preserve">) and </w:t>
+      </w:r>
+      <w:r>
+        <w:t>when</w:t>
+      </w:r>
+      <w:r>
+        <w:t>/why</w:t>
+      </w:r>
+      <w:r>
+        <w:t xml:space="preserve"> d</w:t>
+      </w:r>
+      <w:r>
+        <w:t>)</w:t>
       </w:r>
     </w:p>
     <w:p>
       <w:pPr>
         <w:pStyle w:val="ListParagraph"/>
-        <w:numPr>
-          <w:ilvl w:val="0"/>
-          <w:numId w:val="1"/>
-        </w:numPr>
-      </w:pPr>
-      <w:r>
-        <w:t xml:space="preserve">2020-08-12_s03_phyA_on_LD_t03.raw.xlsx  </w:t>
-      </w:r>
-    </w:p>
-    <w:p>
-      <w:pPr>
-        <w:pStyle w:val="ListParagraph"/>
-        <w:numPr>
-          <w:ilvl w:val="0"/>
-          <w:numId w:val="1"/>
-        </w:numPr>
-      </w:pPr>
-      <w:r>
-        <w:t xml:space="preserve">2020-08-12_s12_phyB_on_LD_t01.raw.xlsx  </w:t>
-      </w:r>
-    </w:p>
-    <w:p>
-      <w:pPr>
-        <w:pStyle w:val="ListParagraph"/>
-        <w:numPr>
-          <w:ilvl w:val="0"/>
-          <w:numId w:val="1"/>
-        </w:numPr>
-      </w:pPr>
-      <w:r>
-        <w:t xml:space="preserve">2020-08-13_s01_phyB_on_SD_t02.raw.xlsx  </w:t>
-      </w:r>
-    </w:p>
-    <w:p>
-      <w:pPr>
-        <w:pStyle w:val="ListParagraph"/>
-        <w:numPr>
-          <w:ilvl w:val="0"/>
-          <w:numId w:val="1"/>
-        </w:numPr>
-      </w:pPr>
-      <w:r>
-        <w:t xml:space="preserve">2020-7-12_s2_phyB_on_SD_t01.raw.xlsx  </w:t>
-      </w:r>
-    </w:p>
-    <w:p>
-      <w:pPr>
-        <w:pStyle w:val="ListParagraph"/>
-        <w:numPr>
-          <w:ilvl w:val="0"/>
-          <w:numId w:val="1"/>
-        </w:numPr>
-      </w:pPr>
-      <w:r>
-        <w:t xml:space="preserve">AUG-13_phyB_on_LD_s1_t11.raw.xlsx  </w:t>
-      </w:r>
-    </w:p>
-    <w:p>
-      <w:pPr>
-        <w:pStyle w:val="ListParagraph"/>
-        <w:numPr>
-          <w:ilvl w:val="0"/>
-          <w:numId w:val="1"/>
-        </w:numPr>
-      </w:pPr>
-      <w:r>
-        <w:t xml:space="preserve">JUL-31_phyB_on_LD_s1_t03.raw.xlsx  </w:t>
-      </w:r>
-    </w:p>
-    <w:p>
-      <w:pPr>
-        <w:pStyle w:val="ListParagraph"/>
-        <w:numPr>
-          <w:ilvl w:val="0"/>
-          <w:numId w:val="1"/>
-        </w:numPr>
-      </w:pPr>
-      <w:r>
-        <w:t xml:space="preserve">LD_phyA_off_t04_2020-08-12.norm.xlsx  </w:t>
-      </w:r>
-    </w:p>
-    <w:p>
-      <w:pPr>
-        <w:pStyle w:val="ListParagraph"/>
-        <w:numPr>
-          <w:ilvl w:val="0"/>
-          <w:numId w:val="1"/>
-        </w:numPr>
-      </w:pPr>
-      <w:r>
-        <w:t xml:space="preserve">LD_phyA_on_t04_2020-07-14.norm.xlsx  </w:t>
-      </w:r>
-    </w:p>
-    <w:p>
-      <w:pPr>
-        <w:pStyle w:val="ListParagraph"/>
-        <w:numPr>
-          <w:ilvl w:val="0"/>
-          <w:numId w:val="1"/>
-        </w:numPr>
-      </w:pPr>
-      <w:r>
-        <w:t xml:space="preserve">LD_phyB_off_t04_2020-08-12.norm.xlsx  </w:t>
-      </w:r>
-    </w:p>
-    <w:p>
-      <w:pPr>
-        <w:pStyle w:val="ListParagraph"/>
-        <w:numPr>
-          <w:ilvl w:val="0"/>
-          <w:numId w:val="1"/>
-        </w:numPr>
-      </w:pPr>
-      <w:r>
-        <w:t xml:space="preserve">LD_phyB_on_t04_2020-07-14.norm.xlsx  </w:t>
-      </w:r>
-    </w:p>
-    <w:p>
-      <w:pPr>
-        <w:pStyle w:val="ListParagraph"/>
-        <w:numPr>
-          <w:ilvl w:val="0"/>
-          <w:numId w:val="1"/>
-        </w:numPr>
-      </w:pPr>
-      <w:r>
-        <w:t xml:space="preserve">SD_phyB_off_t04_2020-08-13.norm.xlsx  </w:t>
-      </w:r>
-    </w:p>
-    <w:p>
-      <w:pPr>
-        <w:pStyle w:val="ListParagraph"/>
-        <w:numPr>
-          <w:ilvl w:val="0"/>
-          <w:numId w:val="1"/>
-        </w:numPr>
-      </w:pPr>
-      <w:r>
-        <w:t xml:space="preserve">SD_phyB_on_t04_2020-07-12.norm.xlsx  </w:t>
-      </w:r>
-    </w:p>
-    <w:p>
-      <w:pPr>
-        <w:pStyle w:val="ListParagraph"/>
-        <w:numPr>
-          <w:ilvl w:val="0"/>
-          <w:numId w:val="1"/>
-        </w:numPr>
-      </w:pPr>
-      <w:r>
-        <w:t xml:space="preserve">SD_phya_off_t04_2020-08-13.norm.xlsx  </w:t>
-      </w:r>
-    </w:p>
-    <w:p>
-      <w:pPr>
-        <w:pStyle w:val="ListParagraph"/>
-        <w:numPr>
-          <w:ilvl w:val="0"/>
-          <w:numId w:val="1"/>
-        </w:numPr>
-      </w:pPr>
-      <w:r>
-        <w:t xml:space="preserve">SD_phya_ons_t04_2020-07-12.norm.xlsx  </w:t>
-      </w:r>
-    </w:p>
-    <w:p>
-      <w:pPr>
-        <w:pStyle w:val="ListParagraph"/>
-        <w:numPr>
-          <w:ilvl w:val="0"/>
-          <w:numId w:val="1"/>
-        </w:numPr>
-      </w:pPr>
-      <w:r>
-        <w:t xml:space="preserve">ld_phyA_ons_t04_2020-08-12.norm.xlsx  </w:t>
+        <w:ind w:left="0"/>
+      </w:pPr>
+      <w:r>
+        <w:tab/>
       </w:r>
     </w:p>
     <w:p/>
+    <w:p>
+      <w:r>
+        <w:t xml:space="preserve">----------- </w:t>
+      </w:r>
+      <w:proofErr w:type="gramStart"/>
+      <w:r>
+        <w:t>removed</w:t>
+      </w:r>
+      <w:proofErr w:type="gramEnd"/>
+      <w:r>
+        <w:t xml:space="preserve"> -------------</w:t>
+      </w:r>
+    </w:p>
+    <w:p>
+      <w:pPr>
+        <w:rPr>
+          <w:b/>
+          <w:bCs/>
+        </w:rPr>
+      </w:pPr>
+      <w:r>
+        <w:rPr>
+          <w:b/>
+          <w:bCs/>
+        </w:rPr>
+        <w:t>Organization for computing</w:t>
+      </w:r>
+    </w:p>
     <w:p/>
+    <w:p>
+      <w:r>
+        <w:t>Take a look at the folder structure recommended by the Good enough practices in scientific computing paper.</w:t>
+      </w:r>
+    </w:p>
     <w:p/>
+    <w:p>
+      <w:r>
+        <w:t>Why do you think this layout is recommended and suited for a computing project?</w:t>
+      </w:r>
+    </w:p>
     <w:p/>
     <w:p>
       <w:r>
-        <w:lastRenderedPageBreak/>
-        <w:t>Questions:</w:t>
-      </w:r>
-    </w:p>
-    <w:p>
-      <w:pPr>
-        <w:pStyle w:val="ListParagraph"/>
-        <w:numPr>
-          <w:ilvl w:val="0"/>
-          <w:numId w:val="1"/>
-        </w:numPr>
-      </w:pPr>
-      <w:r>
-        <w:t>What are the problems with having the date first?</w:t>
-      </w:r>
-    </w:p>
-    <w:p>
-      <w:pPr>
-        <w:pStyle w:val="ListParagraph"/>
-        <w:numPr>
-          <w:ilvl w:val="0"/>
-          <w:numId w:val="1"/>
-        </w:numPr>
-      </w:pPr>
-      <w:r>
-        <w:t>How do different date formats behave once sorted?</w:t>
-      </w:r>
-    </w:p>
-    <w:p>
-      <w:pPr>
-        <w:pStyle w:val="ListParagraph"/>
-        <w:numPr>
-          <w:ilvl w:val="0"/>
-          <w:numId w:val="1"/>
-        </w:numPr>
-      </w:pPr>
-      <w:r>
-        <w:t>Can you tell the importance of a leading 0 (zeros)?</w:t>
-      </w:r>
-    </w:p>
-    <w:p>
-      <w:pPr>
-        <w:pStyle w:val="ListParagraph"/>
-        <w:numPr>
-          <w:ilvl w:val="0"/>
-          <w:numId w:val="1"/>
-        </w:numPr>
-      </w:pPr>
-      <w:r>
-        <w:t>Is it equally easy to find all data from LD conditions as ON media?</w:t>
-      </w:r>
-    </w:p>
-    <w:p>
-      <w:pPr>
-        <w:pStyle w:val="ListParagraph"/>
-        <w:numPr>
-          <w:ilvl w:val="0"/>
-          <w:numId w:val="1"/>
-        </w:numPr>
-      </w:pPr>
-      <w:r>
-        <w:t>Can you spot the problem when using different cases (upper/lower)?</w:t>
-      </w:r>
-    </w:p>
-    <w:p>
-      <w:pPr>
-        <w:pStyle w:val="ListParagraph"/>
-        <w:numPr>
-          <w:ilvl w:val="0"/>
-          <w:numId w:val="1"/>
-        </w:numPr>
-      </w:pPr>
-      <w:r>
-        <w:t>Do you see benefits of keeping consistent lengths of the naming conventions?</w:t>
-      </w:r>
-    </w:p>
-    <w:p>
-      <w:pPr>
-        <w:pStyle w:val="ListParagraph"/>
-        <w:numPr>
-          <w:ilvl w:val="0"/>
-          <w:numId w:val="1"/>
-        </w:numPr>
-      </w:pPr>
-      <w:r>
-        <w:t>Do you see what happens when you mix conventions?</w:t>
+        <w:t>.</w:t>
+      </w:r>
+    </w:p>
+    <w:p>
+      <w:r>
+        <w:t>|-- CITATION</w:t>
+      </w:r>
+    </w:p>
+    <w:p>
+      <w:r>
+        <w:t>|-- README</w:t>
+      </w:r>
+    </w:p>
+    <w:p>
+      <w:r>
+        <w:t>|-- LICENSE</w:t>
+      </w:r>
+    </w:p>
+    <w:p>
+      <w:r>
+        <w:t>|-- requirements.txt</w:t>
+      </w:r>
+    </w:p>
+    <w:p>
+      <w:r>
+        <w:t>|</w:t>
+      </w:r>
+    </w:p>
+    <w:p>
+      <w:r>
+        <w:t>|-- data</w:t>
+      </w:r>
+    </w:p>
+    <w:p>
+      <w:r>
+        <w:t>| |-- birds_count_table.csv</w:t>
+      </w:r>
+    </w:p>
+    <w:p>
+      <w:r>
+        <w:t>|</w:t>
+      </w:r>
+    </w:p>
+    <w:p>
+      <w:r>
+        <w:t>|-- doc</w:t>
+      </w:r>
+    </w:p>
+    <w:p>
+      <w:r>
+        <w:t>| |-- notebook.md</w:t>
+      </w:r>
+    </w:p>
+    <w:p>
+      <w:r>
+        <w:t>| |-- manuscript.md</w:t>
+      </w:r>
+    </w:p>
+    <w:p>
+      <w:r>
+        <w:t>| |-- changelog.txt</w:t>
+      </w:r>
+    </w:p>
+    <w:p>
+      <w:r>
+        <w:t>|</w:t>
+      </w:r>
+    </w:p>
+    <w:p>
+      <w:r>
+        <w:t>|-- results</w:t>
+      </w:r>
+    </w:p>
+    <w:p>
+      <w:r>
+        <w:t>| |-- summarized_results.csv</w:t>
+      </w:r>
+    </w:p>
+    <w:p>
+      <w:r>
+        <w:t>|</w:t>
+      </w:r>
+    </w:p>
+    <w:p>
+      <w:r>
+        <w:t xml:space="preserve">|-- </w:t>
+      </w:r>
+      <w:proofErr w:type="spellStart"/>
+      <w:r>
+        <w:t>src</w:t>
+      </w:r>
+      <w:proofErr w:type="spellEnd"/>
+    </w:p>
+    <w:p>
+      <w:r>
+        <w:t>| |-- sightings_analysis.py</w:t>
+      </w:r>
+    </w:p>
+    <w:p>
+      <w:r>
+        <w:t>| |-- runall.py</w:t>
+      </w:r>
+    </w:p>
+    <w:p>
+      <w:r>
+        <w:t>|</w:t>
+      </w:r>
+    </w:p>
+    <w:p>
+      <w:r>
+        <w:t xml:space="preserve">----------- </w:t>
+      </w:r>
+      <w:proofErr w:type="gramStart"/>
+      <w:r>
+        <w:t>removed</w:t>
+      </w:r>
+      <w:proofErr w:type="gramEnd"/>
+      <w:r>
+        <w:t xml:space="preserve"> -----------------</w:t>
       </w:r>
     </w:p>
     <w:p>
@@ -522,640 +2244,9 @@
     <w:p/>
     <w:p/>
     <w:p>
-      <w:pPr>
-        <w:rPr>
-          <w:rFonts w:ascii="Times New Roman" w:eastAsia="Times New Roman" w:hAnsi="Times New Roman" w:cs="Times New Roman"/>
-          <w:lang w:eastAsia="en-GB"/>
-        </w:rPr>
-      </w:pPr>
-      <w:r>
-        <w:rPr>
-          <w:rFonts w:ascii="Times New Roman" w:eastAsia="Times New Roman" w:hAnsi="Times New Roman" w:cs="Times New Roman"/>
-          <w:lang w:eastAsia="en-GB"/>
-        </w:rPr>
-        <w:t>A good name</w:t>
-      </w:r>
-    </w:p>
-    <w:p>
-      <w:pPr>
-        <w:rPr>
-          <w:rFonts w:ascii="Times New Roman" w:eastAsia="Times New Roman" w:hAnsi="Times New Roman" w:cs="Times New Roman"/>
-          <w:lang w:eastAsia="en-GB"/>
-        </w:rPr>
-      </w:pPr>
-      <w:r>
-        <w:rPr>
-          <w:rFonts w:ascii="Times New Roman" w:eastAsia="Times New Roman" w:hAnsi="Times New Roman" w:cs="Times New Roman"/>
-          <w:lang w:eastAsia="en-GB"/>
-        </w:rPr>
-        <w:t xml:space="preserve">Select which file options adhere the best to the presented </w:t>
-      </w:r>
-      <w:proofErr w:type="spellStart"/>
-      <w:r>
-        <w:rPr>
-          <w:rFonts w:ascii="Times New Roman" w:eastAsia="Times New Roman" w:hAnsi="Times New Roman" w:cs="Times New Roman"/>
-          <w:lang w:eastAsia="en-GB"/>
-        </w:rPr>
-        <w:t>recommendtations</w:t>
-      </w:r>
-      <w:proofErr w:type="spellEnd"/>
-      <w:r>
-        <w:rPr>
-          <w:rFonts w:ascii="Times New Roman" w:eastAsia="Times New Roman" w:hAnsi="Times New Roman" w:cs="Times New Roman"/>
-          <w:lang w:eastAsia="en-GB"/>
-        </w:rPr>
-        <w:t>:</w:t>
-      </w:r>
-    </w:p>
-    <w:p>
-      <w:pPr>
-        <w:rPr>
-          <w:rFonts w:ascii="Times New Roman" w:eastAsia="Times New Roman" w:hAnsi="Times New Roman" w:cs="Times New Roman"/>
-          <w:lang w:eastAsia="en-GB"/>
-        </w:rPr>
-      </w:pPr>
-    </w:p>
-    <w:p>
-      <w:pPr>
-        <w:rPr>
-          <w:rFonts w:ascii="Times New Roman" w:eastAsia="Times New Roman" w:hAnsi="Times New Roman" w:cs="Times New Roman"/>
-          <w:lang w:eastAsia="en-GB"/>
-        </w:rPr>
-      </w:pPr>
-      <w:r>
-        <w:rPr>
-          <w:rFonts w:ascii="Times New Roman" w:eastAsia="Times New Roman" w:hAnsi="Times New Roman" w:cs="Times New Roman"/>
-          <w:lang w:eastAsia="en-GB"/>
-        </w:rPr>
-        <w:t>1.</w:t>
-      </w:r>
-    </w:p>
-    <w:p>
-      <w:pPr>
-        <w:rPr>
-          <w:rFonts w:ascii="Times New Roman" w:eastAsia="Times New Roman" w:hAnsi="Times New Roman" w:cs="Times New Roman"/>
-          <w:lang w:eastAsia="en-GB"/>
-        </w:rPr>
-      </w:pPr>
-      <w:r>
-        <w:rPr>
-          <w:rFonts w:ascii="Courier New" w:eastAsia="Times New Roman" w:hAnsi="Courier New" w:cs="Courier New"/>
-          <w:sz w:val="20"/>
-          <w:szCs w:val="20"/>
-          <w:lang w:eastAsia="en-GB"/>
-        </w:rPr>
-        <w:t>a) analysis-20210906.xlsx</w:t>
-      </w:r>
-    </w:p>
-    <w:p>
-      <w:pPr>
-        <w:rPr>
-          <w:rFonts w:ascii="Times New Roman" w:eastAsia="Times New Roman" w:hAnsi="Times New Roman" w:cs="Times New Roman"/>
-          <w:lang w:eastAsia="en-GB"/>
-        </w:rPr>
-      </w:pPr>
-      <w:r>
-        <w:rPr>
-          <w:rFonts w:ascii="Courier New" w:eastAsia="Times New Roman" w:hAnsi="Courier New" w:cs="Courier New"/>
-          <w:sz w:val="20"/>
-          <w:szCs w:val="20"/>
-          <w:lang w:eastAsia="en-GB"/>
-        </w:rPr>
-        <w:t>b) rna-levels-by-site.v002.xlsx</w:t>
-      </w:r>
-    </w:p>
-    <w:p>
-      <w:pPr>
-        <w:rPr>
-          <w:rFonts w:ascii="Times New Roman" w:eastAsia="Times New Roman" w:hAnsi="Times New Roman" w:cs="Times New Roman"/>
-          <w:lang w:eastAsia="en-GB"/>
-        </w:rPr>
-      </w:pPr>
-      <w:r>
-        <w:rPr>
-          <w:rFonts w:ascii="Courier New" w:eastAsia="Times New Roman" w:hAnsi="Courier New" w:cs="Courier New"/>
-          <w:sz w:val="20"/>
-          <w:szCs w:val="20"/>
-          <w:lang w:eastAsia="en-GB"/>
-        </w:rPr>
-        <w:t xml:space="preserve">c) </w:t>
-      </w:r>
-      <w:proofErr w:type="gramStart"/>
-      <w:r>
-        <w:rPr>
-          <w:rFonts w:ascii="Courier New" w:eastAsia="Times New Roman" w:hAnsi="Courier New" w:cs="Courier New"/>
-          <w:sz w:val="20"/>
-          <w:szCs w:val="20"/>
-          <w:lang w:eastAsia="en-GB"/>
-        </w:rPr>
-        <w:t>analysis</w:t>
-      </w:r>
-      <w:proofErr w:type="gramEnd"/>
-      <w:r>
-        <w:rPr>
-          <w:rFonts w:ascii="Courier New" w:eastAsia="Times New Roman" w:hAnsi="Courier New" w:cs="Courier New"/>
-          <w:sz w:val="20"/>
-          <w:szCs w:val="20"/>
-          <w:lang w:eastAsia="en-GB"/>
-        </w:rPr>
-        <w:t xml:space="preserve"> of </w:t>
-      </w:r>
-      <w:proofErr w:type="spellStart"/>
-      <w:r>
-        <w:rPr>
-          <w:rFonts w:ascii="Courier New" w:eastAsia="Times New Roman" w:hAnsi="Courier New" w:cs="Courier New"/>
-          <w:sz w:val="20"/>
-          <w:szCs w:val="20"/>
-          <w:lang w:eastAsia="en-GB"/>
-        </w:rPr>
-        <w:t>rna</w:t>
-      </w:r>
-      <w:proofErr w:type="spellEnd"/>
-      <w:r>
-        <w:rPr>
-          <w:rFonts w:ascii="Courier New" w:eastAsia="Times New Roman" w:hAnsi="Courier New" w:cs="Courier New"/>
-          <w:sz w:val="20"/>
-          <w:szCs w:val="20"/>
-          <w:lang w:eastAsia="en-GB"/>
-        </w:rPr>
-        <w:t xml:space="preserve"> levels from 5Aug2021.xlsx</w:t>
-      </w:r>
-    </w:p>
-    <w:p>
-      <w:pPr>
-        <w:rPr>
-          <w:rFonts w:ascii="Times New Roman" w:eastAsia="Times New Roman" w:hAnsi="Times New Roman" w:cs="Times New Roman"/>
-          <w:lang w:eastAsia="en-GB"/>
-        </w:rPr>
-      </w:pPr>
-    </w:p>
-    <w:p>
-      <w:pPr>
-        <w:rPr>
-          <w:rFonts w:ascii="Times New Roman" w:eastAsia="Times New Roman" w:hAnsi="Times New Roman" w:cs="Times New Roman"/>
-          <w:lang w:eastAsia="en-GB"/>
-        </w:rPr>
-      </w:pPr>
-      <w:r>
-        <w:rPr>
-          <w:rFonts w:ascii="Times New Roman" w:eastAsia="Times New Roman" w:hAnsi="Times New Roman" w:cs="Times New Roman"/>
-          <w:lang w:eastAsia="en-GB"/>
-        </w:rPr>
-        <w:t>2. </w:t>
-      </w:r>
-    </w:p>
-    <w:p>
-      <w:pPr>
-        <w:rPr>
-          <w:rFonts w:ascii="Times New Roman" w:eastAsia="Times New Roman" w:hAnsi="Times New Roman" w:cs="Times New Roman"/>
-          <w:lang w:eastAsia="en-GB"/>
-        </w:rPr>
-      </w:pPr>
-      <w:r>
-        <w:rPr>
-          <w:rFonts w:ascii="Courier New" w:eastAsia="Times New Roman" w:hAnsi="Courier New" w:cs="Courier New"/>
-          <w:sz w:val="20"/>
-          <w:szCs w:val="20"/>
-          <w:lang w:eastAsia="en-GB"/>
-        </w:rPr>
-        <w:t>a) 20210906-birds-count-EDI.csv</w:t>
-      </w:r>
-    </w:p>
-    <w:p>
-      <w:pPr>
-        <w:rPr>
-          <w:rFonts w:ascii="Times New Roman" w:eastAsia="Times New Roman" w:hAnsi="Times New Roman" w:cs="Times New Roman"/>
-          <w:lang w:eastAsia="en-GB"/>
-        </w:rPr>
-      </w:pPr>
-      <w:r>
-        <w:rPr>
-          <w:rFonts w:ascii="Courier New" w:eastAsia="Times New Roman" w:hAnsi="Courier New" w:cs="Courier New"/>
-          <w:sz w:val="20"/>
-          <w:szCs w:val="20"/>
-          <w:lang w:eastAsia="en-GB"/>
-        </w:rPr>
-        <w:t xml:space="preserve">b) </w:t>
-      </w:r>
-      <w:proofErr w:type="gramStart"/>
-      <w:r>
-        <w:rPr>
-          <w:rFonts w:ascii="Courier New" w:eastAsia="Times New Roman" w:hAnsi="Courier New" w:cs="Courier New"/>
-          <w:sz w:val="20"/>
-          <w:szCs w:val="20"/>
-          <w:lang w:eastAsia="en-GB"/>
-        </w:rPr>
-        <w:t>birds.csv</w:t>
-      </w:r>
-      <w:proofErr w:type="gramEnd"/>
-    </w:p>
-    <w:p>
-      <w:pPr>
-        <w:rPr>
-          <w:rFonts w:ascii="Times New Roman" w:eastAsia="Times New Roman" w:hAnsi="Times New Roman" w:cs="Times New Roman"/>
-          <w:lang w:eastAsia="en-GB"/>
-        </w:rPr>
-      </w:pPr>
-      <w:r>
-        <w:rPr>
-          <w:rFonts w:ascii="Courier New" w:eastAsia="Times New Roman" w:hAnsi="Courier New" w:cs="Courier New"/>
-          <w:sz w:val="20"/>
-          <w:szCs w:val="20"/>
-          <w:lang w:eastAsia="en-GB"/>
-        </w:rPr>
-        <w:t xml:space="preserve">c) </w:t>
-      </w:r>
-      <w:proofErr w:type="spellStart"/>
-      <w:r>
-        <w:rPr>
-          <w:rFonts w:ascii="Courier New" w:eastAsia="Times New Roman" w:hAnsi="Courier New" w:cs="Courier New"/>
-          <w:sz w:val="20"/>
-          <w:szCs w:val="20"/>
-          <w:lang w:eastAsia="en-GB"/>
-        </w:rPr>
-        <w:t>birds-count&amp;diversity</w:t>
-      </w:r>
-      <w:proofErr w:type="spellEnd"/>
-      <w:r>
-        <w:rPr>
-          <w:rFonts w:ascii="Courier New" w:eastAsia="Times New Roman" w:hAnsi="Courier New" w:cs="Courier New"/>
-          <w:sz w:val="20"/>
-          <w:szCs w:val="20"/>
-          <w:lang w:eastAsia="en-GB"/>
-        </w:rPr>
-        <w:t xml:space="preserve"> EDI 2021-09-06.csv</w:t>
-      </w:r>
-    </w:p>
-    <w:p>
-      <w:pPr>
-        <w:rPr>
-          <w:rFonts w:ascii="Times New Roman" w:eastAsia="Times New Roman" w:hAnsi="Times New Roman" w:cs="Times New Roman"/>
-          <w:lang w:eastAsia="en-GB"/>
-        </w:rPr>
-      </w:pPr>
-    </w:p>
-    <w:p>
-      <w:pPr>
-        <w:rPr>
-          <w:rFonts w:ascii="Times New Roman" w:eastAsia="Times New Roman" w:hAnsi="Times New Roman" w:cs="Times New Roman"/>
-          <w:lang w:eastAsia="en-GB"/>
-        </w:rPr>
-      </w:pPr>
-      <w:r>
-        <w:rPr>
-          <w:rFonts w:ascii="Times New Roman" w:eastAsia="Times New Roman" w:hAnsi="Times New Roman" w:cs="Times New Roman"/>
-          <w:lang w:eastAsia="en-GB"/>
-        </w:rPr>
-        <w:t>3. </w:t>
-      </w:r>
-    </w:p>
-    <w:p>
-      <w:pPr>
-        <w:rPr>
-          <w:rFonts w:ascii="Times New Roman" w:eastAsia="Times New Roman" w:hAnsi="Times New Roman" w:cs="Times New Roman"/>
-          <w:lang w:eastAsia="en-GB"/>
-        </w:rPr>
-      </w:pPr>
-      <w:r>
-        <w:rPr>
-          <w:rFonts w:ascii="Courier New" w:eastAsia="Times New Roman" w:hAnsi="Courier New" w:cs="Courier New"/>
-          <w:sz w:val="20"/>
-          <w:szCs w:val="20"/>
-          <w:lang w:eastAsia="en-GB"/>
-        </w:rPr>
-        <w:t>a) 2020-7-12_s2_phyB_+_SD_t01.raw.xlsx</w:t>
-      </w:r>
-    </w:p>
-    <w:p>
-      <w:pPr>
-        <w:rPr>
-          <w:rFonts w:ascii="Times New Roman" w:eastAsia="Times New Roman" w:hAnsi="Times New Roman" w:cs="Times New Roman"/>
-          <w:lang w:eastAsia="en-GB"/>
-        </w:rPr>
-      </w:pPr>
-      <w:r>
-        <w:rPr>
-          <w:rFonts w:ascii="Courier New" w:eastAsia="Times New Roman" w:hAnsi="Courier New" w:cs="Courier New"/>
-          <w:sz w:val="20"/>
-          <w:szCs w:val="20"/>
-          <w:lang w:eastAsia="en-GB"/>
-        </w:rPr>
-        <w:t>b) ld_phyA_on_s02-t01_2020-07-12.norm.xlsx</w:t>
-      </w:r>
-    </w:p>
-    <w:p>
-      <w:pPr>
-        <w:rPr>
-          <w:rFonts w:ascii="Times New Roman" w:eastAsia="Times New Roman" w:hAnsi="Times New Roman" w:cs="Times New Roman"/>
-          <w:lang w:eastAsia="en-GB"/>
-        </w:rPr>
-      </w:pPr>
-      <w:r>
-        <w:rPr>
-          <w:rFonts w:ascii="Courier New" w:eastAsia="Times New Roman" w:hAnsi="Courier New" w:cs="Courier New"/>
-          <w:sz w:val="20"/>
-          <w:szCs w:val="20"/>
-          <w:lang w:eastAsia="en-GB"/>
-        </w:rPr>
-        <w:t>c) ld_phya_ons_02-01_2020-07-12.norm.xlsx</w:t>
-      </w:r>
-    </w:p>
-    <w:p/>
-    <w:p>
-      <w:pPr>
-        <w:pBdr>
-          <w:bottom w:val="single" w:sz="6" w:space="1" w:color="auto"/>
-        </w:pBdr>
-      </w:pPr>
-    </w:p>
-    <w:p/>
-    <w:p>
       <w:bookmarkStart w:id="0" w:name="_GoBack"/>
       <w:bookmarkEnd w:id="0"/>
     </w:p>
-    <w:p/>
-    <w:p>
-      <w:pPr>
-        <w:rPr>
-          <w:b/>
-          <w:bCs/>
-        </w:rPr>
-      </w:pPr>
-      <w:r>
-        <w:rPr>
-          <w:b/>
-          <w:bCs/>
-        </w:rPr>
-        <w:t>Folders vs Files</w:t>
-      </w:r>
-    </w:p>
-    <w:p/>
-    <w:p>
-      <w:r>
-        <w:t>Have a look as these two different organization strategies:</w:t>
-      </w:r>
-    </w:p>
-    <w:p/>
-    <w:p>
-      <w:r>
-        <w:t>(1) |-- Project</w:t>
-      </w:r>
-    </w:p>
-    <w:p>
-      <w:r>
-        <w:t>|-- |-- arab_LD_phyA_off_t04_2020-08-12.metab.xlsx</w:t>
-      </w:r>
-    </w:p>
-    <w:p/>
-    <w:p>
-      <w:r>
-        <w:t>(2) |-- Project</w:t>
-      </w:r>
-    </w:p>
-    <w:p>
-      <w:r>
-        <w:t xml:space="preserve">|-- |-- </w:t>
-      </w:r>
-      <w:proofErr w:type="spellStart"/>
-      <w:r>
-        <w:t>arabidopsis</w:t>
-      </w:r>
-      <w:proofErr w:type="spellEnd"/>
-    </w:p>
-    <w:p>
-      <w:r>
-        <w:t xml:space="preserve">|-- |-- |-- </w:t>
-      </w:r>
-      <w:proofErr w:type="spellStart"/>
-      <w:r>
-        <w:t>long_day</w:t>
-      </w:r>
-      <w:proofErr w:type="spellEnd"/>
-    </w:p>
-    <w:p>
-      <w:r>
-        <w:t xml:space="preserve">|-- |-- |-- |-- </w:t>
-      </w:r>
-      <w:proofErr w:type="spellStart"/>
-      <w:r>
-        <w:t>phyA</w:t>
-      </w:r>
-      <w:proofErr w:type="spellEnd"/>
-    </w:p>
-    <w:p>
-      <w:r>
-        <w:t>|-- |-- |-- |-- |-- off_sucrose_2020-08-12</w:t>
-      </w:r>
-    </w:p>
-    <w:p>
-      <w:r>
-        <w:t>|-- |-- |-- |-- |-- |-- t04.metab.xlsx</w:t>
-      </w:r>
-    </w:p>
-    <w:p/>
-    <w:p>
-      <w:r>
-        <w:t>Can you think of scenarios in which one is better suited than other? Hint: think of other files that could be present as well.</w:t>
-      </w:r>
-    </w:p>
-    <w:p/>
-    <w:p>
-      <w:pPr>
-        <w:pBdr>
-          <w:bottom w:val="single" w:sz="6" w:space="1" w:color="auto"/>
-        </w:pBdr>
-      </w:pPr>
-    </w:p>
-    <w:p/>
-    <w:p/>
-    <w:p>
-      <w:pPr>
-        <w:rPr>
-          <w:b/>
-          <w:bCs/>
-        </w:rPr>
-      </w:pPr>
-      <w:r>
-        <w:rPr>
-          <w:b/>
-          <w:bCs/>
-        </w:rPr>
-        <w:t>Organization for computing</w:t>
-      </w:r>
-    </w:p>
-    <w:p/>
-    <w:p>
-      <w:r>
-        <w:t>Take a look at the folder structure recommended by the Good enough practices in scientific computing paper.</w:t>
-      </w:r>
-    </w:p>
-    <w:p/>
-    <w:p>
-      <w:r>
-        <w:t>Why do you think this layout is recommended and suited for a computing project?</w:t>
-      </w:r>
-    </w:p>
-    <w:p/>
-    <w:p>
-      <w:r>
-        <w:t>.</w:t>
-      </w:r>
-    </w:p>
-    <w:p>
-      <w:r>
-        <w:t>|-- CITATION</w:t>
-      </w:r>
-    </w:p>
-    <w:p>
-      <w:r>
-        <w:t>|-- README</w:t>
-      </w:r>
-    </w:p>
-    <w:p>
-      <w:r>
-        <w:t>|-- LICENSE</w:t>
-      </w:r>
-    </w:p>
-    <w:p>
-      <w:r>
-        <w:t>|-- requirements.txt</w:t>
-      </w:r>
-    </w:p>
-    <w:p>
-      <w:r>
-        <w:t>|</w:t>
-      </w:r>
-    </w:p>
-    <w:p>
-      <w:r>
-        <w:t>|-- data</w:t>
-      </w:r>
-    </w:p>
-    <w:p>
-      <w:r>
-        <w:t>| |-- birds_count_table.csv</w:t>
-      </w:r>
-    </w:p>
-    <w:p>
-      <w:r>
-        <w:t>|</w:t>
-      </w:r>
-    </w:p>
-    <w:p>
-      <w:r>
-        <w:t>|-- doc</w:t>
-      </w:r>
-    </w:p>
-    <w:p>
-      <w:r>
-        <w:t>| |-- notebook.md</w:t>
-      </w:r>
-    </w:p>
-    <w:p>
-      <w:r>
-        <w:t>| |-- manuscript.md</w:t>
-      </w:r>
-    </w:p>
-    <w:p>
-      <w:r>
-        <w:t>| |-- changelog.txt</w:t>
-      </w:r>
-    </w:p>
-    <w:p>
-      <w:r>
-        <w:t>|</w:t>
-      </w:r>
-    </w:p>
-    <w:p>
-      <w:r>
-        <w:t>|-- results</w:t>
-      </w:r>
-    </w:p>
-    <w:p>
-      <w:r>
-        <w:t>| |-- summarized_results.csv</w:t>
-      </w:r>
-    </w:p>
-    <w:p>
-      <w:r>
-        <w:t>|</w:t>
-      </w:r>
-    </w:p>
-    <w:p>
-      <w:r>
-        <w:t xml:space="preserve">|-- </w:t>
-      </w:r>
-      <w:proofErr w:type="spellStart"/>
-      <w:r>
-        <w:t>src</w:t>
-      </w:r>
-      <w:proofErr w:type="spellEnd"/>
-    </w:p>
-    <w:p>
-      <w:r>
-        <w:t>| |-- sightings_analysis.py</w:t>
-      </w:r>
-    </w:p>
-    <w:p>
-      <w:r>
-        <w:t>| |-- runall.py</w:t>
-      </w:r>
-    </w:p>
-    <w:p>
-      <w:r>
-        <w:t>|</w:t>
-      </w:r>
-    </w:p>
-    <w:p/>
-    <w:p>
-      <w:pPr>
-        <w:pBdr>
-          <w:bottom w:val="single" w:sz="6" w:space="1" w:color="auto"/>
-        </w:pBdr>
-      </w:pPr>
-    </w:p>
-    <w:p/>
-    <w:p/>
-    <w:p>
-      <w:pPr>
-        <w:rPr>
-          <w:b/>
-          <w:bCs/>
-        </w:rPr>
-      </w:pPr>
-      <w:r>
-        <w:rPr>
-          <w:b/>
-          <w:bCs/>
-        </w:rPr>
-        <w:t>Version control Quiz</w:t>
-      </w:r>
-    </w:p>
-    <w:p>
-      <w:pPr>
-        <w:rPr>
-          <w:b/>
-          <w:bCs/>
-        </w:rPr>
-      </w:pPr>
-    </w:p>
-    <w:p>
-      <w:pPr>
-        <w:rPr>
-          <w:b/>
-          <w:bCs/>
-        </w:rPr>
-      </w:pPr>
-      <w:r>
-        <w:rPr>
-          <w:b/>
-          <w:bCs/>
-          <w:highlight w:val="yellow"/>
-        </w:rPr>
-        <w:t>Still need Qs here</w:t>
-      </w:r>
-    </w:p>
-    <w:p/>
     <w:p/>
     <w:p>
       <w:pPr>
@@ -1185,6 +2276,7 @@
           <w:b/>
           <w:bCs/>
         </w:rPr>
+        <w:lastRenderedPageBreak/>
         <w:t>Feedback</w:t>
       </w:r>
     </w:p>
@@ -1219,7 +2311,6 @@
           <w:rFonts w:ascii="Times New Roman" w:eastAsia="Times New Roman" w:hAnsi="Times New Roman" w:cs="Times New Roman"/>
           <w:lang w:eastAsia="en-GB"/>
         </w:rPr>
-        <w:lastRenderedPageBreak/>
         <w:t>1.      How do you feel about the presented topics after this session (type</w:t>
       </w:r>
     </w:p>
@@ -1991,11 +3082,103 @@
       </w:rPr>
     </w:lvl>
   </w:abstractNum>
+  <w:abstractNum w:abstractNumId="2" w15:restartNumberingAfterBreak="0">
+    <w:nsid w:val="65070442"/>
+    <w:multiLevelType w:val="hybridMultilevel"/>
+    <w:tmpl w:val="C1B259E4"/>
+    <w:lvl w:ilvl="0" w:tplc="08090017">
+      <w:start w:val="1"/>
+      <w:numFmt w:val="lowerLetter"/>
+      <w:lvlText w:val="%1)"/>
+      <w:lvlJc w:val="left"/>
+      <w:pPr>
+        <w:ind w:left="720" w:hanging="360"/>
+      </w:pPr>
+      <w:rPr>
+        <w:rFonts w:hint="default"/>
+      </w:rPr>
+    </w:lvl>
+    <w:lvl w:ilvl="1" w:tplc="08090019" w:tentative="1">
+      <w:start w:val="1"/>
+      <w:numFmt w:val="lowerLetter"/>
+      <w:lvlText w:val="%2."/>
+      <w:lvlJc w:val="left"/>
+      <w:pPr>
+        <w:ind w:left="1440" w:hanging="360"/>
+      </w:pPr>
+    </w:lvl>
+    <w:lvl w:ilvl="2" w:tplc="0809001B" w:tentative="1">
+      <w:start w:val="1"/>
+      <w:numFmt w:val="lowerRoman"/>
+      <w:lvlText w:val="%3."/>
+      <w:lvlJc w:val="right"/>
+      <w:pPr>
+        <w:ind w:left="2160" w:hanging="180"/>
+      </w:pPr>
+    </w:lvl>
+    <w:lvl w:ilvl="3" w:tplc="0809000F" w:tentative="1">
+      <w:start w:val="1"/>
+      <w:numFmt w:val="decimal"/>
+      <w:lvlText w:val="%4."/>
+      <w:lvlJc w:val="left"/>
+      <w:pPr>
+        <w:ind w:left="2880" w:hanging="360"/>
+      </w:pPr>
+    </w:lvl>
+    <w:lvl w:ilvl="4" w:tplc="08090019" w:tentative="1">
+      <w:start w:val="1"/>
+      <w:numFmt w:val="lowerLetter"/>
+      <w:lvlText w:val="%5."/>
+      <w:lvlJc w:val="left"/>
+      <w:pPr>
+        <w:ind w:left="3600" w:hanging="360"/>
+      </w:pPr>
+    </w:lvl>
+    <w:lvl w:ilvl="5" w:tplc="0809001B" w:tentative="1">
+      <w:start w:val="1"/>
+      <w:numFmt w:val="lowerRoman"/>
+      <w:lvlText w:val="%6."/>
+      <w:lvlJc w:val="right"/>
+      <w:pPr>
+        <w:ind w:left="4320" w:hanging="180"/>
+      </w:pPr>
+    </w:lvl>
+    <w:lvl w:ilvl="6" w:tplc="0809000F" w:tentative="1">
+      <w:start w:val="1"/>
+      <w:numFmt w:val="decimal"/>
+      <w:lvlText w:val="%7."/>
+      <w:lvlJc w:val="left"/>
+      <w:pPr>
+        <w:ind w:left="5040" w:hanging="360"/>
+      </w:pPr>
+    </w:lvl>
+    <w:lvl w:ilvl="7" w:tplc="08090019" w:tentative="1">
+      <w:start w:val="1"/>
+      <w:numFmt w:val="lowerLetter"/>
+      <w:lvlText w:val="%8."/>
+      <w:lvlJc w:val="left"/>
+      <w:pPr>
+        <w:ind w:left="5760" w:hanging="360"/>
+      </w:pPr>
+    </w:lvl>
+    <w:lvl w:ilvl="8" w:tplc="0809001B" w:tentative="1">
+      <w:start w:val="1"/>
+      <w:numFmt w:val="lowerRoman"/>
+      <w:lvlText w:val="%9."/>
+      <w:lvlJc w:val="right"/>
+      <w:pPr>
+        <w:ind w:left="6480" w:hanging="180"/>
+      </w:pPr>
+    </w:lvl>
+  </w:abstractNum>
   <w:num w:numId="1">
     <w:abstractNumId w:val="0"/>
   </w:num>
   <w:num w:numId="2">
     <w:abstractNumId w:val="1"/>
+  </w:num>
+  <w:num w:numId="3">
+    <w:abstractNumId w:val="2"/>
   </w:num>
 </w:numbering>
 </file>
@@ -2452,6 +3635,11 @@
       <w:szCs w:val="20"/>
     </w:rPr>
   </w:style>
+  <w:style w:type="character" w:customStyle="1" w:styleId="author-a-z84zz67zz77zz83zz72zz88zaz67zz65z5z68zz90zlz69zdp">
+    <w:name w:val="author-a-z84zz67zz77zz83zz72zz88zaz67zz65z5z68zz90zlz69zdp"/>
+    <w:basedOn w:val="DefaultParagraphFont"/>
+    <w:rsid w:val="00BE53E0"/>
+  </w:style>
 </w:styles>
 </file>
 

</xml_diff>

<commit_message>
added links to 07 file organisation notebook
</commit_message>
<xml_diff>
--- a/instructors/07-files-organization_Notebook.docx
+++ b/instructors/07-files-organization_Notebook.docx
@@ -1,6 +1,6 @@
 
 <file path=word/document.xml><?xml version="1.0" encoding="utf-8"?>
-<w:document xmlns:wpc="http://schemas.microsoft.com/office/word/2010/wordprocessingCanvas" xmlns:cx="http://schemas.microsoft.com/office/drawing/2014/chartex" xmlns:cx1="http://schemas.microsoft.com/office/drawing/2015/9/8/chartex" xmlns:mc="http://schemas.openxmlformats.org/markup-compatibility/2006" xmlns:o="urn:schemas-microsoft-com:office:office" xmlns:r="http://schemas.openxmlformats.org/officeDocument/2006/relationships" xmlns:m="http://schemas.openxmlformats.org/officeDocument/2006/math" xmlns:v="urn:schemas-microsoft-com:vml" xmlns:wp14="http://schemas.microsoft.com/office/word/2010/wordprocessingDrawing" xmlns:wp="http://schemas.openxmlformats.org/drawingml/2006/wordprocessingDrawing" xmlns:w10="urn:schemas-microsoft-com:office:word" xmlns:w="http://schemas.openxmlformats.org/wordprocessingml/2006/main" xmlns:w14="http://schemas.microsoft.com/office/word/2010/wordml" xmlns:w15="http://schemas.microsoft.com/office/word/2012/wordml" xmlns:w16se="http://schemas.microsoft.com/office/word/2015/wordml/symex" xmlns:wpg="http://schemas.microsoft.com/office/word/2010/wordprocessingGroup" xmlns:wpi="http://schemas.microsoft.com/office/word/2010/wordprocessingInk" xmlns:wne="http://schemas.microsoft.com/office/word/2006/wordml" xmlns:wps="http://schemas.microsoft.com/office/word/2010/wordprocessingShape" mc:Ignorable="w14 w15 w16se wp14">
+<w:document xmlns:wpc="http://schemas.microsoft.com/office/word/2010/wordprocessingCanvas" xmlns:cx="http://schemas.microsoft.com/office/drawing/2014/chartex" xmlns:cx1="http://schemas.microsoft.com/office/drawing/2015/9/8/chartex" xmlns:cx2="http://schemas.microsoft.com/office/drawing/2015/10/21/chartex" xmlns:cx3="http://schemas.microsoft.com/office/drawing/2016/5/9/chartex" xmlns:cx4="http://schemas.microsoft.com/office/drawing/2016/5/10/chartex" xmlns:cx5="http://schemas.microsoft.com/office/drawing/2016/5/11/chartex" xmlns:cx6="http://schemas.microsoft.com/office/drawing/2016/5/12/chartex" xmlns:cx7="http://schemas.microsoft.com/office/drawing/2016/5/13/chartex" xmlns:cx8="http://schemas.microsoft.com/office/drawing/2016/5/14/chartex" xmlns:mc="http://schemas.openxmlformats.org/markup-compatibility/2006" xmlns:aink="http://schemas.microsoft.com/office/drawing/2016/ink" xmlns:am3d="http://schemas.microsoft.com/office/drawing/2017/model3d" xmlns:o="urn:schemas-microsoft-com:office:office" xmlns:r="http://schemas.openxmlformats.org/officeDocument/2006/relationships" xmlns:m="http://schemas.openxmlformats.org/officeDocument/2006/math" xmlns:v="urn:schemas-microsoft-com:vml" xmlns:wp14="http://schemas.microsoft.com/office/word/2010/wordprocessingDrawing" xmlns:wp="http://schemas.openxmlformats.org/drawingml/2006/wordprocessingDrawing" xmlns:w10="urn:schemas-microsoft-com:office:word" xmlns:w="http://schemas.openxmlformats.org/wordprocessingml/2006/main" xmlns:w14="http://schemas.microsoft.com/office/word/2010/wordml" xmlns:w15="http://schemas.microsoft.com/office/word/2012/wordml" xmlns:w16cex="http://schemas.microsoft.com/office/word/2018/wordml/cex" xmlns:w16cid="http://schemas.microsoft.com/office/word/2016/wordml/cid" xmlns:w16="http://schemas.microsoft.com/office/word/2018/wordml" xmlns:w16se="http://schemas.microsoft.com/office/word/2015/wordml/symex" xmlns:wpg="http://schemas.microsoft.com/office/word/2010/wordprocessingGroup" xmlns:wpi="http://schemas.microsoft.com/office/word/2010/wordprocessingInk" xmlns:wne="http://schemas.microsoft.com/office/word/2006/wordml" xmlns:wps="http://schemas.microsoft.com/office/word/2010/wordprocessingShape" mc:Ignorable="w14 w15 w16se w16cid w16 w16cex wp14">
   <w:body>
     <w:p>
       <w:pPr>
@@ -17,7 +17,7 @@
       <w:r>
         <w:t xml:space="preserve">Part of FAIR in (bio) practice, </w:t>
       </w:r>
-      <w:hyperlink r:id="rId5" w:history="1">
+      <w:hyperlink r:id="rId6" w:history="1">
         <w:r>
           <w:rPr>
             <w:rStyle w:val="Hyperlink"/>
@@ -148,19 +148,11 @@
           <w:rFonts w:ascii="RobotoMono" w:eastAsia="RobotoMono" w:hAnsi="RobotoMono" w:cs="RobotoMono"/>
         </w:rPr>
       </w:pPr>
-      <w:proofErr w:type="gramStart"/>
-      <w:r>
-        <w:rPr>
-          <w:rFonts w:ascii="RobotoMono" w:eastAsia="RobotoMono" w:hAnsi="RobotoMono" w:cs="RobotoMono"/>
-        </w:rPr>
-        <w:t>is</w:t>
-      </w:r>
-      <w:proofErr w:type="gramEnd"/>
-      <w:r>
-        <w:rPr>
-          <w:rFonts w:ascii="RobotoMono" w:eastAsia="RobotoMono" w:hAnsi="RobotoMono" w:cs="RobotoMono"/>
-        </w:rPr>
-        <w:t xml:space="preserve"> a file that contains normalized data (norm), from experiment in long day (LD) for genotype</w:t>
+      <w:r>
+        <w:rPr>
+          <w:rFonts w:ascii="RobotoMono" w:eastAsia="RobotoMono" w:hAnsi="RobotoMono" w:cs="RobotoMono"/>
+        </w:rPr>
+        <w:t>is a file that contains normalized data (norm), from experiment in long day (LD) for genotype</w:t>
       </w:r>
     </w:p>
     <w:p>
@@ -171,7 +163,6 @@
         </w:rPr>
       </w:pPr>
       <w:proofErr w:type="spellStart"/>
-      <w:proofErr w:type="gramStart"/>
       <w:r>
         <w:rPr>
           <w:rFonts w:ascii="RobotoMono" w:eastAsia="RobotoMono" w:hAnsi="RobotoMono" w:cs="RobotoMono"/>
@@ -179,7 +170,6 @@
         <w:t>phyA</w:t>
       </w:r>
       <w:proofErr w:type="spellEnd"/>
-      <w:proofErr w:type="gramEnd"/>
       <w:r>
         <w:rPr>
           <w:rFonts w:ascii="RobotoMono" w:eastAsia="RobotoMono" w:hAnsi="RobotoMono" w:cs="RobotoMono"/>
@@ -210,34 +200,21 @@
         <w:jc w:val="both"/>
       </w:pPr>
       <w:r>
-        <w:t xml:space="preserve">All the files </w:t>
-      </w:r>
-      <w:proofErr w:type="gramStart"/>
-      <w:r>
-        <w:t>have been sorted</w:t>
-      </w:r>
-      <w:proofErr w:type="gramEnd"/>
-      <w:r>
-        <w:t xml:space="preserve"> by name and demonstrate consequences of different naming strategies.</w:t>
-      </w:r>
-    </w:p>
-    <w:p>
-      <w:pPr>
-        <w:jc w:val="both"/>
-      </w:pPr>
-    </w:p>
-    <w:p>
-      <w:pPr>
-        <w:jc w:val="both"/>
-      </w:pPr>
-      <w:r>
-        <w:t xml:space="preserve">For your information, to encode experimental details the following conventions </w:t>
-      </w:r>
-      <w:proofErr w:type="gramStart"/>
-      <w:r>
-        <w:t>were taken</w:t>
-      </w:r>
-      <w:proofErr w:type="gramEnd"/>
+        <w:t>All the files have been sorted by name and demonstrate consequences of different naming strategies.</w:t>
+      </w:r>
+    </w:p>
+    <w:p>
+      <w:pPr>
+        <w:jc w:val="both"/>
+      </w:pPr>
+    </w:p>
+    <w:p>
+      <w:pPr>
+        <w:jc w:val="both"/>
+      </w:pPr>
+      <w:r>
+        <w:t>For your information, to encode experimental details the following conventions were taken</w:t>
+      </w:r>
     </w:p>
     <w:p>
       <w:pPr>
@@ -342,14 +319,7 @@
         <w:rPr>
           <w:rFonts w:ascii="RobotoMono" w:eastAsia="RobotoMono" w:hAnsi="RobotoMono" w:cs="RobotoMono"/>
         </w:rPr>
-        <w:t xml:space="preserve">       </w:t>
-      </w:r>
-      <w:proofErr w:type="gramStart"/>
-      <w:r>
-        <w:rPr>
-          <w:rFonts w:ascii="RobotoMono" w:eastAsia="RobotoMono" w:hAnsi="RobotoMono" w:cs="RobotoMono"/>
-        </w:rPr>
-        <w:t>2020-07-14_s12_phyB_on_SD_t04.raw.xlsx</w:t>
+        <w:t>       2020-07-14_s12_phyB_on_SD_t04.raw.xlsx</w:t>
       </w:r>
       <w:r>
         <w:rPr>
@@ -796,7 +766,6 @@
         </w:rPr>
         <w:t>  </w:t>
       </w:r>
-      <w:proofErr w:type="gramEnd"/>
     </w:p>
     <w:p/>
     <w:p/>
@@ -821,269 +790,246 @@
         <w:rPr>
           <w:rFonts w:ascii="RobotoMono" w:eastAsia="RobotoMono" w:hAnsi="RobotoMono" w:cs="RobotoMono"/>
         </w:rPr>
-        <w:t xml:space="preserve">       </w:t>
-      </w:r>
+        <w:t>       2020-07-14_s12_phyB_on_SD_t04.raw.xlsx</w:t>
+      </w:r>
+      <w:r>
+        <w:rPr>
+          <w:rFonts w:ascii="RobotoMono" w:eastAsia="RobotoMono" w:hAnsi="RobotoMono" w:cs="RobotoMono"/>
+        </w:rPr>
+        <w:tab/>
+        <w:t>(1)</w:t>
+      </w:r>
+      <w:r>
+        <w:rPr>
+          <w:rFonts w:ascii="RobotoMono" w:eastAsia="RobotoMono" w:hAnsi="RobotoMono" w:cs="RobotoMono"/>
+        </w:rPr>
+        <w:t>  </w:t>
+      </w:r>
+      <w:r>
+        <w:rPr>
+          <w:rFonts w:ascii="Calibri" w:eastAsia="Calibri" w:hAnsi="Calibri" w:cs="Times New Roman"/>
+        </w:rPr>
+        <w:br/>
+      </w:r>
+      <w:r>
+        <w:rPr>
+          <w:rFonts w:ascii="RobotoMono" w:eastAsia="RobotoMono" w:hAnsi="RobotoMono" w:cs="RobotoMono"/>
+        </w:rPr>
+        <w:t>       2020-07-14_s1_phyA_on_LD_t05.raw.xlsx</w:t>
+      </w:r>
+      <w:r>
+        <w:rPr>
+          <w:rFonts w:ascii="RobotoMono" w:eastAsia="RobotoMono" w:hAnsi="RobotoMono" w:cs="RobotoMono"/>
+        </w:rPr>
+        <w:tab/>
+        <w:t>(2)</w:t>
+      </w:r>
+      <w:r>
+        <w:rPr>
+          <w:rFonts w:ascii="RobotoMono" w:eastAsia="RobotoMono" w:hAnsi="RobotoMono" w:cs="RobotoMono"/>
+        </w:rPr>
+        <w:t>  </w:t>
+      </w:r>
+      <w:r>
+        <w:rPr>
+          <w:rFonts w:ascii="Calibri" w:eastAsia="Calibri" w:hAnsi="Calibri" w:cs="Times New Roman"/>
+        </w:rPr>
+        <w:br/>
+      </w:r>
+      <w:r>
+        <w:rPr>
+          <w:rFonts w:ascii="RobotoMono" w:eastAsia="RobotoMono" w:hAnsi="RobotoMono" w:cs="RobotoMono"/>
+        </w:rPr>
+        <w:t>       2020-07</w:t>
+      </w:r>
+      <w:r>
+        <w:rPr>
+          <w:rFonts w:ascii="RobotoMono" w:eastAsia="RobotoMono" w:hAnsi="RobotoMono" w:cs="RobotoMono"/>
+        </w:rPr>
+        <w:t>-14_s2_phyB_on_SD_t11.raw.xlsx</w:t>
+      </w:r>
+      <w:r>
+        <w:rPr>
+          <w:rFonts w:ascii="RobotoMono" w:eastAsia="RobotoMono" w:hAnsi="RobotoMono" w:cs="RobotoMono"/>
+        </w:rPr>
+        <w:tab/>
+        <w:t>(3)</w:t>
+      </w:r>
+      <w:r>
+        <w:rPr>
+          <w:rFonts w:ascii="Calibri" w:eastAsia="Calibri" w:hAnsi="Calibri" w:cs="Times New Roman"/>
+        </w:rPr>
+        <w:br/>
+      </w:r>
+      <w:r>
+        <w:rPr>
+          <w:rFonts w:ascii="RobotoMono" w:eastAsia="RobotoMono" w:hAnsi="RobotoMono" w:cs="RobotoMono"/>
+        </w:rPr>
+        <w:t>       2020-08-12_s03_phyA_on_LD_t03.raw.xlsx</w:t>
+      </w:r>
+      <w:r>
+        <w:rPr>
+          <w:rFonts w:ascii="RobotoMono" w:eastAsia="RobotoMono" w:hAnsi="RobotoMono" w:cs="RobotoMono"/>
+        </w:rPr>
+        <w:tab/>
+        <w:t>(4)</w:t>
+      </w:r>
+      <w:r>
+        <w:rPr>
+          <w:rFonts w:ascii="RobotoMono" w:eastAsia="RobotoMono" w:hAnsi="RobotoMono" w:cs="RobotoMono"/>
+        </w:rPr>
+        <w:t>  </w:t>
+      </w:r>
+      <w:r>
+        <w:rPr>
+          <w:rFonts w:ascii="Calibri" w:eastAsia="Calibri" w:hAnsi="Calibri" w:cs="Times New Roman"/>
+        </w:rPr>
+        <w:br/>
+      </w:r>
+      <w:r>
+        <w:rPr>
+          <w:rFonts w:ascii="RobotoMono" w:eastAsia="RobotoMono" w:hAnsi="RobotoMono" w:cs="RobotoMono"/>
+        </w:rPr>
+        <w:t>       2020-08-12_s12_phyB_on_LD_t01.raw.xlsx</w:t>
+      </w:r>
+      <w:r>
+        <w:rPr>
+          <w:rFonts w:ascii="RobotoMono" w:eastAsia="RobotoMono" w:hAnsi="RobotoMono" w:cs="RobotoMono"/>
+        </w:rPr>
+        <w:tab/>
+        <w:t>(5)</w:t>
+      </w:r>
+      <w:r>
+        <w:rPr>
+          <w:rFonts w:ascii="RobotoMono" w:eastAsia="RobotoMono" w:hAnsi="RobotoMono" w:cs="RobotoMono"/>
+        </w:rPr>
+        <w:t>  </w:t>
+      </w:r>
+      <w:r>
+        <w:rPr>
+          <w:rFonts w:ascii="Calibri" w:eastAsia="Calibri" w:hAnsi="Calibri" w:cs="Times New Roman"/>
+        </w:rPr>
+        <w:br/>
+      </w:r>
+      <w:r>
+        <w:rPr>
+          <w:rFonts w:ascii="RobotoMono" w:eastAsia="RobotoMono" w:hAnsi="RobotoMono" w:cs="RobotoMono"/>
+        </w:rPr>
+        <w:t>       2020-08-13_s01_phyB_on_SD_t02.raw.xlsx</w:t>
+      </w:r>
+      <w:r>
+        <w:rPr>
+          <w:rFonts w:ascii="RobotoMono" w:eastAsia="RobotoMono" w:hAnsi="RobotoMono" w:cs="RobotoMono"/>
+        </w:rPr>
+        <w:tab/>
+        <w:t>(6)</w:t>
+      </w:r>
+      <w:r>
+        <w:rPr>
+          <w:rFonts w:ascii="RobotoMono" w:eastAsia="RobotoMono" w:hAnsi="RobotoMono" w:cs="RobotoMono"/>
+        </w:rPr>
+        <w:t>  </w:t>
+      </w:r>
+      <w:r>
+        <w:rPr>
+          <w:rFonts w:ascii="Calibri" w:eastAsia="Calibri" w:hAnsi="Calibri" w:cs="Times New Roman"/>
+        </w:rPr>
+        <w:br/>
+      </w:r>
+      <w:r>
+        <w:rPr>
+          <w:rFonts w:ascii="RobotoMono" w:eastAsia="RobotoMono" w:hAnsi="RobotoMono" w:cs="RobotoMono"/>
+        </w:rPr>
+        <w:t>       2020-7-12_s2_phyB_on_SD_t01.raw.xlsx</w:t>
+      </w:r>
+      <w:r>
+        <w:rPr>
+          <w:rFonts w:ascii="RobotoMono" w:eastAsia="RobotoMono" w:hAnsi="RobotoMono" w:cs="RobotoMono"/>
+        </w:rPr>
+        <w:tab/>
+        <w:t>(7)</w:t>
+      </w:r>
+      <w:r>
+        <w:rPr>
+          <w:rFonts w:ascii="RobotoMono" w:eastAsia="RobotoMono" w:hAnsi="RobotoMono" w:cs="RobotoMono"/>
+        </w:rPr>
+        <w:t>  </w:t>
+      </w:r>
+      <w:r>
+        <w:rPr>
+          <w:rFonts w:ascii="Calibri" w:eastAsia="Calibri" w:hAnsi="Calibri" w:cs="Times New Roman"/>
+        </w:rPr>
+        <w:br/>
+      </w:r>
+      <w:r>
+        <w:rPr>
+          <w:rFonts w:ascii="RobotoMono" w:eastAsia="RobotoMono" w:hAnsi="RobotoMono" w:cs="RobotoMono"/>
+        </w:rPr>
+        <w:t>       AUG-13_phyB_on_LD_s1_t11.raw.xlsx</w:t>
+      </w:r>
+      <w:r>
+        <w:rPr>
+          <w:rFonts w:ascii="RobotoMono" w:eastAsia="RobotoMono" w:hAnsi="RobotoMono" w:cs="RobotoMono"/>
+        </w:rPr>
+        <w:tab/>
+        <w:t>(8)</w:t>
+      </w:r>
+      <w:r>
+        <w:rPr>
+          <w:rFonts w:ascii="RobotoMono" w:eastAsia="RobotoMono" w:hAnsi="RobotoMono" w:cs="RobotoMono"/>
+        </w:rPr>
+        <w:t>  </w:t>
+      </w:r>
+      <w:r>
+        <w:rPr>
+          <w:rFonts w:ascii="Calibri" w:eastAsia="Calibri" w:hAnsi="Calibri" w:cs="Times New Roman"/>
+        </w:rPr>
+        <w:br/>
+      </w:r>
+      <w:r>
+        <w:rPr>
+          <w:rFonts w:ascii="RobotoMono" w:eastAsia="RobotoMono" w:hAnsi="RobotoMono" w:cs="RobotoMono"/>
+        </w:rPr>
+        <w:t>       JUL-31_phyB_on_LD_s1_t03.raw.xlsx</w:t>
+      </w:r>
+      <w:r>
+        <w:rPr>
+          <w:rFonts w:ascii="RobotoMono" w:eastAsia="RobotoMono" w:hAnsi="RobotoMono" w:cs="RobotoMono"/>
+        </w:rPr>
+        <w:tab/>
+      </w:r>
+      <w:r>
+        <w:rPr>
+          <w:rFonts w:ascii="RobotoMono" w:eastAsia="RobotoMono" w:hAnsi="RobotoMono" w:cs="RobotoMono"/>
+        </w:rPr>
+        <w:tab/>
+        <w:t>(9)</w:t>
+      </w:r>
+      <w:r>
+        <w:rPr>
+          <w:rFonts w:ascii="RobotoMono" w:eastAsia="RobotoMono" w:hAnsi="RobotoMono" w:cs="RobotoMono"/>
+        </w:rPr>
+        <w:t>  </w:t>
+      </w:r>
+    </w:p>
+    <w:p/>
+    <w:p>
+      <w:r>
+        <w:t>·         What are the problems with having the date first?</w:t>
+      </w:r>
+      <w:r>
+        <w:br/>
+        <w:t>·         How do different date formats behave once sorted (</w:t>
+      </w:r>
+      <w:proofErr w:type="spellStart"/>
       <w:proofErr w:type="gramStart"/>
       <w:r>
-        <w:rPr>
-          <w:rFonts w:ascii="RobotoMono" w:eastAsia="RobotoMono" w:hAnsi="RobotoMono" w:cs="RobotoMono"/>
-        </w:rPr>
-        <w:t>2020-07-14_s12_phyB_on_SD_t04.raw.xlsx</w:t>
-      </w:r>
-      <w:r>
-        <w:rPr>
-          <w:rFonts w:ascii="RobotoMono" w:eastAsia="RobotoMono" w:hAnsi="RobotoMono" w:cs="RobotoMono"/>
-        </w:rPr>
-        <w:tab/>
-        <w:t>(1)</w:t>
-      </w:r>
-      <w:r>
-        <w:rPr>
-          <w:rFonts w:ascii="RobotoMono" w:eastAsia="RobotoMono" w:hAnsi="RobotoMono" w:cs="RobotoMono"/>
-        </w:rPr>
-        <w:t>  </w:t>
-      </w:r>
-      <w:r>
-        <w:rPr>
-          <w:rFonts w:ascii="Calibri" w:eastAsia="Calibri" w:hAnsi="Calibri" w:cs="Times New Roman"/>
-        </w:rPr>
-        <w:br/>
-      </w:r>
-      <w:r>
-        <w:rPr>
-          <w:rFonts w:ascii="RobotoMono" w:eastAsia="RobotoMono" w:hAnsi="RobotoMono" w:cs="RobotoMono"/>
-        </w:rPr>
-        <w:t>       2020-07-14_s1_phyA_on_LD_t05.raw.xlsx</w:t>
-      </w:r>
-      <w:r>
-        <w:rPr>
-          <w:rFonts w:ascii="RobotoMono" w:eastAsia="RobotoMono" w:hAnsi="RobotoMono" w:cs="RobotoMono"/>
-        </w:rPr>
-        <w:tab/>
-        <w:t>(2)</w:t>
-      </w:r>
-      <w:r>
-        <w:rPr>
-          <w:rFonts w:ascii="RobotoMono" w:eastAsia="RobotoMono" w:hAnsi="RobotoMono" w:cs="RobotoMono"/>
-        </w:rPr>
-        <w:t>  </w:t>
-      </w:r>
-      <w:r>
-        <w:rPr>
-          <w:rFonts w:ascii="Calibri" w:eastAsia="Calibri" w:hAnsi="Calibri" w:cs="Times New Roman"/>
-        </w:rPr>
-        <w:br/>
-      </w:r>
-      <w:r>
-        <w:rPr>
-          <w:rFonts w:ascii="RobotoMono" w:eastAsia="RobotoMono" w:hAnsi="RobotoMono" w:cs="RobotoMono"/>
-        </w:rPr>
-        <w:t>       2020-07</w:t>
-      </w:r>
-      <w:r>
-        <w:rPr>
-          <w:rFonts w:ascii="RobotoMono" w:eastAsia="RobotoMono" w:hAnsi="RobotoMono" w:cs="RobotoMono"/>
-        </w:rPr>
-        <w:t>-14_s2_phyB_on_SD_t11.raw.xlsx</w:t>
-      </w:r>
-      <w:r>
-        <w:rPr>
-          <w:rFonts w:ascii="RobotoMono" w:eastAsia="RobotoMono" w:hAnsi="RobotoMono" w:cs="RobotoMono"/>
-        </w:rPr>
-        <w:tab/>
-        <w:t>(3)</w:t>
-      </w:r>
-      <w:r>
-        <w:rPr>
-          <w:rFonts w:ascii="Calibri" w:eastAsia="Calibri" w:hAnsi="Calibri" w:cs="Times New Roman"/>
-        </w:rPr>
-        <w:br/>
-      </w:r>
-      <w:r>
-        <w:rPr>
-          <w:rFonts w:ascii="RobotoMono" w:eastAsia="RobotoMono" w:hAnsi="RobotoMono" w:cs="RobotoMono"/>
-        </w:rPr>
-        <w:t>       2020-08-12_s03_phyA_on_LD_t03.raw.xlsx</w:t>
-      </w:r>
-      <w:r>
-        <w:rPr>
-          <w:rFonts w:ascii="RobotoMono" w:eastAsia="RobotoMono" w:hAnsi="RobotoMono" w:cs="RobotoMono"/>
-        </w:rPr>
-        <w:tab/>
-        <w:t>(4)</w:t>
-      </w:r>
-      <w:r>
-        <w:rPr>
-          <w:rFonts w:ascii="RobotoMono" w:eastAsia="RobotoMono" w:hAnsi="RobotoMono" w:cs="RobotoMono"/>
-        </w:rPr>
-        <w:t>  </w:t>
-      </w:r>
-      <w:r>
-        <w:rPr>
-          <w:rFonts w:ascii="Calibri" w:eastAsia="Calibri" w:hAnsi="Calibri" w:cs="Times New Roman"/>
-        </w:rPr>
-        <w:br/>
-      </w:r>
-      <w:r>
-        <w:rPr>
-          <w:rFonts w:ascii="RobotoMono" w:eastAsia="RobotoMono" w:hAnsi="RobotoMono" w:cs="RobotoMono"/>
-        </w:rPr>
-        <w:t>       2020-08-12_s12_phyB_on_LD_t01.raw.xlsx</w:t>
-      </w:r>
-      <w:r>
-        <w:rPr>
-          <w:rFonts w:ascii="RobotoMono" w:eastAsia="RobotoMono" w:hAnsi="RobotoMono" w:cs="RobotoMono"/>
-        </w:rPr>
-        <w:tab/>
-        <w:t>(5)</w:t>
-      </w:r>
-      <w:r>
-        <w:rPr>
-          <w:rFonts w:ascii="RobotoMono" w:eastAsia="RobotoMono" w:hAnsi="RobotoMono" w:cs="RobotoMono"/>
-        </w:rPr>
-        <w:t>  </w:t>
-      </w:r>
-      <w:r>
-        <w:rPr>
-          <w:rFonts w:ascii="Calibri" w:eastAsia="Calibri" w:hAnsi="Calibri" w:cs="Times New Roman"/>
-        </w:rPr>
-        <w:br/>
-      </w:r>
-      <w:r>
-        <w:rPr>
-          <w:rFonts w:ascii="RobotoMono" w:eastAsia="RobotoMono" w:hAnsi="RobotoMono" w:cs="RobotoMono"/>
-        </w:rPr>
-        <w:t>       2020-08-13_s01_phyB_on_SD_t02.raw.xlsx</w:t>
-      </w:r>
-      <w:r>
-        <w:rPr>
-          <w:rFonts w:ascii="RobotoMono" w:eastAsia="RobotoMono" w:hAnsi="RobotoMono" w:cs="RobotoMono"/>
-        </w:rPr>
-        <w:tab/>
-        <w:t>(6)</w:t>
-      </w:r>
-      <w:r>
-        <w:rPr>
-          <w:rFonts w:ascii="RobotoMono" w:eastAsia="RobotoMono" w:hAnsi="RobotoMono" w:cs="RobotoMono"/>
-        </w:rPr>
-        <w:t>  </w:t>
-      </w:r>
-      <w:r>
-        <w:rPr>
-          <w:rFonts w:ascii="Calibri" w:eastAsia="Calibri" w:hAnsi="Calibri" w:cs="Times New Roman"/>
-        </w:rPr>
-        <w:br/>
-      </w:r>
-      <w:r>
-        <w:rPr>
-          <w:rFonts w:ascii="RobotoMono" w:eastAsia="RobotoMono" w:hAnsi="RobotoMono" w:cs="RobotoMono"/>
-        </w:rPr>
-        <w:t>       2020-7-12_s2_phyB_on_SD_t01.raw.xlsx</w:t>
-      </w:r>
-      <w:r>
-        <w:rPr>
-          <w:rFonts w:ascii="RobotoMono" w:eastAsia="RobotoMono" w:hAnsi="RobotoMono" w:cs="RobotoMono"/>
-        </w:rPr>
-        <w:tab/>
-        <w:t>(7)</w:t>
-      </w:r>
-      <w:r>
-        <w:rPr>
-          <w:rFonts w:ascii="RobotoMono" w:eastAsia="RobotoMono" w:hAnsi="RobotoMono" w:cs="RobotoMono"/>
-        </w:rPr>
-        <w:t>  </w:t>
-      </w:r>
-      <w:r>
-        <w:rPr>
-          <w:rFonts w:ascii="Calibri" w:eastAsia="Calibri" w:hAnsi="Calibri" w:cs="Times New Roman"/>
-        </w:rPr>
-        <w:br/>
-      </w:r>
-      <w:r>
-        <w:rPr>
-          <w:rFonts w:ascii="RobotoMono" w:eastAsia="RobotoMono" w:hAnsi="RobotoMono" w:cs="RobotoMono"/>
-        </w:rPr>
-        <w:t>       AUG-13_phyB_on_LD_s1_t11.raw.xlsx</w:t>
-      </w:r>
-      <w:r>
-        <w:rPr>
-          <w:rFonts w:ascii="RobotoMono" w:eastAsia="RobotoMono" w:hAnsi="RobotoMono" w:cs="RobotoMono"/>
-        </w:rPr>
-        <w:tab/>
-        <w:t>(8)</w:t>
-      </w:r>
-      <w:r>
-        <w:rPr>
-          <w:rFonts w:ascii="RobotoMono" w:eastAsia="RobotoMono" w:hAnsi="RobotoMono" w:cs="RobotoMono"/>
-        </w:rPr>
-        <w:t>  </w:t>
-      </w:r>
-      <w:r>
-        <w:rPr>
-          <w:rFonts w:ascii="Calibri" w:eastAsia="Calibri" w:hAnsi="Calibri" w:cs="Times New Roman"/>
-        </w:rPr>
-        <w:br/>
-      </w:r>
-      <w:r>
-        <w:rPr>
-          <w:rFonts w:ascii="RobotoMono" w:eastAsia="RobotoMono" w:hAnsi="RobotoMono" w:cs="RobotoMono"/>
-        </w:rPr>
-        <w:t>       JUL-31_phyB_on_LD_s1_t03.raw.xlsx</w:t>
-      </w:r>
-      <w:r>
-        <w:rPr>
-          <w:rFonts w:ascii="RobotoMono" w:eastAsia="RobotoMono" w:hAnsi="RobotoMono" w:cs="RobotoMono"/>
-        </w:rPr>
-        <w:tab/>
-      </w:r>
-      <w:r>
-        <w:rPr>
-          <w:rFonts w:ascii="RobotoMono" w:eastAsia="RobotoMono" w:hAnsi="RobotoMono" w:cs="RobotoMono"/>
-        </w:rPr>
-        <w:tab/>
-        <w:t>(9)</w:t>
-      </w:r>
-      <w:r>
-        <w:rPr>
-          <w:rFonts w:ascii="RobotoMono" w:eastAsia="RobotoMono" w:hAnsi="RobotoMono" w:cs="RobotoMono"/>
-        </w:rPr>
-        <w:t>  </w:t>
-      </w:r>
+        <w:t>eg</w:t>
+      </w:r>
+      <w:proofErr w:type="spellEnd"/>
       <w:proofErr w:type="gramEnd"/>
-    </w:p>
-    <w:p/>
-    <w:p>
-      <w:r>
-        <w:t>·         What are the problems</w:t>
-      </w:r>
-      <w:r>
-        <w:t xml:space="preserve"> with having the date first?</w:t>
-      </w:r>
-      <w:r>
-        <w:br/>
-        <w:t>·         How do different date formats behave once sorted</w:t>
-      </w:r>
-      <w:r>
-        <w:t xml:space="preserve"> (</w:t>
-      </w:r>
-      <w:proofErr w:type="spellStart"/>
-      <w:r>
-        <w:t>eg</w:t>
-      </w:r>
-      <w:proofErr w:type="spellEnd"/>
-      <w:r>
-        <w:t xml:space="preserve"> 1</w:t>
-      </w:r>
-      <w:proofErr w:type="gramStart"/>
-      <w:r>
-        <w:t>,2</w:t>
-      </w:r>
-      <w:proofErr w:type="gramEnd"/>
-      <w:r>
-        <w:t xml:space="preserve"> vs 8,9)</w:t>
-      </w:r>
-      <w:r>
-        <w:t>?</w:t>
+      <w:r>
+        <w:t xml:space="preserve"> 1,2 vs 8,9)?</w:t>
       </w:r>
       <w:r>
         <w:br/>
@@ -1092,15 +1038,7 @@
     </w:p>
     <w:p>
       <w:r>
-        <w:t xml:space="preserve">·         Can you tell the importance of a leading </w:t>
-      </w:r>
-      <w:proofErr w:type="gramStart"/>
-      <w:r>
-        <w:t>0</w:t>
-      </w:r>
-      <w:proofErr w:type="gramEnd"/>
-      <w:r>
-        <w:t xml:space="preserve"> (zeros)?</w:t>
+        <w:t>·         Can you tell the importance of a leading 0 (zeros)?</w:t>
       </w:r>
       <w:r>
         <w:br/>
@@ -1121,14 +1059,7 @@
         <w:rPr>
           <w:rFonts w:ascii="RobotoMono" w:eastAsia="RobotoMono" w:hAnsi="RobotoMono" w:cs="RobotoMono"/>
         </w:rPr>
-        <w:t xml:space="preserve">       </w:t>
-      </w:r>
-      <w:proofErr w:type="gramStart"/>
-      <w:r>
-        <w:rPr>
-          <w:rFonts w:ascii="RobotoMono" w:eastAsia="RobotoMono" w:hAnsi="RobotoMono" w:cs="RobotoMono"/>
-        </w:rPr>
-        <w:t>LD_phyA_off_t04_2020-08-12.norm.xlsx</w:t>
+        <w:t>       LD_phyA_off_t04_2020-08-12.norm.xlsx</w:t>
       </w:r>
       <w:r>
         <w:rPr>
@@ -1343,7 +1274,6 @@
         </w:rPr>
         <w:t>  </w:t>
       </w:r>
-      <w:proofErr w:type="gramEnd"/>
     </w:p>
     <w:p/>
     <w:p/>
@@ -1359,17 +1289,11 @@
         </w:pBdr>
       </w:pPr>
       <w:r>
-        <w:t xml:space="preserve">·         Is it equally easy to find all data </w:t>
-      </w:r>
-      <w:r>
-        <w:t>from LD conditions as ON media?</w:t>
+        <w:t>·         Is it equally easy to find all data from LD conditions as ON media?</w:t>
       </w:r>
       <w:r>
         <w:br/>
-        <w:t>·         Can you spot the problem when using different cases (upper/lower)</w:t>
-      </w:r>
-      <w:r>
-        <w:t xml:space="preserve"> </w:t>
+        <w:t xml:space="preserve">·         Can you spot the problem when using different cases (upper/lower) </w:t>
       </w:r>
       <w:proofErr w:type="spellStart"/>
       <w:r>
@@ -1403,33 +1327,7 @@
         <w:rPr>
           <w:rStyle w:val="author-a-z84zz67zz77zz83zz72zz88zaz67zz65z5z68zz90zlz69zdp"/>
         </w:rPr>
-        <w:t xml:space="preserve">·         Can you tell the importance of a leading </w:t>
-      </w:r>
-      <w:proofErr w:type="gramStart"/>
-      <w:r>
-        <w:rPr>
-          <w:rStyle w:val="author-a-z84zz67zz77zz83zz72zz88zaz67zz65z5z68zz90zlz69zdp"/>
-        </w:rPr>
-        <w:t>0</w:t>
-      </w:r>
-      <w:proofErr w:type="gramEnd"/>
-      <w:r>
-        <w:rPr>
-          <w:rStyle w:val="author-a-z84zz67zz77zz83zz72zz88zaz67zz65z5z68zz90zlz69zdp"/>
-        </w:rPr>
-        <w:t xml:space="preserve"> (zeros)</w:t>
-      </w:r>
-      <w:r>
-        <w:rPr>
-          <w:rStyle w:val="author-a-z84zz67zz77zz83zz72zz88zaz67zz65z5z68zz90zlz69zdp"/>
-        </w:rPr>
-        <w:t xml:space="preserve"> (dated sample 1-3)</w:t>
-      </w:r>
-      <w:r>
-        <w:rPr>
-          <w:rStyle w:val="author-a-z84zz67zz77zz83zz72zz88zaz67zz65z5z68zz90zlz69zdp"/>
-        </w:rPr>
-        <w:t>?</w:t>
+        <w:t>·         Can you tell the importance of a leading 0 (zeros) (dated sample 1-3)?</w:t>
       </w:r>
     </w:p>
     <w:p/>
@@ -1549,9 +1447,9 @@
           <w:szCs w:val="20"/>
           <w:lang w:eastAsia="en-GB"/>
         </w:rPr>
-        <w:t xml:space="preserve">c) </w:t>
-      </w:r>
-      <w:proofErr w:type="gramStart"/>
+        <w:t xml:space="preserve">c) analysis of </w:t>
+      </w:r>
+      <w:proofErr w:type="spellStart"/>
       <w:r>
         <w:rPr>
           <w:rFonts w:ascii="Courier New" w:eastAsia="Times New Roman" w:hAnsi="Courier New" w:cs="Courier New"/>
@@ -1559,9 +1457,9 @@
           <w:szCs w:val="20"/>
           <w:lang w:eastAsia="en-GB"/>
         </w:rPr>
-        <w:t>analysis</w:t>
-      </w:r>
-      <w:proofErr w:type="gramEnd"/>
+        <w:t>rna</w:t>
+      </w:r>
+      <w:proofErr w:type="spellEnd"/>
       <w:r>
         <w:rPr>
           <w:rFonts w:ascii="Courier New" w:eastAsia="Times New Roman" w:hAnsi="Courier New" w:cs="Courier New"/>
@@ -1569,9 +1467,39 @@
           <w:szCs w:val="20"/>
           <w:lang w:eastAsia="en-GB"/>
         </w:rPr>
-        <w:t xml:space="preserve"> of </w:t>
-      </w:r>
-      <w:proofErr w:type="spellStart"/>
+        <w:t xml:space="preserve"> levels from 5Aug2021.xlsx</w:t>
+      </w:r>
+    </w:p>
+    <w:p>
+      <w:pPr>
+        <w:rPr>
+          <w:rFonts w:ascii="Times New Roman" w:eastAsia="Times New Roman" w:hAnsi="Times New Roman" w:cs="Times New Roman"/>
+          <w:lang w:eastAsia="en-GB"/>
+        </w:rPr>
+      </w:pPr>
+    </w:p>
+    <w:p>
+      <w:pPr>
+        <w:rPr>
+          <w:rFonts w:ascii="Times New Roman" w:eastAsia="Times New Roman" w:hAnsi="Times New Roman" w:cs="Times New Roman"/>
+          <w:lang w:eastAsia="en-GB"/>
+        </w:rPr>
+      </w:pPr>
+      <w:r>
+        <w:rPr>
+          <w:rFonts w:ascii="Times New Roman" w:eastAsia="Times New Roman" w:hAnsi="Times New Roman" w:cs="Times New Roman"/>
+          <w:lang w:eastAsia="en-GB"/>
+        </w:rPr>
+        <w:t>2. </w:t>
+      </w:r>
+    </w:p>
+    <w:p>
+      <w:pPr>
+        <w:rPr>
+          <w:rFonts w:ascii="Times New Roman" w:eastAsia="Times New Roman" w:hAnsi="Times New Roman" w:cs="Times New Roman"/>
+          <w:lang w:eastAsia="en-GB"/>
+        </w:rPr>
+      </w:pPr>
       <w:r>
         <w:rPr>
           <w:rFonts w:ascii="Courier New" w:eastAsia="Times New Roman" w:hAnsi="Courier New" w:cs="Courier New"/>
@@ -1579,9 +1507,16 @@
           <w:szCs w:val="20"/>
           <w:lang w:eastAsia="en-GB"/>
         </w:rPr>
-        <w:t>rna</w:t>
-      </w:r>
-      <w:proofErr w:type="spellEnd"/>
+        <w:t>a) 20210906-birds-count-EDI.csv</w:t>
+      </w:r>
+    </w:p>
+    <w:p>
+      <w:pPr>
+        <w:rPr>
+          <w:rFonts w:ascii="Times New Roman" w:eastAsia="Times New Roman" w:hAnsi="Times New Roman" w:cs="Times New Roman"/>
+          <w:lang w:eastAsia="en-GB"/>
+        </w:rPr>
+      </w:pPr>
       <w:r>
         <w:rPr>
           <w:rFonts w:ascii="Courier New" w:eastAsia="Times New Roman" w:hAnsi="Courier New" w:cs="Courier New"/>
@@ -1589,30 +1524,7 @@
           <w:szCs w:val="20"/>
           <w:lang w:eastAsia="en-GB"/>
         </w:rPr>
-        <w:t xml:space="preserve"> levels from 5Aug2021.xlsx</w:t>
-      </w:r>
-    </w:p>
-    <w:p>
-      <w:pPr>
-        <w:rPr>
-          <w:rFonts w:ascii="Times New Roman" w:eastAsia="Times New Roman" w:hAnsi="Times New Roman" w:cs="Times New Roman"/>
-          <w:lang w:eastAsia="en-GB"/>
-        </w:rPr>
-      </w:pPr>
-    </w:p>
-    <w:p>
-      <w:pPr>
-        <w:rPr>
-          <w:rFonts w:ascii="Times New Roman" w:eastAsia="Times New Roman" w:hAnsi="Times New Roman" w:cs="Times New Roman"/>
-          <w:lang w:eastAsia="en-GB"/>
-        </w:rPr>
-      </w:pPr>
-      <w:r>
-        <w:rPr>
-          <w:rFonts w:ascii="Times New Roman" w:eastAsia="Times New Roman" w:hAnsi="Times New Roman" w:cs="Times New Roman"/>
-          <w:lang w:eastAsia="en-GB"/>
-        </w:rPr>
-        <w:t>2. </w:t>
+        <w:t>b) birds.csv</w:t>
       </w:r>
     </w:p>
     <w:p>
@@ -1629,16 +1541,9 @@
           <w:szCs w:val="20"/>
           <w:lang w:eastAsia="en-GB"/>
         </w:rPr>
-        <w:t>a) 20210906-birds-count-EDI.csv</w:t>
-      </w:r>
-    </w:p>
-    <w:p>
-      <w:pPr>
-        <w:rPr>
-          <w:rFonts w:ascii="Times New Roman" w:eastAsia="Times New Roman" w:hAnsi="Times New Roman" w:cs="Times New Roman"/>
-          <w:lang w:eastAsia="en-GB"/>
-        </w:rPr>
-      </w:pPr>
+        <w:t xml:space="preserve">c) </w:t>
+      </w:r>
+      <w:proofErr w:type="spellStart"/>
       <w:r>
         <w:rPr>
           <w:rFonts w:ascii="Courier New" w:eastAsia="Times New Roman" w:hAnsi="Courier New" w:cs="Courier New"/>
@@ -1646,9 +1551,9 @@
           <w:szCs w:val="20"/>
           <w:lang w:eastAsia="en-GB"/>
         </w:rPr>
-        <w:t xml:space="preserve">b) </w:t>
-      </w:r>
-      <w:proofErr w:type="gramStart"/>
+        <w:t>birds-count&amp;diversity</w:t>
+      </w:r>
+      <w:proofErr w:type="spellEnd"/>
       <w:r>
         <w:rPr>
           <w:rFonts w:ascii="Courier New" w:eastAsia="Times New Roman" w:hAnsi="Courier New" w:cs="Courier New"/>
@@ -1656,9 +1561,31 @@
           <w:szCs w:val="20"/>
           <w:lang w:eastAsia="en-GB"/>
         </w:rPr>
-        <w:t>birds.csv</w:t>
-      </w:r>
-      <w:proofErr w:type="gramEnd"/>
+        <w:t xml:space="preserve"> EDI 2021-09-06.csv</w:t>
+      </w:r>
+    </w:p>
+    <w:p>
+      <w:pPr>
+        <w:rPr>
+          <w:rFonts w:ascii="Times New Roman" w:eastAsia="Times New Roman" w:hAnsi="Times New Roman" w:cs="Times New Roman"/>
+          <w:lang w:eastAsia="en-GB"/>
+        </w:rPr>
+      </w:pPr>
+    </w:p>
+    <w:p>
+      <w:pPr>
+        <w:rPr>
+          <w:rFonts w:ascii="Times New Roman" w:eastAsia="Times New Roman" w:hAnsi="Times New Roman" w:cs="Times New Roman"/>
+          <w:lang w:eastAsia="en-GB"/>
+        </w:rPr>
+      </w:pPr>
+      <w:r>
+        <w:rPr>
+          <w:rFonts w:ascii="Times New Roman" w:eastAsia="Times New Roman" w:hAnsi="Times New Roman" w:cs="Times New Roman"/>
+          <w:lang w:eastAsia="en-GB"/>
+        </w:rPr>
+        <w:t>3. </w:t>
+      </w:r>
     </w:p>
     <w:p>
       <w:pPr>
@@ -1674,9 +1601,16 @@
           <w:szCs w:val="20"/>
           <w:lang w:eastAsia="en-GB"/>
         </w:rPr>
-        <w:t xml:space="preserve">c) </w:t>
-      </w:r>
-      <w:proofErr w:type="spellStart"/>
+        <w:t>a) 2020-7-12_s2_phyB_+_SD_t01.raw.xlsx</w:t>
+      </w:r>
+    </w:p>
+    <w:p>
+      <w:pPr>
+        <w:rPr>
+          <w:rFonts w:ascii="Times New Roman" w:eastAsia="Times New Roman" w:hAnsi="Times New Roman" w:cs="Times New Roman"/>
+          <w:lang w:eastAsia="en-GB"/>
+        </w:rPr>
+      </w:pPr>
       <w:r>
         <w:rPr>
           <w:rFonts w:ascii="Courier New" w:eastAsia="Times New Roman" w:hAnsi="Courier New" w:cs="Courier New"/>
@@ -1684,48 +1618,17 @@
           <w:szCs w:val="20"/>
           <w:lang w:eastAsia="en-GB"/>
         </w:rPr>
-        <w:t>birds-count&amp;diversity</w:t>
-      </w:r>
-      <w:proofErr w:type="spellEnd"/>
-      <w:r>
+        <w:t>b) ld_phyA_on_s02-t01_2020-07-12.norm.xlsx</w:t>
+      </w:r>
+    </w:p>
+    <w:p>
+      <w:pPr>
         <w:rPr>
           <w:rFonts w:ascii="Courier New" w:eastAsia="Times New Roman" w:hAnsi="Courier New" w:cs="Courier New"/>
           <w:sz w:val="20"/>
           <w:szCs w:val="20"/>
           <w:lang w:eastAsia="en-GB"/>
         </w:rPr>
-        <w:t xml:space="preserve"> EDI 2021-09-06.csv</w:t>
-      </w:r>
-    </w:p>
-    <w:p>
-      <w:pPr>
-        <w:rPr>
-          <w:rFonts w:ascii="Times New Roman" w:eastAsia="Times New Roman" w:hAnsi="Times New Roman" w:cs="Times New Roman"/>
-          <w:lang w:eastAsia="en-GB"/>
-        </w:rPr>
-      </w:pPr>
-    </w:p>
-    <w:p>
-      <w:pPr>
-        <w:rPr>
-          <w:rFonts w:ascii="Times New Roman" w:eastAsia="Times New Roman" w:hAnsi="Times New Roman" w:cs="Times New Roman"/>
-          <w:lang w:eastAsia="en-GB"/>
-        </w:rPr>
-      </w:pPr>
-      <w:r>
-        <w:rPr>
-          <w:rFonts w:ascii="Times New Roman" w:eastAsia="Times New Roman" w:hAnsi="Times New Roman" w:cs="Times New Roman"/>
-          <w:lang w:eastAsia="en-GB"/>
-        </w:rPr>
-        <w:t>3. </w:t>
-      </w:r>
-    </w:p>
-    <w:p>
-      <w:pPr>
-        <w:rPr>
-          <w:rFonts w:ascii="Times New Roman" w:eastAsia="Times New Roman" w:hAnsi="Times New Roman" w:cs="Times New Roman"/>
-          <w:lang w:eastAsia="en-GB"/>
-        </w:rPr>
       </w:pPr>
       <w:r>
         <w:rPr>
@@ -1734,53 +1637,17 @@
           <w:szCs w:val="20"/>
           <w:lang w:eastAsia="en-GB"/>
         </w:rPr>
-        <w:t>a) 2020-7-12_s2_phyB_+_SD_t01.raw.xlsx</w:t>
-      </w:r>
-    </w:p>
-    <w:p>
-      <w:pPr>
-        <w:rPr>
-          <w:rFonts w:ascii="Times New Roman" w:eastAsia="Times New Roman" w:hAnsi="Times New Roman" w:cs="Times New Roman"/>
-          <w:lang w:eastAsia="en-GB"/>
-        </w:rPr>
-      </w:pPr>
-      <w:r>
+        <w:t>c) ld_phya_ons_02-01_2020-07-12.norm.xlsx</w:t>
+      </w:r>
+    </w:p>
+    <w:p>
+      <w:pPr>
         <w:rPr>
           <w:rFonts w:ascii="Courier New" w:eastAsia="Times New Roman" w:hAnsi="Courier New" w:cs="Courier New"/>
           <w:sz w:val="20"/>
           <w:szCs w:val="20"/>
           <w:lang w:eastAsia="en-GB"/>
         </w:rPr>
-        <w:t>b) ld_phyA_on_s02-t01_2020-07-12.norm.xlsx</w:t>
-      </w:r>
-    </w:p>
-    <w:p>
-      <w:pPr>
-        <w:rPr>
-          <w:rFonts w:ascii="Courier New" w:eastAsia="Times New Roman" w:hAnsi="Courier New" w:cs="Courier New"/>
-          <w:sz w:val="20"/>
-          <w:szCs w:val="20"/>
-          <w:lang w:eastAsia="en-GB"/>
-        </w:rPr>
-      </w:pPr>
-      <w:r>
-        <w:rPr>
-          <w:rFonts w:ascii="Courier New" w:eastAsia="Times New Roman" w:hAnsi="Courier New" w:cs="Courier New"/>
-          <w:sz w:val="20"/>
-          <w:szCs w:val="20"/>
-          <w:lang w:eastAsia="en-GB"/>
-        </w:rPr>
-        <w:t>c) ld_phya_ons_02-01_2020-07-12.norm.xlsx</w:t>
-      </w:r>
-    </w:p>
-    <w:p>
-      <w:pPr>
-        <w:rPr>
-          <w:rFonts w:ascii="Courier New" w:eastAsia="Times New Roman" w:hAnsi="Courier New" w:cs="Courier New"/>
-          <w:sz w:val="20"/>
-          <w:szCs w:val="20"/>
-          <w:lang w:eastAsia="en-GB"/>
-        </w:rPr>
       </w:pPr>
     </w:p>
     <w:p/>
@@ -1921,6 +1788,82 @@
       <w:r>
         <w:t xml:space="preserve">Have a look at the four different folder structures. </w:t>
       </w:r>
+    </w:p>
+    <w:p>
+      <w:pPr>
+        <w:pStyle w:val="ListParagraph"/>
+        <w:numPr>
+          <w:ilvl w:val="0"/>
+          <w:numId w:val="4"/>
+        </w:numPr>
+      </w:pPr>
+      <w:hyperlink r:id="rId7" w:history="1">
+        <w:r>
+          <w:rPr>
+            <w:rStyle w:val="Hyperlink"/>
+          </w:rPr>
+          <w:t>https://github.com/carpentries-incubator/fair-bio-practice/blob/gh-pages/fig/10-a_computing_org_birds.png</w:t>
+        </w:r>
+      </w:hyperlink>
+      <w:r>
+        <w:t xml:space="preserve"> </w:t>
+      </w:r>
+    </w:p>
+    <w:p>
+      <w:pPr>
+        <w:pStyle w:val="ListParagraph"/>
+        <w:numPr>
+          <w:ilvl w:val="0"/>
+          <w:numId w:val="4"/>
+        </w:numPr>
+      </w:pPr>
+      <w:hyperlink r:id="rId8" w:history="1">
+        <w:r>
+          <w:rPr>
+            <w:rStyle w:val="Hyperlink"/>
+          </w:rPr>
+          <w:t>https://github.com/carpentries-incubator/fair-bio-practice/blob/gh-pages/fig/10-b_computing_org_birds_by%20experiment.png</w:t>
+        </w:r>
+      </w:hyperlink>
+    </w:p>
+    <w:p>
+      <w:pPr>
+        <w:pStyle w:val="ListParagraph"/>
+        <w:numPr>
+          <w:ilvl w:val="0"/>
+          <w:numId w:val="4"/>
+        </w:numPr>
+      </w:pPr>
+      <w:hyperlink r:id="rId9" w:history="1">
+        <w:r>
+          <w:rPr>
+            <w:rStyle w:val="Hyperlink"/>
+          </w:rPr>
+          <w:t>https://github.com/carpentries-incubator/fair-bio-practice/blob/gh-pages/fig/10-c_bio_org_by_pig.png</w:t>
+        </w:r>
+      </w:hyperlink>
+    </w:p>
+    <w:p>
+      <w:pPr>
+        <w:pStyle w:val="ListParagraph"/>
+        <w:numPr>
+          <w:ilvl w:val="0"/>
+          <w:numId w:val="4"/>
+        </w:numPr>
+      </w:pPr>
+      <w:hyperlink r:id="rId10" w:history="1">
+        <w:r>
+          <w:rPr>
+            <w:rStyle w:val="Hyperlink"/>
+          </w:rPr>
+          <w:t>https://github.com/carpentries-incubator/fair-bio-practice/blob/gh-pages/fig/10-d_bio_org_by_treatment.png</w:t>
+        </w:r>
+      </w:hyperlink>
+    </w:p>
+    <w:p>
+      <w:pPr>
+        <w:pStyle w:val="ListParagraph"/>
+      </w:pPr>
     </w:p>
     <w:p>
       <w:r>
@@ -1949,7 +1892,6 @@
         </w:numPr>
       </w:pPr>
       <w:r>
-        <w:lastRenderedPageBreak/>
         <w:t xml:space="preserve">Which </w:t>
       </w:r>
       <w:r>
@@ -2039,25 +1981,13 @@
         <w:t>/why</w:t>
       </w:r>
       <w:r>
-        <w:t xml:space="preserve"> would you use </w:t>
-      </w:r>
-      <w:r>
-        <w:t>c</w:t>
-      </w:r>
-      <w:r>
-        <w:t xml:space="preserve">) and </w:t>
-      </w:r>
-      <w:r>
-        <w:t>when</w:t>
+        <w:t xml:space="preserve"> would you use c) and when</w:t>
       </w:r>
       <w:r>
         <w:t>/why</w:t>
       </w:r>
       <w:r>
-        <w:t xml:space="preserve"> d</w:t>
-      </w:r>
-      <w:r>
-        <w:t>)</w:t>
+        <w:t xml:space="preserve"> d)</w:t>
       </w:r>
     </w:p>
     <w:p>
@@ -2072,15 +2002,7 @@
     <w:p/>
     <w:p>
       <w:r>
-        <w:t xml:space="preserve">----------- </w:t>
-      </w:r>
-      <w:proofErr w:type="gramStart"/>
-      <w:r>
-        <w:t>removed</w:t>
-      </w:r>
-      <w:proofErr w:type="gramEnd"/>
-      <w:r>
-        <w:t xml:space="preserve"> -------------</w:t>
+        <w:t>----------- removed -------------</w:t>
       </w:r>
     </w:p>
     <w:p>
@@ -2223,15 +2145,8 @@
     </w:p>
     <w:p>
       <w:r>
-        <w:t xml:space="preserve">----------- </w:t>
-      </w:r>
-      <w:proofErr w:type="gramStart"/>
-      <w:r>
-        <w:t>removed</w:t>
-      </w:r>
-      <w:proofErr w:type="gramEnd"/>
-      <w:r>
-        <w:t xml:space="preserve"> -----------------</w:t>
+        <w:lastRenderedPageBreak/>
+        <w:t>----------- removed -----------------</w:t>
       </w:r>
     </w:p>
     <w:p>
@@ -2243,10 +2158,7 @@
     </w:p>
     <w:p/>
     <w:p/>
-    <w:p>
-      <w:bookmarkStart w:id="0" w:name="_GoBack"/>
-      <w:bookmarkEnd w:id="0"/>
-    </w:p>
+    <w:p/>
     <w:p/>
     <w:p>
       <w:pPr>
@@ -2276,7 +2188,6 @@
           <w:b/>
           <w:bCs/>
         </w:rPr>
-        <w:lastRenderedPageBreak/>
         <w:t>Feedback</w:t>
       </w:r>
     </w:p>
@@ -2420,22 +2331,22 @@
           <w:lang w:eastAsia="en-GB"/>
         </w:rPr>
       </w:pPr>
+      <w:r>
+        <w:rPr>
+          <w:rFonts w:ascii="Times New Roman" w:eastAsia="Times New Roman" w:hAnsi="Times New Roman" w:cs="Times New Roman"/>
+          <w:lang w:eastAsia="en-GB"/>
+        </w:rPr>
+        <w:t xml:space="preserve">which one of the statements best characterize your </w:t>
+      </w:r>
       <w:proofErr w:type="gramStart"/>
       <w:r>
         <w:rPr>
           <w:rFonts w:ascii="Times New Roman" w:eastAsia="Times New Roman" w:hAnsi="Times New Roman" w:cs="Times New Roman"/>
           <w:lang w:eastAsia="en-GB"/>
         </w:rPr>
-        <w:t>which</w:t>
+        <w:t>experience (type +1</w:t>
       </w:r>
       <w:proofErr w:type="gramEnd"/>
-      <w:r>
-        <w:rPr>
-          <w:rFonts w:ascii="Times New Roman" w:eastAsia="Times New Roman" w:hAnsi="Times New Roman" w:cs="Times New Roman"/>
-          <w:lang w:eastAsia="en-GB"/>
-        </w:rPr>
-        <w:t xml:space="preserve"> one of the statements best characterize your experience (type +1</w:t>
-      </w:r>
     </w:p>
     <w:p>
       <w:pPr>
@@ -2855,7 +2766,7 @@
 </file>
 
 <file path=word/numbering.xml><?xml version="1.0" encoding="utf-8"?>
-<w:numbering xmlns:wpc="http://schemas.microsoft.com/office/word/2010/wordprocessingCanvas" xmlns:cx="http://schemas.microsoft.com/office/drawing/2014/chartex" xmlns:cx1="http://schemas.microsoft.com/office/drawing/2015/9/8/chartex" xmlns:mc="http://schemas.openxmlformats.org/markup-compatibility/2006" xmlns:o="urn:schemas-microsoft-com:office:office" xmlns:r="http://schemas.openxmlformats.org/officeDocument/2006/relationships" xmlns:m="http://schemas.openxmlformats.org/officeDocument/2006/math" xmlns:v="urn:schemas-microsoft-com:vml" xmlns:wp14="http://schemas.microsoft.com/office/word/2010/wordprocessingDrawing" xmlns:wp="http://schemas.openxmlformats.org/drawingml/2006/wordprocessingDrawing" xmlns:w10="urn:schemas-microsoft-com:office:word" xmlns:w="http://schemas.openxmlformats.org/wordprocessingml/2006/main" xmlns:w14="http://schemas.microsoft.com/office/word/2010/wordml" xmlns:w15="http://schemas.microsoft.com/office/word/2012/wordml" xmlns:w16se="http://schemas.microsoft.com/office/word/2015/wordml/symex" xmlns:wpg="http://schemas.microsoft.com/office/word/2010/wordprocessingGroup" xmlns:wpi="http://schemas.microsoft.com/office/word/2010/wordprocessingInk" xmlns:wne="http://schemas.microsoft.com/office/word/2006/wordml" xmlns:wps="http://schemas.microsoft.com/office/word/2010/wordprocessingShape" mc:Ignorable="w14 w15 w16se wp14">
+<w:numbering xmlns:wpc="http://schemas.microsoft.com/office/word/2010/wordprocessingCanvas" xmlns:cx="http://schemas.microsoft.com/office/drawing/2014/chartex" xmlns:cx1="http://schemas.microsoft.com/office/drawing/2015/9/8/chartex" xmlns:cx2="http://schemas.microsoft.com/office/drawing/2015/10/21/chartex" xmlns:cx3="http://schemas.microsoft.com/office/drawing/2016/5/9/chartex" xmlns:cx4="http://schemas.microsoft.com/office/drawing/2016/5/10/chartex" xmlns:cx5="http://schemas.microsoft.com/office/drawing/2016/5/11/chartex" xmlns:cx6="http://schemas.microsoft.com/office/drawing/2016/5/12/chartex" xmlns:cx7="http://schemas.microsoft.com/office/drawing/2016/5/13/chartex" xmlns:cx8="http://schemas.microsoft.com/office/drawing/2016/5/14/chartex" xmlns:mc="http://schemas.openxmlformats.org/markup-compatibility/2006" xmlns:aink="http://schemas.microsoft.com/office/drawing/2016/ink" xmlns:am3d="http://schemas.microsoft.com/office/drawing/2017/model3d" xmlns:o="urn:schemas-microsoft-com:office:office" xmlns:r="http://schemas.openxmlformats.org/officeDocument/2006/relationships" xmlns:m="http://schemas.openxmlformats.org/officeDocument/2006/math" xmlns:v="urn:schemas-microsoft-com:vml" xmlns:wp14="http://schemas.microsoft.com/office/word/2010/wordprocessingDrawing" xmlns:wp="http://schemas.openxmlformats.org/drawingml/2006/wordprocessingDrawing" xmlns:w10="urn:schemas-microsoft-com:office:word" xmlns:w="http://schemas.openxmlformats.org/wordprocessingml/2006/main" xmlns:w14="http://schemas.microsoft.com/office/word/2010/wordml" xmlns:w15="http://schemas.microsoft.com/office/word/2012/wordml" xmlns:w16cex="http://schemas.microsoft.com/office/word/2018/wordml/cex" xmlns:w16cid="http://schemas.microsoft.com/office/word/2016/wordml/cid" xmlns:w16="http://schemas.microsoft.com/office/word/2018/wordml" xmlns:w16se="http://schemas.microsoft.com/office/word/2015/wordml/symex" xmlns:wpg="http://schemas.microsoft.com/office/word/2010/wordprocessingGroup" xmlns:wpi="http://schemas.microsoft.com/office/word/2010/wordprocessingInk" xmlns:wne="http://schemas.microsoft.com/office/word/2006/wordml" xmlns:wps="http://schemas.microsoft.com/office/word/2010/wordprocessingShape" mc:Ignorable="w14 w15 w16se w16cid w16 w16cex wp14">
   <w:abstractNum w:abstractNumId="0" w15:restartNumberingAfterBreak="0">
     <w:nsid w:val="19AD48B8"/>
     <w:multiLevelType w:val="hybridMultilevel"/>
@@ -2970,6 +2881,95 @@
     </w:lvl>
   </w:abstractNum>
   <w:abstractNum w:abstractNumId="1" w15:restartNumberingAfterBreak="0">
+    <w:nsid w:val="25833D7C"/>
+    <w:multiLevelType w:val="hybridMultilevel"/>
+    <w:tmpl w:val="E1B45AB8"/>
+    <w:lvl w:ilvl="0" w:tplc="08090017">
+      <w:start w:val="1"/>
+      <w:numFmt w:val="lowerLetter"/>
+      <w:lvlText w:val="%1)"/>
+      <w:lvlJc w:val="left"/>
+      <w:pPr>
+        <w:ind w:left="720" w:hanging="360"/>
+      </w:pPr>
+      <w:rPr>
+        <w:rFonts w:hint="default"/>
+      </w:rPr>
+    </w:lvl>
+    <w:lvl w:ilvl="1" w:tplc="08090019" w:tentative="1">
+      <w:start w:val="1"/>
+      <w:numFmt w:val="lowerLetter"/>
+      <w:lvlText w:val="%2."/>
+      <w:lvlJc w:val="left"/>
+      <w:pPr>
+        <w:ind w:left="1440" w:hanging="360"/>
+      </w:pPr>
+    </w:lvl>
+    <w:lvl w:ilvl="2" w:tplc="0809001B" w:tentative="1">
+      <w:start w:val="1"/>
+      <w:numFmt w:val="lowerRoman"/>
+      <w:lvlText w:val="%3."/>
+      <w:lvlJc w:val="right"/>
+      <w:pPr>
+        <w:ind w:left="2160" w:hanging="180"/>
+      </w:pPr>
+    </w:lvl>
+    <w:lvl w:ilvl="3" w:tplc="0809000F" w:tentative="1">
+      <w:start w:val="1"/>
+      <w:numFmt w:val="decimal"/>
+      <w:lvlText w:val="%4."/>
+      <w:lvlJc w:val="left"/>
+      <w:pPr>
+        <w:ind w:left="2880" w:hanging="360"/>
+      </w:pPr>
+    </w:lvl>
+    <w:lvl w:ilvl="4" w:tplc="08090019" w:tentative="1">
+      <w:start w:val="1"/>
+      <w:numFmt w:val="lowerLetter"/>
+      <w:lvlText w:val="%5."/>
+      <w:lvlJc w:val="left"/>
+      <w:pPr>
+        <w:ind w:left="3600" w:hanging="360"/>
+      </w:pPr>
+    </w:lvl>
+    <w:lvl w:ilvl="5" w:tplc="0809001B" w:tentative="1">
+      <w:start w:val="1"/>
+      <w:numFmt w:val="lowerRoman"/>
+      <w:lvlText w:val="%6."/>
+      <w:lvlJc w:val="right"/>
+      <w:pPr>
+        <w:ind w:left="4320" w:hanging="180"/>
+      </w:pPr>
+    </w:lvl>
+    <w:lvl w:ilvl="6" w:tplc="0809000F" w:tentative="1">
+      <w:start w:val="1"/>
+      <w:numFmt w:val="decimal"/>
+      <w:lvlText w:val="%7."/>
+      <w:lvlJc w:val="left"/>
+      <w:pPr>
+        <w:ind w:left="5040" w:hanging="360"/>
+      </w:pPr>
+    </w:lvl>
+    <w:lvl w:ilvl="7" w:tplc="08090019" w:tentative="1">
+      <w:start w:val="1"/>
+      <w:numFmt w:val="lowerLetter"/>
+      <w:lvlText w:val="%8."/>
+      <w:lvlJc w:val="left"/>
+      <w:pPr>
+        <w:ind w:left="5760" w:hanging="360"/>
+      </w:pPr>
+    </w:lvl>
+    <w:lvl w:ilvl="8" w:tplc="0809001B" w:tentative="1">
+      <w:start w:val="1"/>
+      <w:numFmt w:val="lowerRoman"/>
+      <w:lvlText w:val="%9."/>
+      <w:lvlJc w:val="right"/>
+      <w:pPr>
+        <w:ind w:left="6480" w:hanging="180"/>
+      </w:pPr>
+    </w:lvl>
+  </w:abstractNum>
+  <w:abstractNum w:abstractNumId="2" w15:restartNumberingAfterBreak="0">
     <w:nsid w:val="30281EE0"/>
     <w:multiLevelType w:val="hybridMultilevel"/>
     <w:tmpl w:val="476AFB60"/>
@@ -3082,7 +3082,7 @@
       </w:rPr>
     </w:lvl>
   </w:abstractNum>
-  <w:abstractNum w:abstractNumId="2" w15:restartNumberingAfterBreak="0">
+  <w:abstractNum w:abstractNumId="3" w15:restartNumberingAfterBreak="0">
     <w:nsid w:val="65070442"/>
     <w:multiLevelType w:val="hybridMultilevel"/>
     <w:tmpl w:val="C1B259E4"/>
@@ -3175,16 +3175,19 @@
     <w:abstractNumId w:val="0"/>
   </w:num>
   <w:num w:numId="2">
-    <w:abstractNumId w:val="1"/>
+    <w:abstractNumId w:val="2"/>
   </w:num>
   <w:num w:numId="3">
-    <w:abstractNumId w:val="2"/>
+    <w:abstractNumId w:val="3"/>
+  </w:num>
+  <w:num w:numId="4">
+    <w:abstractNumId w:val="1"/>
   </w:num>
 </w:numbering>
 </file>
 
 <file path=word/styles.xml><?xml version="1.0" encoding="utf-8"?>
-<w:styles xmlns:mc="http://schemas.openxmlformats.org/markup-compatibility/2006" xmlns:r="http://schemas.openxmlformats.org/officeDocument/2006/relationships" xmlns:w="http://schemas.openxmlformats.org/wordprocessingml/2006/main" xmlns:w14="http://schemas.microsoft.com/office/word/2010/wordml" xmlns:w15="http://schemas.microsoft.com/office/word/2012/wordml" xmlns:w16se="http://schemas.microsoft.com/office/word/2015/wordml/symex" mc:Ignorable="w14 w15 w16se">
+<w:styles xmlns:mc="http://schemas.openxmlformats.org/markup-compatibility/2006" xmlns:r="http://schemas.openxmlformats.org/officeDocument/2006/relationships" xmlns:w="http://schemas.openxmlformats.org/wordprocessingml/2006/main" xmlns:w14="http://schemas.microsoft.com/office/word/2010/wordml" xmlns:w15="http://schemas.microsoft.com/office/word/2012/wordml" xmlns:w16cex="http://schemas.microsoft.com/office/word/2018/wordml/cex" xmlns:w16cid="http://schemas.microsoft.com/office/word/2016/wordml/cid" xmlns:w16="http://schemas.microsoft.com/office/word/2018/wordml" xmlns:w16se="http://schemas.microsoft.com/office/word/2015/wordml/symex" mc:Ignorable="w14 w15 w16se w16cid w16 w16cex">
   <w:docDefaults>
     <w:rPrDefault>
       <w:rPr>
@@ -3196,7 +3199,7 @@
     </w:rPrDefault>
     <w:pPrDefault/>
   </w:docDefaults>
-  <w:latentStyles w:defLockedState="0" w:defUIPriority="99" w:defSemiHidden="0" w:defUnhideWhenUsed="0" w:defQFormat="0" w:count="371">
+  <w:latentStyles w:defLockedState="0" w:defUIPriority="99" w:defSemiHidden="0" w:defUnhideWhenUsed="0" w:defQFormat="0" w:count="376">
     <w:lsdException w:name="Normal" w:uiPriority="0" w:qFormat="1"/>
     <w:lsdException w:name="heading 1" w:uiPriority="9" w:qFormat="1"/>
     <w:lsdException w:name="heading 2" w:semiHidden="1" w:uiPriority="9" w:unhideWhenUsed="1" w:qFormat="1"/>
@@ -3302,7 +3305,6 @@
     <w:lsdException w:name="HTML Sample" w:semiHidden="1" w:unhideWhenUsed="1"/>
     <w:lsdException w:name="HTML Typewriter" w:semiHidden="1" w:unhideWhenUsed="1"/>
     <w:lsdException w:name="HTML Variable" w:semiHidden="1" w:unhideWhenUsed="1"/>
-    <w:lsdException w:name="Normal Table" w:semiHidden="1" w:unhideWhenUsed="1"/>
     <w:lsdException w:name="annotation subject" w:semiHidden="1" w:unhideWhenUsed="1"/>
     <w:lsdException w:name="No List" w:semiHidden="1" w:unhideWhenUsed="1"/>
     <w:lsdException w:name="Outline List 1" w:semiHidden="1" w:unhideWhenUsed="1"/>
@@ -3345,11 +3347,8 @@
     <w:lsdException w:name="Table Contemporary" w:semiHidden="1" w:unhideWhenUsed="1"/>
     <w:lsdException w:name="Table Elegant" w:semiHidden="1" w:unhideWhenUsed="1"/>
     <w:lsdException w:name="Table Professional" w:semiHidden="1" w:unhideWhenUsed="1"/>
-    <w:lsdException w:name="Table Subtle 1" w:semiHidden="1" w:unhideWhenUsed="1"/>
     <w:lsdException w:name="Table Subtle 2" w:semiHidden="1" w:unhideWhenUsed="1"/>
     <w:lsdException w:name="Table Web 1" w:semiHidden="1" w:unhideWhenUsed="1"/>
-    <w:lsdException w:name="Table Web 2" w:semiHidden="1" w:unhideWhenUsed="1"/>
-    <w:lsdException w:name="Table Web 3" w:semiHidden="1" w:unhideWhenUsed="1"/>
     <w:lsdException w:name="Balloon Text" w:semiHidden="1" w:unhideWhenUsed="1"/>
     <w:lsdException w:name="Table Grid" w:uiPriority="39"/>
     <w:lsdException w:name="Table Theme" w:semiHidden="1" w:unhideWhenUsed="1"/>
@@ -3568,6 +3567,11 @@
     <w:lsdException w:name="List Table 5 Dark Accent 6" w:uiPriority="50"/>
     <w:lsdException w:name="List Table 6 Colorful Accent 6" w:uiPriority="51"/>
     <w:lsdException w:name="List Table 7 Colorful Accent 6" w:uiPriority="52"/>
+    <w:lsdException w:name="Mention" w:semiHidden="1" w:unhideWhenUsed="1"/>
+    <w:lsdException w:name="Smart Hyperlink" w:semiHidden="1" w:unhideWhenUsed="1"/>
+    <w:lsdException w:name="Hashtag" w:semiHidden="1" w:unhideWhenUsed="1"/>
+    <w:lsdException w:name="Unresolved Mention" w:semiHidden="1" w:unhideWhenUsed="1"/>
+    <w:lsdException w:name="Smart Link" w:semiHidden="1" w:unhideWhenUsed="1"/>
   </w:latentStyles>
   <w:style w:type="paragraph" w:default="1" w:styleId="Normal">
     <w:name w:val="Normal"/>
@@ -3639,6 +3643,18 @@
     <w:name w:val="author-a-z84zz67zz77zz83zz72zz88zaz67zz65z5z68zz90zlz69zdp"/>
     <w:basedOn w:val="DefaultParagraphFont"/>
     <w:rsid w:val="00BE53E0"/>
+  </w:style>
+  <w:style w:type="character" w:styleId="UnresolvedMention">
+    <w:name w:val="Unresolved Mention"/>
+    <w:basedOn w:val="DefaultParagraphFont"/>
+    <w:uiPriority w:val="99"/>
+    <w:semiHidden/>
+    <w:unhideWhenUsed/>
+    <w:rsid w:val="00AD7820"/>
+    <w:rPr>
+      <w:color w:val="605E5C"/>
+      <w:shd w:val="clear" w:color="auto" w:fill="E1DFDD"/>
+    </w:rPr>
   </w:style>
 </w:styles>
 </file>
@@ -3936,4 +3952,16 @@
     </a:ext>
   </a:extLst>
 </a:theme>
+</file>
+
+<file path=customXml/item1.xml><?xml version="1.0" encoding="utf-8"?>
+<b:Sources xmlns:b="http://schemas.openxmlformats.org/officeDocument/2006/bibliography" xmlns="http://schemas.openxmlformats.org/officeDocument/2006/bibliography" SelectedStyle="/APASixthEditionOfficeOnline.xsl" StyleName="APA" Version="6"/>
+</file>
+
+<file path=customXml/itemProps1.xml><?xml version="1.0" encoding="utf-8"?>
+<ds:datastoreItem xmlns:ds="http://schemas.openxmlformats.org/officeDocument/2006/customXml" ds:itemID="{9B4AB2F0-AFE1-6E4F-92A5-7DA36E84DD73}">
+  <ds:schemaRefs>
+    <ds:schemaRef ds:uri="http://schemas.openxmlformats.org/officeDocument/2006/bibliography"/>
+  </ds:schemaRefs>
+</ds:datastoreItem>
 </file>
</xml_diff>

<commit_message>
update of labelling convention from lower- to upper-case in 07 files organisation notebook, folder organisation exercise
</commit_message>
<xml_diff>
--- a/instructors/07-files-organization_Notebook.docx
+++ b/instructors/07-files-organization_Notebook.docx
@@ -1786,100 +1786,73 @@
     <w:p/>
     <w:p>
       <w:r>
-        <w:t xml:space="preserve">Have a look at the four different folder structures. </w:t>
+        <w:t>Have a look at the four different folder structures</w:t>
+      </w:r>
+      <w:r>
+        <w:t xml:space="preserve"> A-D</w:t>
+      </w:r>
+      <w:r>
+        <w:t xml:space="preserve">. </w:t>
       </w:r>
     </w:p>
     <w:p>
       <w:pPr>
         <w:pStyle w:val="ListParagraph"/>
-        <w:numPr>
-          <w:ilvl w:val="0"/>
-          <w:numId w:val="4"/>
-        </w:numPr>
       </w:pPr>
       <w:hyperlink r:id="rId7" w:history="1">
         <w:r>
           <w:rPr>
             <w:rStyle w:val="Hyperlink"/>
           </w:rPr>
-          <w:t>https://github.com/carpentries-incubator/fair-bio-practice/blob/gh-pages/fig/10-a_computing_org_birds.png</w:t>
+          <w:t>https://github.com/carpentries-incubator/fair-bio-practice/blob/gh-pages/fig/10-file_organisation.png</w:t>
         </w:r>
       </w:hyperlink>
+    </w:p>
+    <w:p>
+      <w:pPr>
+        <w:pStyle w:val="ListParagraph"/>
+      </w:pPr>
+    </w:p>
+    <w:p>
+      <w:r>
+        <w:lastRenderedPageBreak/>
+        <w:t>The first two</w:t>
+      </w:r>
+      <w:r>
+        <w:t>”</w:t>
+      </w:r>
       <w:r>
         <w:t xml:space="preserve"> </w:t>
       </w:r>
-    </w:p>
-    <w:p>
-      <w:pPr>
-        <w:pStyle w:val="ListParagraph"/>
-        <w:numPr>
-          <w:ilvl w:val="0"/>
-          <w:numId w:val="4"/>
-        </w:numPr>
-      </w:pPr>
-      <w:hyperlink r:id="rId8" w:history="1">
-        <w:r>
-          <w:rPr>
-            <w:rStyle w:val="Hyperlink"/>
-          </w:rPr>
-          <w:t>https://github.com/carpentries-incubator/fair-bio-practice/blob/gh-pages/fig/10-b_computing_org_birds_by%20experiment.png</w:t>
-        </w:r>
-      </w:hyperlink>
-    </w:p>
-    <w:p>
-      <w:pPr>
-        <w:pStyle w:val="ListParagraph"/>
-        <w:numPr>
-          <w:ilvl w:val="0"/>
-          <w:numId w:val="4"/>
-        </w:numPr>
-      </w:pPr>
-      <w:hyperlink r:id="rId9" w:history="1">
-        <w:r>
-          <w:rPr>
-            <w:rStyle w:val="Hyperlink"/>
-          </w:rPr>
-          <w:t>https://github.com/carpentries-incubator/fair-bio-practice/blob/gh-pages/fig/10-c_bio_org_by_pig.png</w:t>
-        </w:r>
-      </w:hyperlink>
-    </w:p>
-    <w:p>
-      <w:pPr>
-        <w:pStyle w:val="ListParagraph"/>
-        <w:numPr>
-          <w:ilvl w:val="0"/>
-          <w:numId w:val="4"/>
-        </w:numPr>
-      </w:pPr>
-      <w:hyperlink r:id="rId10" w:history="1">
-        <w:r>
-          <w:rPr>
-            <w:rStyle w:val="Hyperlink"/>
-          </w:rPr>
-          <w:t>https://github.com/carpentries-incubator/fair-bio-practice/blob/gh-pages/fig/10-d_bio_org_by_treatment.png</w:t>
-        </w:r>
-      </w:hyperlink>
-    </w:p>
-    <w:p>
-      <w:pPr>
-        <w:pStyle w:val="ListParagraph"/>
-      </w:pPr>
-    </w:p>
-    <w:p>
-      <w:r>
-        <w:t>The first two</w:t>
-      </w:r>
-      <w:r>
-        <w:t>”</w:t>
-      </w:r>
-      <w:r>
-        <w:t xml:space="preserve"> a) b) are recommended for computing, the other two</w:t>
+      <w:r>
+        <w:t>A</w:t>
+      </w:r>
+      <w:r>
+        <w:t xml:space="preserve">) </w:t>
+      </w:r>
+      <w:r>
+        <w:t>B</w:t>
+      </w:r>
+      <w:r>
+        <w:t>) are recommended for computing, the other two</w:t>
       </w:r>
       <w:r>
         <w:t>:</w:t>
       </w:r>
       <w:r>
-        <w:t xml:space="preserve"> c) d) are for more wet/biological projects.</w:t>
+        <w:t xml:space="preserve"> </w:t>
+      </w:r>
+      <w:r>
+        <w:t>C</w:t>
+      </w:r>
+      <w:r>
+        <w:t xml:space="preserve">) </w:t>
+      </w:r>
+      <w:r>
+        <w:t>D</w:t>
+      </w:r>
+      <w:r>
+        <w:t>) are for more wet/biological projects.</w:t>
       </w:r>
     </w:p>
     <w:p/>
@@ -1895,23 +1868,51 @@
         <w:t xml:space="preserve">Which </w:t>
       </w:r>
       <w:r>
-        <w:t>one is the most similar to your project structure</w:t>
+        <w:t xml:space="preserve">one is the most </w:t>
+      </w:r>
+      <w:proofErr w:type="gramStart"/>
+      <w:r>
+        <w:t>similar to</w:t>
+      </w:r>
+      <w:proofErr w:type="gramEnd"/>
+      <w:r>
+        <w:t xml:space="preserve"> your project structure</w:t>
       </w:r>
       <w:r>
         <w:br/>
-        <w:t xml:space="preserve">a) </w:t>
-      </w:r>
-      <w:r>
-        <w:tab/>
-        <w:t>b)</w:t>
-      </w:r>
-      <w:r>
-        <w:tab/>
-        <w:t>c)</w:t>
-      </w:r>
-      <w:r>
-        <w:tab/>
-        <w:t>d)</w:t>
+      </w:r>
+      <w:r>
+        <w:t>A</w:t>
+      </w:r>
+      <w:r>
+        <w:t xml:space="preserve">) </w:t>
+      </w:r>
+      <w:r>
+        <w:tab/>
+      </w:r>
+      <w:r>
+        <w:t>B</w:t>
+      </w:r>
+      <w:r>
+        <w:t>)</w:t>
+      </w:r>
+      <w:r>
+        <w:tab/>
+      </w:r>
+      <w:r>
+        <w:t>C</w:t>
+      </w:r>
+      <w:r>
+        <w:t>)</w:t>
+      </w:r>
+      <w:r>
+        <w:tab/>
+      </w:r>
+      <w:r>
+        <w:t>D</w:t>
+      </w:r>
+      <w:r>
+        <w:t>)</w:t>
       </w:r>
     </w:p>
     <w:p>
@@ -1943,13 +1944,25 @@
         <w:t>/why</w:t>
       </w:r>
       <w:r>
-        <w:t xml:space="preserve"> would you use a) and when</w:t>
+        <w:t xml:space="preserve"> would you use </w:t>
+      </w:r>
+      <w:r>
+        <w:t>A</w:t>
+      </w:r>
+      <w:r>
+        <w:t>) and when</w:t>
       </w:r>
       <w:r>
         <w:t>/why</w:t>
       </w:r>
       <w:r>
-        <w:t xml:space="preserve"> b)</w:t>
+        <w:t xml:space="preserve"> </w:t>
+      </w:r>
+      <w:r>
+        <w:t>B</w:t>
+      </w:r>
+      <w:r>
+        <w:t>)</w:t>
       </w:r>
     </w:p>
     <w:p>
@@ -1981,13 +1994,25 @@
         <w:t>/why</w:t>
       </w:r>
       <w:r>
-        <w:t xml:space="preserve"> would you use c) and when</w:t>
+        <w:t xml:space="preserve"> would you use </w:t>
+      </w:r>
+      <w:r>
+        <w:t>C</w:t>
+      </w:r>
+      <w:r>
+        <w:t>) and when</w:t>
       </w:r>
       <w:r>
         <w:t>/why</w:t>
       </w:r>
       <w:r>
-        <w:t xml:space="preserve"> d)</w:t>
+        <w:t xml:space="preserve"> </w:t>
+      </w:r>
+      <w:r>
+        <w:t>D</w:t>
+      </w:r>
+      <w:r>
+        <w:t>)</w:t>
       </w:r>
     </w:p>
     <w:p>
@@ -2145,7 +2170,6 @@
     </w:p>
     <w:p>
       <w:r>
-        <w:lastRenderedPageBreak/>
         <w:t>----------- removed -----------------</w:t>
       </w:r>
     </w:p>
@@ -3305,6 +3329,7 @@
     <w:lsdException w:name="HTML Sample" w:semiHidden="1" w:unhideWhenUsed="1"/>
     <w:lsdException w:name="HTML Typewriter" w:semiHidden="1" w:unhideWhenUsed="1"/>
     <w:lsdException w:name="HTML Variable" w:semiHidden="1" w:unhideWhenUsed="1"/>
+    <w:lsdException w:name="Normal Table" w:semiHidden="1" w:unhideWhenUsed="1"/>
     <w:lsdException w:name="annotation subject" w:semiHidden="1" w:unhideWhenUsed="1"/>
     <w:lsdException w:name="No List" w:semiHidden="1" w:unhideWhenUsed="1"/>
     <w:lsdException w:name="Outline List 1" w:semiHidden="1" w:unhideWhenUsed="1"/>
@@ -3347,8 +3372,11 @@
     <w:lsdException w:name="Table Contemporary" w:semiHidden="1" w:unhideWhenUsed="1"/>
     <w:lsdException w:name="Table Elegant" w:semiHidden="1" w:unhideWhenUsed="1"/>
     <w:lsdException w:name="Table Professional" w:semiHidden="1" w:unhideWhenUsed="1"/>
+    <w:lsdException w:name="Table Subtle 1" w:semiHidden="1" w:unhideWhenUsed="1"/>
     <w:lsdException w:name="Table Subtle 2" w:semiHidden="1" w:unhideWhenUsed="1"/>
     <w:lsdException w:name="Table Web 1" w:semiHidden="1" w:unhideWhenUsed="1"/>
+    <w:lsdException w:name="Table Web 2" w:semiHidden="1" w:unhideWhenUsed="1"/>
+    <w:lsdException w:name="Table Web 3" w:semiHidden="1" w:unhideWhenUsed="1"/>
     <w:lsdException w:name="Balloon Text" w:semiHidden="1" w:unhideWhenUsed="1"/>
     <w:lsdException w:name="Table Grid" w:uiPriority="39"/>
     <w:lsdException w:name="Table Theme" w:semiHidden="1" w:unhideWhenUsed="1"/>

</xml_diff>

<commit_message>
renaming of lesson 7 figures mistakenly named fig10, corrected in instructor notebook, and figure added to lesson
</commit_message>
<xml_diff>
--- a/instructors/07-files-organization_Notebook.docx
+++ b/instructors/07-files-organization_Notebook.docx
@@ -162,19 +162,11 @@
           <w:rFonts w:ascii="RobotoMono" w:eastAsia="RobotoMono" w:hAnsi="RobotoMono" w:cs="RobotoMono"/>
         </w:rPr>
       </w:pPr>
-      <w:proofErr w:type="spellStart"/>
-      <w:r>
-        <w:rPr>
-          <w:rFonts w:ascii="RobotoMono" w:eastAsia="RobotoMono" w:hAnsi="RobotoMono" w:cs="RobotoMono"/>
-        </w:rPr>
-        <w:t>phyA</w:t>
-      </w:r>
-      <w:proofErr w:type="spellEnd"/>
-      <w:r>
-        <w:rPr>
-          <w:rFonts w:ascii="RobotoMono" w:eastAsia="RobotoMono" w:hAnsi="RobotoMono" w:cs="RobotoMono"/>
-        </w:rPr>
-        <w:t>, with media off sucrose (off).</w:t>
+      <w:r>
+        <w:rPr>
+          <w:rFonts w:ascii="RobotoMono" w:eastAsia="RobotoMono" w:hAnsi="RobotoMono" w:cs="RobotoMono"/>
+        </w:rPr>
+        <w:t>phyA, with media off sucrose (off).</w:t>
       </w:r>
     </w:p>
     <w:p>
@@ -224,21 +216,8 @@
           <w:numId w:val="2"/>
         </w:numPr>
       </w:pPr>
-      <w:proofErr w:type="spellStart"/>
-      <w:r>
-        <w:t>phyB</w:t>
-      </w:r>
-      <w:proofErr w:type="spellEnd"/>
-      <w:r>
-        <w:t>/</w:t>
-      </w:r>
-      <w:proofErr w:type="spellStart"/>
-      <w:r>
-        <w:t>phyA</w:t>
-      </w:r>
-      <w:proofErr w:type="spellEnd"/>
-      <w:r>
-        <w:t xml:space="preserve"> are sample genotypes</w:t>
+      <w:r>
+        <w:t>phyB/phyA are sample genotypes</w:t>
       </w:r>
     </w:p>
     <w:p>
@@ -249,13 +228,8 @@
           <w:numId w:val="2"/>
         </w:numPr>
       </w:pPr>
-      <w:proofErr w:type="spellStart"/>
-      <w:r>
-        <w:t>sXX</w:t>
-      </w:r>
-      <w:proofErr w:type="spellEnd"/>
-      <w:r>
-        <w:t xml:space="preserve"> is the sample number</w:t>
+      <w:r>
+        <w:t>sXX is the sample number</w:t>
       </w:r>
     </w:p>
     <w:p>
@@ -1019,17 +993,7 @@
       </w:r>
       <w:r>
         <w:br/>
-        <w:t>·         How do different date formats behave once sorted (</w:t>
-      </w:r>
-      <w:proofErr w:type="spellStart"/>
-      <w:proofErr w:type="gramStart"/>
-      <w:r>
-        <w:t>eg</w:t>
-      </w:r>
-      <w:proofErr w:type="spellEnd"/>
-      <w:proofErr w:type="gramEnd"/>
-      <w:r>
-        <w:t xml:space="preserve"> 1,2 vs 8,9)?</w:t>
+        <w:t>·         How do different date formats behave once sorted (eg 1,2 vs 8,9)?</w:t>
       </w:r>
       <w:r>
         <w:br/>
@@ -1293,15 +1257,7 @@
       </w:r>
       <w:r>
         <w:br/>
-        <w:t xml:space="preserve">·         Can you spot the problem when using different cases (upper/lower) </w:t>
-      </w:r>
-      <w:proofErr w:type="spellStart"/>
-      <w:r>
-        <w:t>eg</w:t>
-      </w:r>
-      <w:proofErr w:type="spellEnd"/>
-      <w:r>
-        <w:t xml:space="preserve"> 15, 16, 17, 18</w:t>
+        <w:t>·         Can you spot the problem when using different cases (upper/lower) eg 15, 16, 17, 18</w:t>
       </w:r>
       <w:r>
         <w:t>?</w:t>
@@ -1447,9 +1403,39 @@
           <w:szCs w:val="20"/>
           <w:lang w:eastAsia="en-GB"/>
         </w:rPr>
-        <w:t xml:space="preserve">c) analysis of </w:t>
-      </w:r>
-      <w:proofErr w:type="spellStart"/>
+        <w:t>c) analysis of rna levels from 5Aug2021.xlsx</w:t>
+      </w:r>
+    </w:p>
+    <w:p>
+      <w:pPr>
+        <w:rPr>
+          <w:rFonts w:ascii="Times New Roman" w:eastAsia="Times New Roman" w:hAnsi="Times New Roman" w:cs="Times New Roman"/>
+          <w:lang w:eastAsia="en-GB"/>
+        </w:rPr>
+      </w:pPr>
+    </w:p>
+    <w:p>
+      <w:pPr>
+        <w:rPr>
+          <w:rFonts w:ascii="Times New Roman" w:eastAsia="Times New Roman" w:hAnsi="Times New Roman" w:cs="Times New Roman"/>
+          <w:lang w:eastAsia="en-GB"/>
+        </w:rPr>
+      </w:pPr>
+      <w:r>
+        <w:rPr>
+          <w:rFonts w:ascii="Times New Roman" w:eastAsia="Times New Roman" w:hAnsi="Times New Roman" w:cs="Times New Roman"/>
+          <w:lang w:eastAsia="en-GB"/>
+        </w:rPr>
+        <w:t>2. </w:t>
+      </w:r>
+    </w:p>
+    <w:p>
+      <w:pPr>
+        <w:rPr>
+          <w:rFonts w:ascii="Times New Roman" w:eastAsia="Times New Roman" w:hAnsi="Times New Roman" w:cs="Times New Roman"/>
+          <w:lang w:eastAsia="en-GB"/>
+        </w:rPr>
+      </w:pPr>
       <w:r>
         <w:rPr>
           <w:rFonts w:ascii="Courier New" w:eastAsia="Times New Roman" w:hAnsi="Courier New" w:cs="Courier New"/>
@@ -1457,9 +1443,16 @@
           <w:szCs w:val="20"/>
           <w:lang w:eastAsia="en-GB"/>
         </w:rPr>
-        <w:t>rna</w:t>
-      </w:r>
-      <w:proofErr w:type="spellEnd"/>
+        <w:t>a) 20210906-birds-count-EDI.csv</w:t>
+      </w:r>
+    </w:p>
+    <w:p>
+      <w:pPr>
+        <w:rPr>
+          <w:rFonts w:ascii="Times New Roman" w:eastAsia="Times New Roman" w:hAnsi="Times New Roman" w:cs="Times New Roman"/>
+          <w:lang w:eastAsia="en-GB"/>
+        </w:rPr>
+      </w:pPr>
       <w:r>
         <w:rPr>
           <w:rFonts w:ascii="Courier New" w:eastAsia="Times New Roman" w:hAnsi="Courier New" w:cs="Courier New"/>
@@ -1467,30 +1460,7 @@
           <w:szCs w:val="20"/>
           <w:lang w:eastAsia="en-GB"/>
         </w:rPr>
-        <w:t xml:space="preserve"> levels from 5Aug2021.xlsx</w:t>
-      </w:r>
-    </w:p>
-    <w:p>
-      <w:pPr>
-        <w:rPr>
-          <w:rFonts w:ascii="Times New Roman" w:eastAsia="Times New Roman" w:hAnsi="Times New Roman" w:cs="Times New Roman"/>
-          <w:lang w:eastAsia="en-GB"/>
-        </w:rPr>
-      </w:pPr>
-    </w:p>
-    <w:p>
-      <w:pPr>
-        <w:rPr>
-          <w:rFonts w:ascii="Times New Roman" w:eastAsia="Times New Roman" w:hAnsi="Times New Roman" w:cs="Times New Roman"/>
-          <w:lang w:eastAsia="en-GB"/>
-        </w:rPr>
-      </w:pPr>
-      <w:r>
-        <w:rPr>
-          <w:rFonts w:ascii="Times New Roman" w:eastAsia="Times New Roman" w:hAnsi="Times New Roman" w:cs="Times New Roman"/>
-          <w:lang w:eastAsia="en-GB"/>
-        </w:rPr>
-        <w:t>2. </w:t>
+        <w:t>b) birds.csv</w:t>
       </w:r>
     </w:p>
     <w:p>
@@ -1507,7 +1477,30 @@
           <w:szCs w:val="20"/>
           <w:lang w:eastAsia="en-GB"/>
         </w:rPr>
-        <w:t>a) 20210906-birds-count-EDI.csv</w:t>
+        <w:t>c) birds-count&amp;diversity EDI 2021-09-06.csv</w:t>
+      </w:r>
+    </w:p>
+    <w:p>
+      <w:pPr>
+        <w:rPr>
+          <w:rFonts w:ascii="Times New Roman" w:eastAsia="Times New Roman" w:hAnsi="Times New Roman" w:cs="Times New Roman"/>
+          <w:lang w:eastAsia="en-GB"/>
+        </w:rPr>
+      </w:pPr>
+    </w:p>
+    <w:p>
+      <w:pPr>
+        <w:rPr>
+          <w:rFonts w:ascii="Times New Roman" w:eastAsia="Times New Roman" w:hAnsi="Times New Roman" w:cs="Times New Roman"/>
+          <w:lang w:eastAsia="en-GB"/>
+        </w:rPr>
+      </w:pPr>
+      <w:r>
+        <w:rPr>
+          <w:rFonts w:ascii="Times New Roman" w:eastAsia="Times New Roman" w:hAnsi="Times New Roman" w:cs="Times New Roman"/>
+          <w:lang w:eastAsia="en-GB"/>
+        </w:rPr>
+        <w:t>3. </w:t>
       </w:r>
     </w:p>
     <w:p>
@@ -1524,7 +1517,7 @@
           <w:szCs w:val="20"/>
           <w:lang w:eastAsia="en-GB"/>
         </w:rPr>
-        <w:t>b) birds.csv</w:t>
+        <w:t>a) 2020-7-12_s2_phyB_+_SD_t01.raw.xlsx</w:t>
       </w:r>
     </w:p>
     <w:p>
@@ -1541,19 +1534,18 @@
           <w:szCs w:val="20"/>
           <w:lang w:eastAsia="en-GB"/>
         </w:rPr>
-        <w:t xml:space="preserve">c) </w:t>
-      </w:r>
-      <w:proofErr w:type="spellStart"/>
-      <w:r>
+        <w:t>b) ld_phyA_on_s02-t01_2020-07-12.norm.xlsx</w:t>
+      </w:r>
+    </w:p>
+    <w:p>
+      <w:pPr>
         <w:rPr>
           <w:rFonts w:ascii="Courier New" w:eastAsia="Times New Roman" w:hAnsi="Courier New" w:cs="Courier New"/>
           <w:sz w:val="20"/>
           <w:szCs w:val="20"/>
           <w:lang w:eastAsia="en-GB"/>
         </w:rPr>
-        <w:t>birds-count&amp;diversity</w:t>
-      </w:r>
-      <w:proofErr w:type="spellEnd"/>
+      </w:pPr>
       <w:r>
         <w:rPr>
           <w:rFonts w:ascii="Courier New" w:eastAsia="Times New Roman" w:hAnsi="Courier New" w:cs="Courier New"/>
@@ -1561,93 +1553,17 @@
           <w:szCs w:val="20"/>
           <w:lang w:eastAsia="en-GB"/>
         </w:rPr>
-        <w:t xml:space="preserve"> EDI 2021-09-06.csv</w:t>
-      </w:r>
-    </w:p>
-    <w:p>
-      <w:pPr>
-        <w:rPr>
-          <w:rFonts w:ascii="Times New Roman" w:eastAsia="Times New Roman" w:hAnsi="Times New Roman" w:cs="Times New Roman"/>
-          <w:lang w:eastAsia="en-GB"/>
-        </w:rPr>
-      </w:pPr>
-    </w:p>
-    <w:p>
-      <w:pPr>
-        <w:rPr>
-          <w:rFonts w:ascii="Times New Roman" w:eastAsia="Times New Roman" w:hAnsi="Times New Roman" w:cs="Times New Roman"/>
-          <w:lang w:eastAsia="en-GB"/>
-        </w:rPr>
-      </w:pPr>
-      <w:r>
-        <w:rPr>
-          <w:rFonts w:ascii="Times New Roman" w:eastAsia="Times New Roman" w:hAnsi="Times New Roman" w:cs="Times New Roman"/>
-          <w:lang w:eastAsia="en-GB"/>
-        </w:rPr>
-        <w:t>3. </w:t>
-      </w:r>
-    </w:p>
-    <w:p>
-      <w:pPr>
-        <w:rPr>
-          <w:rFonts w:ascii="Times New Roman" w:eastAsia="Times New Roman" w:hAnsi="Times New Roman" w:cs="Times New Roman"/>
-          <w:lang w:eastAsia="en-GB"/>
-        </w:rPr>
-      </w:pPr>
-      <w:r>
+        <w:t>c) ld_phya_ons_02-01_2020-07-12.norm.xlsx</w:t>
+      </w:r>
+    </w:p>
+    <w:p>
+      <w:pPr>
         <w:rPr>
           <w:rFonts w:ascii="Courier New" w:eastAsia="Times New Roman" w:hAnsi="Courier New" w:cs="Courier New"/>
           <w:sz w:val="20"/>
           <w:szCs w:val="20"/>
           <w:lang w:eastAsia="en-GB"/>
         </w:rPr>
-        <w:t>a) 2020-7-12_s2_phyB_+_SD_t01.raw.xlsx</w:t>
-      </w:r>
-    </w:p>
-    <w:p>
-      <w:pPr>
-        <w:rPr>
-          <w:rFonts w:ascii="Times New Roman" w:eastAsia="Times New Roman" w:hAnsi="Times New Roman" w:cs="Times New Roman"/>
-          <w:lang w:eastAsia="en-GB"/>
-        </w:rPr>
-      </w:pPr>
-      <w:r>
-        <w:rPr>
-          <w:rFonts w:ascii="Courier New" w:eastAsia="Times New Roman" w:hAnsi="Courier New" w:cs="Courier New"/>
-          <w:sz w:val="20"/>
-          <w:szCs w:val="20"/>
-          <w:lang w:eastAsia="en-GB"/>
-        </w:rPr>
-        <w:t>b) ld_phyA_on_s02-t01_2020-07-12.norm.xlsx</w:t>
-      </w:r>
-    </w:p>
-    <w:p>
-      <w:pPr>
-        <w:rPr>
-          <w:rFonts w:ascii="Courier New" w:eastAsia="Times New Roman" w:hAnsi="Courier New" w:cs="Courier New"/>
-          <w:sz w:val="20"/>
-          <w:szCs w:val="20"/>
-          <w:lang w:eastAsia="en-GB"/>
-        </w:rPr>
-      </w:pPr>
-      <w:r>
-        <w:rPr>
-          <w:rFonts w:ascii="Courier New" w:eastAsia="Times New Roman" w:hAnsi="Courier New" w:cs="Courier New"/>
-          <w:sz w:val="20"/>
-          <w:szCs w:val="20"/>
-          <w:lang w:eastAsia="en-GB"/>
-        </w:rPr>
-        <w:t>c) ld_phya_ons_02-01_2020-07-12.norm.xlsx</w:t>
-      </w:r>
-    </w:p>
-    <w:p>
-      <w:pPr>
-        <w:rPr>
-          <w:rFonts w:ascii="Courier New" w:eastAsia="Times New Roman" w:hAnsi="Courier New" w:cs="Courier New"/>
-          <w:sz w:val="20"/>
-          <w:szCs w:val="20"/>
-          <w:lang w:eastAsia="en-GB"/>
-        </w:rPr>
       </w:pPr>
     </w:p>
     <w:p/>
@@ -1701,33 +1617,18 @@
     </w:p>
     <w:p>
       <w:r>
-        <w:t xml:space="preserve">|-- |-- </w:t>
-      </w:r>
-      <w:proofErr w:type="spellStart"/>
-      <w:r>
-        <w:t>arabidopsis</w:t>
-      </w:r>
-      <w:proofErr w:type="spellEnd"/>
-    </w:p>
-    <w:p>
-      <w:r>
-        <w:t xml:space="preserve">|-- |-- |-- </w:t>
-      </w:r>
-      <w:proofErr w:type="spellStart"/>
-      <w:r>
-        <w:t>long_day</w:t>
-      </w:r>
-      <w:proofErr w:type="spellEnd"/>
-    </w:p>
-    <w:p>
-      <w:r>
-        <w:t xml:space="preserve">|-- |-- |-- |-- </w:t>
-      </w:r>
-      <w:proofErr w:type="spellStart"/>
-      <w:r>
-        <w:t>phyA</w:t>
-      </w:r>
-      <w:proofErr w:type="spellEnd"/>
+        <w:t>|-- |-- arabidopsis</w:t>
+      </w:r>
+    </w:p>
+    <w:p>
+      <w:r>
+        <w:t>|-- |-- |-- long_day</w:t>
+      </w:r>
+    </w:p>
+    <w:p>
+      <w:r>
+        <w:t>|-- |-- |-- |-- phyA</w:t>
+      </w:r>
     </w:p>
     <w:p>
       <w:r>
@@ -1804,7 +1705,7 @@
           <w:rPr>
             <w:rStyle w:val="Hyperlink"/>
           </w:rPr>
-          <w:t>https://github.com/carpentries-incubator/fair-bio-practice/blob/gh-pages/fig/10-file_organisation.png</w:t>
+          <w:t>https://github.com/carpentries-incubator/fair-bio-practice/blob/gh-pages/fig/07-file_organisation.png</w:t>
         </w:r>
       </w:hyperlink>
     </w:p>
@@ -1868,15 +1769,7 @@
         <w:t xml:space="preserve">Which </w:t>
       </w:r>
       <w:r>
-        <w:t xml:space="preserve">one is the most </w:t>
-      </w:r>
-      <w:proofErr w:type="gramStart"/>
-      <w:r>
-        <w:t>similar to</w:t>
-      </w:r>
-      <w:proofErr w:type="gramEnd"/>
-      <w:r>
-        <w:t xml:space="preserve"> your project structure</w:t>
+        <w:t>one is the most similar to your project structure</w:t>
       </w:r>
       <w:r>
         <w:br/>
@@ -2017,175 +1910,6 @@
     </w:p>
     <w:p>
       <w:pPr>
-        <w:pStyle w:val="ListParagraph"/>
-        <w:ind w:left="0"/>
-      </w:pPr>
-      <w:r>
-        <w:tab/>
-      </w:r>
-    </w:p>
-    <w:p/>
-    <w:p>
-      <w:r>
-        <w:t>----------- removed -------------</w:t>
-      </w:r>
-    </w:p>
-    <w:p>
-      <w:pPr>
-        <w:rPr>
-          <w:b/>
-          <w:bCs/>
-        </w:rPr>
-      </w:pPr>
-      <w:r>
-        <w:rPr>
-          <w:b/>
-          <w:bCs/>
-        </w:rPr>
-        <w:t>Organization for computing</w:t>
-      </w:r>
-    </w:p>
-    <w:p/>
-    <w:p>
-      <w:r>
-        <w:t>Take a look at the folder structure recommended by the Good enough practices in scientific computing paper.</w:t>
-      </w:r>
-    </w:p>
-    <w:p/>
-    <w:p>
-      <w:r>
-        <w:t>Why do you think this layout is recommended and suited for a computing project?</w:t>
-      </w:r>
-    </w:p>
-    <w:p/>
-    <w:p>
-      <w:r>
-        <w:t>.</w:t>
-      </w:r>
-    </w:p>
-    <w:p>
-      <w:r>
-        <w:t>|-- CITATION</w:t>
-      </w:r>
-    </w:p>
-    <w:p>
-      <w:r>
-        <w:t>|-- README</w:t>
-      </w:r>
-    </w:p>
-    <w:p>
-      <w:r>
-        <w:t>|-- LICENSE</w:t>
-      </w:r>
-    </w:p>
-    <w:p>
-      <w:r>
-        <w:t>|-- requirements.txt</w:t>
-      </w:r>
-    </w:p>
-    <w:p>
-      <w:r>
-        <w:t>|</w:t>
-      </w:r>
-    </w:p>
-    <w:p>
-      <w:r>
-        <w:t>|-- data</w:t>
-      </w:r>
-    </w:p>
-    <w:p>
-      <w:r>
-        <w:t>| |-- birds_count_table.csv</w:t>
-      </w:r>
-    </w:p>
-    <w:p>
-      <w:r>
-        <w:t>|</w:t>
-      </w:r>
-    </w:p>
-    <w:p>
-      <w:r>
-        <w:t>|-- doc</w:t>
-      </w:r>
-    </w:p>
-    <w:p>
-      <w:r>
-        <w:t>| |-- notebook.md</w:t>
-      </w:r>
-    </w:p>
-    <w:p>
-      <w:r>
-        <w:t>| |-- manuscript.md</w:t>
-      </w:r>
-    </w:p>
-    <w:p>
-      <w:r>
-        <w:t>| |-- changelog.txt</w:t>
-      </w:r>
-    </w:p>
-    <w:p>
-      <w:r>
-        <w:t>|</w:t>
-      </w:r>
-    </w:p>
-    <w:p>
-      <w:r>
-        <w:t>|-- results</w:t>
-      </w:r>
-    </w:p>
-    <w:p>
-      <w:r>
-        <w:t>| |-- summarized_results.csv</w:t>
-      </w:r>
-    </w:p>
-    <w:p>
-      <w:r>
-        <w:t>|</w:t>
-      </w:r>
-    </w:p>
-    <w:p>
-      <w:r>
-        <w:t xml:space="preserve">|-- </w:t>
-      </w:r>
-      <w:proofErr w:type="spellStart"/>
-      <w:r>
-        <w:t>src</w:t>
-      </w:r>
-      <w:proofErr w:type="spellEnd"/>
-    </w:p>
-    <w:p>
-      <w:r>
-        <w:t>| |-- sightings_analysis.py</w:t>
-      </w:r>
-    </w:p>
-    <w:p>
-      <w:r>
-        <w:t>| |-- runall.py</w:t>
-      </w:r>
-    </w:p>
-    <w:p>
-      <w:r>
-        <w:t>|</w:t>
-      </w:r>
-    </w:p>
-    <w:p>
-      <w:r>
-        <w:t>----------- removed -----------------</w:t>
-      </w:r>
-    </w:p>
-    <w:p>
-      <w:pPr>
-        <w:pBdr>
-          <w:bottom w:val="single" w:sz="6" w:space="1" w:color="auto"/>
-        </w:pBdr>
-      </w:pPr>
-    </w:p>
-    <w:p/>
-    <w:p/>
-    <w:p/>
-    <w:p/>
-    <w:p>
-      <w:pPr>
         <w:pBdr>
           <w:bottom w:val="single" w:sz="6" w:space="1" w:color="auto"/>
         </w:pBdr>
@@ -2360,17 +2084,8 @@
           <w:rFonts w:ascii="Times New Roman" w:eastAsia="Times New Roman" w:hAnsi="Times New Roman" w:cs="Times New Roman"/>
           <w:lang w:eastAsia="en-GB"/>
         </w:rPr>
-        <w:t xml:space="preserve">which one of the statements best characterize your </w:t>
-      </w:r>
-      <w:proofErr w:type="gramStart"/>
-      <w:r>
-        <w:rPr>
-          <w:rFonts w:ascii="Times New Roman" w:eastAsia="Times New Roman" w:hAnsi="Times New Roman" w:cs="Times New Roman"/>
-          <w:lang w:eastAsia="en-GB"/>
-        </w:rPr>
-        <w:t>experience (type +1</w:t>
-      </w:r>
-      <w:proofErr w:type="gramEnd"/>
+        <w:t>which one of the statements best characterize your experience (type +1</w:t>
+      </w:r>
     </w:p>
     <w:p>
       <w:pPr>
@@ -2738,6 +2453,7 @@
           <w:rFonts w:ascii="Times New Roman" w:eastAsia="Times New Roman" w:hAnsi="Times New Roman" w:cs="Times New Roman"/>
           <w:lang w:eastAsia="en-GB"/>
         </w:rPr>
+        <w:lastRenderedPageBreak/>
         <w:t>-</w:t>
       </w:r>
     </w:p>

</xml_diff>